<commit_message>
Actualización de documentos Semana V
</commit_message>
<xml_diff>
--- a/0 Levantamiento/Planes Subsidiarios/9 Plan de Gestión de Riesgos -Listo-/Plan de Gestión de riesgos.docx
+++ b/0 Levantamiento/Planes Subsidiarios/9 Plan de Gestión de Riesgos -Listo-/Plan de Gestión de riesgos.docx
@@ -1,6 +1,6 @@
 
 <file path=word/document.xml><?xml version="1.0" encoding="utf-8"?>
-<w:document xmlns:wpc="http://schemas.microsoft.com/office/word/2010/wordprocessingCanvas" xmlns:mc="http://schemas.openxmlformats.org/markup-compatibility/2006" xmlns:o="urn:schemas-microsoft-com:office:office" xmlns:r="http://schemas.openxmlformats.org/officeDocument/2006/relationships" xmlns:m="http://schemas.openxmlformats.org/officeDocument/2006/math" xmlns:v="urn:schemas-microsoft-com:vml" xmlns:wp14="http://schemas.microsoft.com/office/word/2010/wordprocessingDrawing" xmlns:wp="http://schemas.openxmlformats.org/drawingml/2006/wordprocessingDrawing" xmlns:w10="urn:schemas-microsoft-com:office:word" xmlns:w="http://schemas.openxmlformats.org/wordprocessingml/2006/main" xmlns:w14="http://schemas.microsoft.com/office/word/2010/wordml" xmlns:wpg="http://schemas.microsoft.com/office/word/2010/wordprocessingGroup" xmlns:wpi="http://schemas.microsoft.com/office/word/2010/wordprocessingInk" xmlns:wne="http://schemas.microsoft.com/office/word/2006/wordml" xmlns:wps="http://schemas.microsoft.com/office/word/2010/wordprocessingShape" mc:Ignorable="w14 wp14">
+<w:document xmlns:wpc="http://schemas.microsoft.com/office/word/2010/wordprocessingCanvas" xmlns:mc="http://schemas.openxmlformats.org/markup-compatibility/2006" xmlns:o="urn:schemas-microsoft-com:office:office" xmlns:r="http://schemas.openxmlformats.org/officeDocument/2006/relationships" xmlns:m="http://schemas.openxmlformats.org/officeDocument/2006/math" xmlns:v="urn:schemas-microsoft-com:vml" xmlns:wp14="http://schemas.microsoft.com/office/word/2010/wordprocessingDrawing" xmlns:wp="http://schemas.openxmlformats.org/drawingml/2006/wordprocessingDrawing" xmlns:w10="urn:schemas-microsoft-com:office:word" xmlns:w="http://schemas.openxmlformats.org/wordprocessingml/2006/main" xmlns:w14="http://schemas.microsoft.com/office/word/2010/wordml" xmlns:w15="http://schemas.microsoft.com/office/word/2012/wordml" xmlns:wpg="http://schemas.microsoft.com/office/word/2010/wordprocessingGroup" xmlns:wpi="http://schemas.microsoft.com/office/word/2010/wordprocessingInk" xmlns:wne="http://schemas.microsoft.com/office/word/2006/wordml" xmlns:wps="http://schemas.microsoft.com/office/word/2010/wordprocessingShape" mc:Ignorable="w14 w15 wp14">
   <w:body>
     <w:sdt>
       <w:sdtPr>
@@ -843,10 +843,7 @@
         <w:p/>
         <w:p/>
         <w:p/>
-        <w:p>
-          <w:bookmarkStart w:id="0" w:name="_GoBack"/>
-          <w:bookmarkEnd w:id="0"/>
-        </w:p>
+        <w:p/>
         <w:p/>
         <w:p/>
         <w:p/>
@@ -872,22 +869,22 @@
               <w:numId w:val="14"/>
             </w:numPr>
           </w:pPr>
-          <w:bookmarkStart w:id="1" w:name="_Toc360638403"/>
+          <w:bookmarkStart w:id="0" w:name="_Toc360638403"/>
           <w:r>
             <w:t>Análisis de Riesgos</w:t>
           </w:r>
-          <w:bookmarkEnd w:id="1"/>
+          <w:bookmarkEnd w:id="0"/>
         </w:p>
         <w:p/>
         <w:p>
           <w:pPr>
             <w:pStyle w:val="Ttulo2"/>
           </w:pPr>
-          <w:bookmarkStart w:id="2" w:name="_Toc360638404"/>
+          <w:bookmarkStart w:id="1" w:name="_Toc360638404"/>
           <w:r>
             <w:t>1.1 Entrevistas</w:t>
           </w:r>
-          <w:bookmarkEnd w:id="2"/>
+          <w:bookmarkEnd w:id="1"/>
         </w:p>
         <w:p>
           <w:pPr>
@@ -1052,11 +1049,11 @@
           <w:pPr>
             <w:pStyle w:val="Ttulo2"/>
           </w:pPr>
-          <w:bookmarkStart w:id="3" w:name="_Toc360638405"/>
+          <w:bookmarkStart w:id="2" w:name="_Toc360638405"/>
           <w:r>
             <w:t>1.2  Lluvia de Ideas</w:t>
           </w:r>
-          <w:bookmarkEnd w:id="3"/>
+          <w:bookmarkEnd w:id="2"/>
         </w:p>
         <w:p/>
         <w:p>
@@ -1071,7 +1068,7 @@
             <w:tblLook w:val="04A0" w:firstRow="1" w:lastRow="0" w:firstColumn="1" w:lastColumn="0" w:noHBand="0" w:noVBand="1"/>
           </w:tblPr>
           <w:tblGrid>
-            <w:gridCol w:w="317"/>
+            <w:gridCol w:w="417"/>
             <w:gridCol w:w="6224"/>
           </w:tblGrid>
           <w:tr>
@@ -1503,9 +1500,145 @@
               </w:p>
             </w:tc>
           </w:tr>
+          <w:tr>
+            <w:tc>
+              <w:tcPr>
+                <w:tcW w:w="0" w:type="auto"/>
+              </w:tcPr>
+              <w:p>
+                <w:pPr>
+                  <w:rPr>
+                    <w:rFonts w:ascii="Arial" w:hAnsi="Arial" w:cs="Arial"/>
+                    <w:b/>
+                    <w:sz w:val="18"/>
+                    <w:szCs w:val="18"/>
+                  </w:rPr>
+                </w:pPr>
+                <w:r>
+                  <w:rPr>
+                    <w:rFonts w:ascii="Arial" w:hAnsi="Arial" w:cs="Arial"/>
+                    <w:b/>
+                    <w:sz w:val="18"/>
+                    <w:szCs w:val="18"/>
+                  </w:rPr>
+                  <w:t>8</w:t>
+                </w:r>
+              </w:p>
+            </w:tc>
+            <w:tc>
+              <w:tcPr>
+                <w:tcW w:w="0" w:type="auto"/>
+              </w:tcPr>
+              <w:p>
+                <w:pPr>
+                  <w:rPr>
+                    <w:rFonts w:cs="Arial"/>
+                    <w:lang w:val="es-AR"/>
+                  </w:rPr>
+                </w:pPr>
+                <w:r>
+                  <w:rPr>
+                    <w:rFonts w:cs="Arial"/>
+                    <w:lang w:val="es-AR"/>
+                  </w:rPr>
+                  <w:t>Retraso en las respuestas del servidor</w:t>
+                </w:r>
+              </w:p>
+            </w:tc>
+          </w:tr>
+          <w:tr>
+            <w:tc>
+              <w:tcPr>
+                <w:tcW w:w="0" w:type="auto"/>
+              </w:tcPr>
+              <w:p>
+                <w:pPr>
+                  <w:rPr>
+                    <w:rFonts w:ascii="Arial" w:hAnsi="Arial" w:cs="Arial"/>
+                    <w:b/>
+                    <w:sz w:val="18"/>
+                    <w:szCs w:val="18"/>
+                  </w:rPr>
+                </w:pPr>
+                <w:r>
+                  <w:rPr>
+                    <w:rFonts w:ascii="Arial" w:hAnsi="Arial" w:cs="Arial"/>
+                    <w:b/>
+                    <w:sz w:val="18"/>
+                    <w:szCs w:val="18"/>
+                  </w:rPr>
+                  <w:t>9</w:t>
+                </w:r>
+              </w:p>
+            </w:tc>
+            <w:tc>
+              <w:tcPr>
+                <w:tcW w:w="0" w:type="auto"/>
+              </w:tcPr>
+              <w:p>
+                <w:pPr>
+                  <w:rPr>
+                    <w:rFonts w:cs="Arial"/>
+                    <w:lang w:val="es-AR"/>
+                  </w:rPr>
+                </w:pPr>
+                <w:r>
+                  <w:rPr>
+                    <w:rFonts w:cs="Arial"/>
+                    <w:lang w:val="es-AR"/>
+                  </w:rPr>
+                  <w:t>Nuevas funcionalidades del Sistema</w:t>
+                </w:r>
+              </w:p>
+            </w:tc>
+          </w:tr>
+          <w:tr>
+            <w:tc>
+              <w:tcPr>
+                <w:tcW w:w="0" w:type="auto"/>
+              </w:tcPr>
+              <w:p>
+                <w:pPr>
+                  <w:rPr>
+                    <w:rFonts w:ascii="Arial" w:hAnsi="Arial" w:cs="Arial"/>
+                    <w:b/>
+                    <w:sz w:val="18"/>
+                    <w:szCs w:val="18"/>
+                  </w:rPr>
+                </w:pPr>
+                <w:r>
+                  <w:rPr>
+                    <w:rFonts w:ascii="Arial" w:hAnsi="Arial" w:cs="Arial"/>
+                    <w:b/>
+                    <w:sz w:val="18"/>
+                    <w:szCs w:val="18"/>
+                  </w:rPr>
+                  <w:t>10</w:t>
+                </w:r>
+              </w:p>
+            </w:tc>
+            <w:tc>
+              <w:tcPr>
+                <w:tcW w:w="0" w:type="auto"/>
+              </w:tcPr>
+              <w:p>
+                <w:pPr>
+                  <w:rPr>
+                    <w:rFonts w:cs="Arial"/>
+                    <w:lang w:val="es-AR"/>
+                  </w:rPr>
+                </w:pPr>
+                <w:r>
+                  <w:rPr>
+                    <w:rFonts w:cs="Arial"/>
+                    <w:lang w:val="es-AR"/>
+                  </w:rPr>
+                  <w:t>Luto</w:t>
+                </w:r>
+              </w:p>
+            </w:tc>
+          </w:tr>
         </w:tbl>
-        <w:p/>
-        <w:p/>
         <w:p/>
         <w:p/>
         <w:p/>
@@ -1521,11 +1654,12 @@
           <w:numId w:val="14"/>
         </w:numPr>
       </w:pPr>
-      <w:bookmarkStart w:id="4" w:name="_Toc360638406"/>
+      <w:bookmarkStart w:id="3" w:name="_Toc360638406"/>
       <w:r>
+        <w:lastRenderedPageBreak/>
         <w:t>Valorización de los Riegos</w:t>
       </w:r>
-      <w:bookmarkEnd w:id="4"/>
+      <w:bookmarkEnd w:id="3"/>
     </w:p>
     <w:p/>
     <w:p>
@@ -1541,11 +1675,11 @@
           <w:numId w:val="14"/>
         </w:numPr>
       </w:pPr>
-      <w:bookmarkStart w:id="5" w:name="_Toc360638407"/>
+      <w:bookmarkStart w:id="4" w:name="_Toc360638407"/>
       <w:r>
         <w:t>Valorización por probabilidad de que ocurra</w:t>
       </w:r>
-      <w:bookmarkEnd w:id="5"/>
+      <w:bookmarkEnd w:id="4"/>
     </w:p>
     <w:p>
       <w:pPr>
@@ -1935,11 +2069,11 @@
           <w:numId w:val="14"/>
         </w:numPr>
       </w:pPr>
-      <w:bookmarkStart w:id="6" w:name="_Toc360638408"/>
+      <w:bookmarkStart w:id="5" w:name="_Toc360638408"/>
       <w:r>
         <w:t>Valorización por efecto de impacto</w:t>
       </w:r>
-      <w:bookmarkEnd w:id="6"/>
+      <w:bookmarkEnd w:id="5"/>
     </w:p>
     <w:p>
       <w:pPr>
@@ -2336,7 +2470,6 @@
       <w:tblPr>
         <w:tblW w:w="0" w:type="auto"/>
         <w:jc w:val="center"/>
-        <w:tblInd w:w="-639" w:type="dxa"/>
         <w:tblLayout w:type="fixed"/>
         <w:tblCellMar>
           <w:left w:w="70" w:type="dxa"/>
@@ -2345,8 +2478,8 @@
         <w:tblLook w:val="04A0" w:firstRow="1" w:lastRow="0" w:firstColumn="1" w:lastColumn="0" w:noHBand="0" w:noVBand="1"/>
       </w:tblPr>
       <w:tblGrid>
-        <w:gridCol w:w="425"/>
-        <w:gridCol w:w="6151"/>
+        <w:gridCol w:w="567"/>
+        <w:gridCol w:w="6186"/>
         <w:gridCol w:w="394"/>
         <w:gridCol w:w="240"/>
         <w:gridCol w:w="240"/>
@@ -2365,7 +2498,7 @@
         </w:trPr>
         <w:tc>
           <w:tcPr>
-            <w:tcW w:w="425" w:type="dxa"/>
+            <w:tcW w:w="567" w:type="dxa"/>
             <w:tcBorders>
               <w:top w:val="single" w:sz="8" w:space="0" w:color="auto"/>
               <w:left w:val="single" w:sz="8" w:space="0" w:color="auto"/>
@@ -2403,7 +2536,7 @@
         </w:tc>
         <w:tc>
           <w:tcPr>
-            <w:tcW w:w="6151" w:type="dxa"/>
+            <w:tcW w:w="6186" w:type="dxa"/>
             <w:tcBorders>
               <w:top w:val="single" w:sz="8" w:space="0" w:color="auto"/>
               <w:left w:val="nil"/>
@@ -2446,7 +2579,6 @@
             <w:tcBorders>
               <w:top w:val="single" w:sz="8" w:space="0" w:color="auto"/>
               <w:left w:val="single" w:sz="4" w:space="0" w:color="auto"/>
-              <w:bottom w:val="single" w:sz="8" w:space="0" w:color="000000"/>
               <w:right w:val="single" w:sz="4" w:space="0" w:color="auto"/>
             </w:tcBorders>
             <w:shd w:val="clear" w:color="000000" w:fill="F2F2F2"/>
@@ -2638,7 +2770,6 @@
             <w:tcBorders>
               <w:top w:val="single" w:sz="8" w:space="0" w:color="auto"/>
               <w:left w:val="single" w:sz="4" w:space="0" w:color="auto"/>
-              <w:bottom w:val="single" w:sz="8" w:space="0" w:color="000000"/>
               <w:right w:val="single" w:sz="4" w:space="0" w:color="auto"/>
             </w:tcBorders>
             <w:shd w:val="clear" w:color="000000" w:fill="F2F2F2"/>
@@ -2831,7 +2962,7 @@
         </w:trPr>
         <w:tc>
           <w:tcPr>
-            <w:tcW w:w="425" w:type="dxa"/>
+            <w:tcW w:w="567" w:type="dxa"/>
             <w:tcBorders>
               <w:top w:val="nil"/>
               <w:left w:val="single" w:sz="8" w:space="0" w:color="auto"/>
@@ -2868,7 +2999,7 @@
         </w:tc>
         <w:tc>
           <w:tcPr>
-            <w:tcW w:w="6151" w:type="dxa"/>
+            <w:tcW w:w="6186" w:type="dxa"/>
             <w:tcBorders>
               <w:top w:val="nil"/>
               <w:left w:val="nil"/>
@@ -2904,9 +3035,7 @@
             <w:tcW w:w="394" w:type="dxa"/>
             <w:vMerge/>
             <w:tcBorders>
-              <w:top w:val="single" w:sz="8" w:space="0" w:color="auto"/>
               <w:left w:val="single" w:sz="4" w:space="0" w:color="auto"/>
-              <w:bottom w:val="single" w:sz="8" w:space="0" w:color="000000"/>
               <w:right w:val="single" w:sz="4" w:space="0" w:color="auto"/>
             </w:tcBorders>
             <w:vAlign w:val="center"/>
@@ -3042,9 +3171,7 @@
             <w:tcW w:w="393" w:type="dxa"/>
             <w:vMerge/>
             <w:tcBorders>
-              <w:top w:val="single" w:sz="8" w:space="0" w:color="auto"/>
               <w:left w:val="single" w:sz="4" w:space="0" w:color="auto"/>
-              <w:bottom w:val="single" w:sz="8" w:space="0" w:color="000000"/>
               <w:right w:val="single" w:sz="4" w:space="0" w:color="auto"/>
             </w:tcBorders>
             <w:vAlign w:val="center"/>
@@ -3183,7 +3310,7 @@
         </w:trPr>
         <w:tc>
           <w:tcPr>
-            <w:tcW w:w="425" w:type="dxa"/>
+            <w:tcW w:w="567" w:type="dxa"/>
             <w:tcBorders>
               <w:top w:val="nil"/>
               <w:left w:val="single" w:sz="8" w:space="0" w:color="auto"/>
@@ -3220,7 +3347,7 @@
         </w:tc>
         <w:tc>
           <w:tcPr>
-            <w:tcW w:w="6151" w:type="dxa"/>
+            <w:tcW w:w="6186" w:type="dxa"/>
             <w:tcBorders>
               <w:top w:val="nil"/>
               <w:left w:val="nil"/>
@@ -3256,9 +3383,7 @@
             <w:tcW w:w="394" w:type="dxa"/>
             <w:vMerge/>
             <w:tcBorders>
-              <w:top w:val="single" w:sz="8" w:space="0" w:color="auto"/>
               <w:left w:val="single" w:sz="4" w:space="0" w:color="auto"/>
-              <w:bottom w:val="single" w:sz="8" w:space="0" w:color="000000"/>
               <w:right w:val="single" w:sz="4" w:space="0" w:color="auto"/>
             </w:tcBorders>
             <w:vAlign w:val="center"/>
@@ -3394,9 +3519,7 @@
             <w:tcW w:w="393" w:type="dxa"/>
             <w:vMerge/>
             <w:tcBorders>
-              <w:top w:val="single" w:sz="8" w:space="0" w:color="auto"/>
               <w:left w:val="single" w:sz="4" w:space="0" w:color="auto"/>
-              <w:bottom w:val="single" w:sz="8" w:space="0" w:color="000000"/>
               <w:right w:val="single" w:sz="4" w:space="0" w:color="auto"/>
             </w:tcBorders>
             <w:vAlign w:val="center"/>
@@ -3535,7 +3658,7 @@
         </w:trPr>
         <w:tc>
           <w:tcPr>
-            <w:tcW w:w="425" w:type="dxa"/>
+            <w:tcW w:w="567" w:type="dxa"/>
             <w:tcBorders>
               <w:top w:val="nil"/>
               <w:left w:val="single" w:sz="8" w:space="0" w:color="auto"/>
@@ -3572,7 +3695,7 @@
         </w:tc>
         <w:tc>
           <w:tcPr>
-            <w:tcW w:w="6151" w:type="dxa"/>
+            <w:tcW w:w="6186" w:type="dxa"/>
             <w:tcBorders>
               <w:top w:val="nil"/>
               <w:left w:val="nil"/>
@@ -3608,9 +3731,7 @@
             <w:tcW w:w="394" w:type="dxa"/>
             <w:vMerge/>
             <w:tcBorders>
-              <w:top w:val="single" w:sz="8" w:space="0" w:color="auto"/>
               <w:left w:val="single" w:sz="4" w:space="0" w:color="auto"/>
-              <w:bottom w:val="single" w:sz="8" w:space="0" w:color="000000"/>
               <w:right w:val="single" w:sz="4" w:space="0" w:color="auto"/>
             </w:tcBorders>
             <w:vAlign w:val="center"/>
@@ -3746,9 +3867,7 @@
             <w:tcW w:w="393" w:type="dxa"/>
             <w:vMerge/>
             <w:tcBorders>
-              <w:top w:val="single" w:sz="8" w:space="0" w:color="auto"/>
               <w:left w:val="single" w:sz="4" w:space="0" w:color="auto"/>
-              <w:bottom w:val="single" w:sz="8" w:space="0" w:color="000000"/>
               <w:right w:val="single" w:sz="4" w:space="0" w:color="auto"/>
             </w:tcBorders>
             <w:vAlign w:val="center"/>
@@ -3887,7 +4006,7 @@
         </w:trPr>
         <w:tc>
           <w:tcPr>
-            <w:tcW w:w="425" w:type="dxa"/>
+            <w:tcW w:w="567" w:type="dxa"/>
             <w:tcBorders>
               <w:top w:val="nil"/>
               <w:left w:val="single" w:sz="8" w:space="0" w:color="auto"/>
@@ -3924,7 +4043,7 @@
         </w:tc>
         <w:tc>
           <w:tcPr>
-            <w:tcW w:w="6151" w:type="dxa"/>
+            <w:tcW w:w="6186" w:type="dxa"/>
             <w:tcBorders>
               <w:top w:val="nil"/>
               <w:left w:val="nil"/>
@@ -3960,9 +4079,7 @@
             <w:tcW w:w="394" w:type="dxa"/>
             <w:vMerge/>
             <w:tcBorders>
-              <w:top w:val="single" w:sz="8" w:space="0" w:color="auto"/>
               <w:left w:val="single" w:sz="4" w:space="0" w:color="auto"/>
-              <w:bottom w:val="single" w:sz="8" w:space="0" w:color="000000"/>
               <w:right w:val="single" w:sz="4" w:space="0" w:color="auto"/>
             </w:tcBorders>
             <w:vAlign w:val="center"/>
@@ -4098,9 +4215,7 @@
             <w:tcW w:w="393" w:type="dxa"/>
             <w:vMerge/>
             <w:tcBorders>
-              <w:top w:val="single" w:sz="8" w:space="0" w:color="auto"/>
               <w:left w:val="single" w:sz="4" w:space="0" w:color="auto"/>
-              <w:bottom w:val="single" w:sz="8" w:space="0" w:color="000000"/>
               <w:right w:val="single" w:sz="4" w:space="0" w:color="auto"/>
             </w:tcBorders>
             <w:vAlign w:val="center"/>
@@ -4239,7 +4354,7 @@
         </w:trPr>
         <w:tc>
           <w:tcPr>
-            <w:tcW w:w="425" w:type="dxa"/>
+            <w:tcW w:w="567" w:type="dxa"/>
             <w:tcBorders>
               <w:top w:val="nil"/>
               <w:left w:val="single" w:sz="8" w:space="0" w:color="auto"/>
@@ -4276,7 +4391,7 @@
         </w:tc>
         <w:tc>
           <w:tcPr>
-            <w:tcW w:w="6151" w:type="dxa"/>
+            <w:tcW w:w="6186" w:type="dxa"/>
             <w:tcBorders>
               <w:top w:val="nil"/>
               <w:left w:val="nil"/>
@@ -4312,9 +4427,7 @@
             <w:tcW w:w="394" w:type="dxa"/>
             <w:vMerge/>
             <w:tcBorders>
-              <w:top w:val="single" w:sz="8" w:space="0" w:color="auto"/>
               <w:left w:val="single" w:sz="4" w:space="0" w:color="auto"/>
-              <w:bottom w:val="single" w:sz="8" w:space="0" w:color="000000"/>
               <w:right w:val="single" w:sz="4" w:space="0" w:color="auto"/>
             </w:tcBorders>
             <w:vAlign w:val="center"/>
@@ -4450,9 +4563,7 @@
             <w:tcW w:w="393" w:type="dxa"/>
             <w:vMerge/>
             <w:tcBorders>
-              <w:top w:val="single" w:sz="8" w:space="0" w:color="auto"/>
               <w:left w:val="single" w:sz="4" w:space="0" w:color="auto"/>
-              <w:bottom w:val="single" w:sz="8" w:space="0" w:color="000000"/>
               <w:right w:val="single" w:sz="4" w:space="0" w:color="auto"/>
             </w:tcBorders>
             <w:vAlign w:val="center"/>
@@ -4591,7 +4702,7 @@
         </w:trPr>
         <w:tc>
           <w:tcPr>
-            <w:tcW w:w="425" w:type="dxa"/>
+            <w:tcW w:w="567" w:type="dxa"/>
             <w:tcBorders>
               <w:top w:val="nil"/>
               <w:left w:val="single" w:sz="8" w:space="0" w:color="auto"/>
@@ -4628,7 +4739,7 @@
         </w:tc>
         <w:tc>
           <w:tcPr>
-            <w:tcW w:w="6151" w:type="dxa"/>
+            <w:tcW w:w="6186" w:type="dxa"/>
             <w:tcBorders>
               <w:top w:val="nil"/>
               <w:left w:val="nil"/>
@@ -4664,9 +4775,7 @@
             <w:tcW w:w="394" w:type="dxa"/>
             <w:vMerge/>
             <w:tcBorders>
-              <w:top w:val="single" w:sz="8" w:space="0" w:color="auto"/>
               <w:left w:val="single" w:sz="4" w:space="0" w:color="auto"/>
-              <w:bottom w:val="single" w:sz="8" w:space="0" w:color="000000"/>
               <w:right w:val="single" w:sz="4" w:space="0" w:color="auto"/>
             </w:tcBorders>
             <w:vAlign w:val="center"/>
@@ -4802,9 +4911,7 @@
             <w:tcW w:w="393" w:type="dxa"/>
             <w:vMerge/>
             <w:tcBorders>
-              <w:top w:val="single" w:sz="8" w:space="0" w:color="auto"/>
               <w:left w:val="single" w:sz="4" w:space="0" w:color="auto"/>
-              <w:bottom w:val="single" w:sz="8" w:space="0" w:color="000000"/>
               <w:right w:val="single" w:sz="4" w:space="0" w:color="auto"/>
             </w:tcBorders>
             <w:vAlign w:val="center"/>
@@ -4943,11 +5050,11 @@
         </w:trPr>
         <w:tc>
           <w:tcPr>
-            <w:tcW w:w="425" w:type="dxa"/>
-            <w:tcBorders>
-              <w:top w:val="nil"/>
-              <w:left w:val="single" w:sz="8" w:space="0" w:color="auto"/>
-              <w:bottom w:val="single" w:sz="8" w:space="0" w:color="auto"/>
+            <w:tcW w:w="567" w:type="dxa"/>
+            <w:tcBorders>
+              <w:top w:val="single" w:sz="4" w:space="0" w:color="auto"/>
+              <w:left w:val="single" w:sz="4" w:space="0" w:color="auto"/>
+              <w:bottom w:val="single" w:sz="4" w:space="0" w:color="auto"/>
               <w:right w:val="single" w:sz="4" w:space="0" w:color="auto"/>
             </w:tcBorders>
             <w:shd w:val="clear" w:color="000000" w:fill="F2F2F2"/>
@@ -4980,15 +5087,181 @@
         </w:tc>
         <w:tc>
           <w:tcPr>
-            <w:tcW w:w="6151" w:type="dxa"/>
+            <w:tcW w:w="6186" w:type="dxa"/>
+            <w:tcBorders>
+              <w:top w:val="single" w:sz="4" w:space="0" w:color="auto"/>
+              <w:left w:val="nil"/>
+              <w:bottom w:val="single" w:sz="4" w:space="0" w:color="auto"/>
+              <w:right w:val="single" w:sz="4" w:space="0" w:color="auto"/>
+            </w:tcBorders>
+            <w:shd w:val="clear" w:color="auto" w:fill="auto"/>
+            <w:noWrap/>
+            <w:vAlign w:val="center"/>
+            <w:hideMark/>
+          </w:tcPr>
+          <w:p>
+            <w:pPr>
+              <w:spacing w:after="0" w:line="240" w:lineRule="auto"/>
+              <w:rPr>
+                <w:rFonts w:ascii="Calibri" w:eastAsia="Times New Roman" w:hAnsi="Calibri" w:cs="Times New Roman"/>
+                <w:color w:val="000000"/>
+                <w:lang w:val="es-CL" w:eastAsia="es-CL"/>
+              </w:rPr>
+            </w:pPr>
+            <w:r>
+              <w:rPr>
+                <w:rFonts w:ascii="Calibri" w:eastAsia="Times New Roman" w:hAnsi="Calibri" w:cs="Arial"/>
+                <w:color w:val="000000"/>
+                <w:lang w:val="es-AR" w:eastAsia="es-CL"/>
+              </w:rPr>
+              <w:t>Retraso en la planificación de proyecto.</w:t>
+            </w:r>
+          </w:p>
+        </w:tc>
+        <w:tc>
+          <w:tcPr>
+            <w:tcW w:w="394" w:type="dxa"/>
+            <w:vMerge/>
+            <w:tcBorders>
+              <w:left w:val="single" w:sz="4" w:space="0" w:color="auto"/>
+              <w:right w:val="single" w:sz="4" w:space="0" w:color="auto"/>
+            </w:tcBorders>
+            <w:vAlign w:val="center"/>
+            <w:hideMark/>
+          </w:tcPr>
+          <w:p>
+            <w:pPr>
+              <w:spacing w:after="0" w:line="240" w:lineRule="auto"/>
+              <w:rPr>
+                <w:rFonts w:ascii="Calibri" w:eastAsia="Times New Roman" w:hAnsi="Calibri" w:cs="Times New Roman"/>
+                <w:b/>
+                <w:bCs/>
+                <w:color w:val="000000"/>
+                <w:lang w:val="es-CL" w:eastAsia="es-CL"/>
+              </w:rPr>
+            </w:pPr>
+          </w:p>
+        </w:tc>
+        <w:tc>
+          <w:tcPr>
+            <w:tcW w:w="240" w:type="dxa"/>
             <w:tcBorders>
               <w:top w:val="nil"/>
               <w:left w:val="nil"/>
-              <w:bottom w:val="single" w:sz="8" w:space="0" w:color="auto"/>
+              <w:bottom w:val="single" w:sz="4" w:space="0" w:color="auto"/>
               <w:right w:val="single" w:sz="4" w:space="0" w:color="auto"/>
             </w:tcBorders>
             <w:shd w:val="clear" w:color="auto" w:fill="auto"/>
             <w:noWrap/>
+            <w:vAlign w:val="bottom"/>
+            <w:hideMark/>
+          </w:tcPr>
+          <w:p>
+            <w:pPr>
+              <w:spacing w:after="0" w:line="240" w:lineRule="auto"/>
+              <w:jc w:val="center"/>
+              <w:rPr>
+                <w:rFonts w:ascii="Calibri" w:eastAsia="Times New Roman" w:hAnsi="Calibri" w:cs="Times New Roman"/>
+                <w:color w:val="000000"/>
+                <w:lang w:val="es-CL" w:eastAsia="es-CL"/>
+              </w:rPr>
+            </w:pPr>
+          </w:p>
+        </w:tc>
+        <w:tc>
+          <w:tcPr>
+            <w:tcW w:w="240" w:type="dxa"/>
+            <w:tcBorders>
+              <w:top w:val="nil"/>
+              <w:left w:val="nil"/>
+              <w:bottom w:val="single" w:sz="4" w:space="0" w:color="auto"/>
+              <w:right w:val="single" w:sz="4" w:space="0" w:color="auto"/>
+            </w:tcBorders>
+            <w:shd w:val="clear" w:color="auto" w:fill="auto"/>
+            <w:noWrap/>
+            <w:vAlign w:val="bottom"/>
+            <w:hideMark/>
+          </w:tcPr>
+          <w:p>
+            <w:pPr>
+              <w:spacing w:after="0" w:line="240" w:lineRule="auto"/>
+              <w:jc w:val="center"/>
+              <w:rPr>
+                <w:rFonts w:ascii="Calibri" w:eastAsia="Times New Roman" w:hAnsi="Calibri" w:cs="Times New Roman"/>
+                <w:color w:val="000000"/>
+                <w:lang w:val="es-CL" w:eastAsia="es-CL"/>
+              </w:rPr>
+            </w:pPr>
+          </w:p>
+        </w:tc>
+        <w:tc>
+          <w:tcPr>
+            <w:tcW w:w="240" w:type="dxa"/>
+            <w:tcBorders>
+              <w:top w:val="nil"/>
+              <w:left w:val="nil"/>
+              <w:bottom w:val="single" w:sz="4" w:space="0" w:color="auto"/>
+              <w:right w:val="single" w:sz="4" w:space="0" w:color="auto"/>
+            </w:tcBorders>
+            <w:shd w:val="clear" w:color="auto" w:fill="auto"/>
+            <w:noWrap/>
+            <w:vAlign w:val="bottom"/>
+            <w:hideMark/>
+          </w:tcPr>
+          <w:p>
+            <w:pPr>
+              <w:spacing w:after="0" w:line="240" w:lineRule="auto"/>
+              <w:jc w:val="center"/>
+              <w:rPr>
+                <w:rFonts w:ascii="Calibri" w:eastAsia="Times New Roman" w:hAnsi="Calibri" w:cs="Times New Roman"/>
+                <w:color w:val="000000"/>
+                <w:lang w:val="es-CL" w:eastAsia="es-CL"/>
+              </w:rPr>
+            </w:pPr>
+            <w:r>
+              <w:rPr>
+                <w:rFonts w:ascii="Calibri" w:eastAsia="Times New Roman" w:hAnsi="Calibri" w:cs="Times New Roman"/>
+                <w:color w:val="000000"/>
+                <w:lang w:val="es-CL" w:eastAsia="es-CL"/>
+              </w:rPr>
+              <w:t>X</w:t>
+            </w:r>
+          </w:p>
+        </w:tc>
+        <w:tc>
+          <w:tcPr>
+            <w:tcW w:w="240" w:type="dxa"/>
+            <w:tcBorders>
+              <w:top w:val="nil"/>
+              <w:left w:val="nil"/>
+              <w:bottom w:val="single" w:sz="4" w:space="0" w:color="auto"/>
+              <w:right w:val="single" w:sz="4" w:space="0" w:color="auto"/>
+            </w:tcBorders>
+            <w:shd w:val="clear" w:color="auto" w:fill="auto"/>
+            <w:noWrap/>
+            <w:vAlign w:val="bottom"/>
+            <w:hideMark/>
+          </w:tcPr>
+          <w:p>
+            <w:pPr>
+              <w:spacing w:after="0" w:line="240" w:lineRule="auto"/>
+              <w:jc w:val="center"/>
+              <w:rPr>
+                <w:rFonts w:ascii="Calibri" w:eastAsia="Times New Roman" w:hAnsi="Calibri" w:cs="Times New Roman"/>
+                <w:color w:val="000000"/>
+                <w:lang w:val="es-CL" w:eastAsia="es-CL"/>
+              </w:rPr>
+            </w:pPr>
+          </w:p>
+        </w:tc>
+        <w:tc>
+          <w:tcPr>
+            <w:tcW w:w="393" w:type="dxa"/>
+            <w:vMerge/>
+            <w:tcBorders>
+              <w:left w:val="single" w:sz="4" w:space="0" w:color="auto"/>
+              <w:right w:val="single" w:sz="4" w:space="0" w:color="auto"/>
+            </w:tcBorders>
             <w:vAlign w:val="center"/>
             <w:hideMark/>
           </w:tcPr>
@@ -4997,17 +5270,197 @@
               <w:spacing w:after="0" w:line="240" w:lineRule="auto"/>
               <w:rPr>
                 <w:rFonts w:ascii="Calibri" w:eastAsia="Times New Roman" w:hAnsi="Calibri" w:cs="Times New Roman"/>
-                <w:color w:val="000000"/>
-                <w:lang w:val="es-CL" w:eastAsia="es-CL"/>
-              </w:rPr>
-            </w:pPr>
-            <w:r>
+                <w:b/>
+                <w:bCs/>
+                <w:color w:val="000000"/>
+                <w:lang w:val="es-CL" w:eastAsia="es-CL"/>
+              </w:rPr>
+            </w:pPr>
+          </w:p>
+        </w:tc>
+        <w:tc>
+          <w:tcPr>
+            <w:tcW w:w="240" w:type="dxa"/>
+            <w:tcBorders>
+              <w:top w:val="single" w:sz="4" w:space="0" w:color="auto"/>
+              <w:left w:val="nil"/>
+              <w:bottom w:val="single" w:sz="4" w:space="0" w:color="auto"/>
+              <w:right w:val="single" w:sz="4" w:space="0" w:color="auto"/>
+            </w:tcBorders>
+            <w:shd w:val="clear" w:color="auto" w:fill="auto"/>
+            <w:noWrap/>
+            <w:vAlign w:val="bottom"/>
+            <w:hideMark/>
+          </w:tcPr>
+          <w:p>
+            <w:pPr>
+              <w:spacing w:after="0" w:line="240" w:lineRule="auto"/>
+              <w:jc w:val="center"/>
+              <w:rPr>
+                <w:rFonts w:ascii="Calibri" w:eastAsia="Times New Roman" w:hAnsi="Calibri" w:cs="Times New Roman"/>
+                <w:color w:val="000000"/>
+                <w:lang w:val="es-CL" w:eastAsia="es-CL"/>
+              </w:rPr>
+            </w:pPr>
+          </w:p>
+        </w:tc>
+        <w:tc>
+          <w:tcPr>
+            <w:tcW w:w="240" w:type="dxa"/>
+            <w:tcBorders>
+              <w:top w:val="single" w:sz="4" w:space="0" w:color="auto"/>
+              <w:left w:val="nil"/>
+              <w:bottom w:val="single" w:sz="4" w:space="0" w:color="auto"/>
+              <w:right w:val="single" w:sz="4" w:space="0" w:color="auto"/>
+            </w:tcBorders>
+            <w:shd w:val="clear" w:color="auto" w:fill="auto"/>
+            <w:noWrap/>
+            <w:vAlign w:val="bottom"/>
+            <w:hideMark/>
+          </w:tcPr>
+          <w:p>
+            <w:pPr>
+              <w:spacing w:after="0" w:line="240" w:lineRule="auto"/>
+              <w:jc w:val="center"/>
+              <w:rPr>
+                <w:rFonts w:ascii="Calibri" w:eastAsia="Times New Roman" w:hAnsi="Calibri" w:cs="Times New Roman"/>
+                <w:color w:val="000000"/>
+                <w:lang w:val="es-CL" w:eastAsia="es-CL"/>
+              </w:rPr>
+            </w:pPr>
+          </w:p>
+        </w:tc>
+        <w:tc>
+          <w:tcPr>
+            <w:tcW w:w="240" w:type="dxa"/>
+            <w:tcBorders>
+              <w:top w:val="single" w:sz="4" w:space="0" w:color="auto"/>
+              <w:left w:val="nil"/>
+              <w:bottom w:val="single" w:sz="4" w:space="0" w:color="auto"/>
+              <w:right w:val="single" w:sz="4" w:space="0" w:color="auto"/>
+            </w:tcBorders>
+            <w:shd w:val="clear" w:color="auto" w:fill="auto"/>
+            <w:noWrap/>
+            <w:vAlign w:val="bottom"/>
+            <w:hideMark/>
+          </w:tcPr>
+          <w:p>
+            <w:pPr>
+              <w:spacing w:after="0" w:line="240" w:lineRule="auto"/>
+              <w:jc w:val="center"/>
+              <w:rPr>
+                <w:rFonts w:ascii="Calibri" w:eastAsia="Times New Roman" w:hAnsi="Calibri" w:cs="Times New Roman"/>
+                <w:color w:val="000000"/>
+                <w:lang w:val="es-CL" w:eastAsia="es-CL"/>
+              </w:rPr>
+            </w:pPr>
+            <w:r>
+              <w:rPr>
+                <w:rFonts w:ascii="Calibri" w:eastAsia="Times New Roman" w:hAnsi="Calibri" w:cs="Times New Roman"/>
+                <w:color w:val="000000"/>
+                <w:lang w:val="es-CL" w:eastAsia="es-CL"/>
+              </w:rPr>
+              <w:t>X</w:t>
+            </w:r>
+          </w:p>
+        </w:tc>
+        <w:tc>
+          <w:tcPr>
+            <w:tcW w:w="240" w:type="dxa"/>
+            <w:tcBorders>
+              <w:top w:val="single" w:sz="4" w:space="0" w:color="auto"/>
+              <w:left w:val="nil"/>
+              <w:bottom w:val="single" w:sz="4" w:space="0" w:color="auto"/>
+              <w:right w:val="single" w:sz="4" w:space="0" w:color="auto"/>
+            </w:tcBorders>
+            <w:shd w:val="clear" w:color="auto" w:fill="auto"/>
+            <w:noWrap/>
+            <w:vAlign w:val="bottom"/>
+            <w:hideMark/>
+          </w:tcPr>
+          <w:p>
+            <w:pPr>
+              <w:spacing w:after="0" w:line="240" w:lineRule="auto"/>
+              <w:jc w:val="center"/>
+              <w:rPr>
+                <w:rFonts w:ascii="Calibri" w:eastAsia="Times New Roman" w:hAnsi="Calibri" w:cs="Times New Roman"/>
+                <w:color w:val="000000"/>
+                <w:lang w:val="es-CL" w:eastAsia="es-CL"/>
+              </w:rPr>
+            </w:pPr>
+          </w:p>
+        </w:tc>
+      </w:tr>
+      <w:tr>
+        <w:trPr>
+          <w:trHeight w:val="315"/>
+          <w:jc w:val="center"/>
+        </w:trPr>
+        <w:tc>
+          <w:tcPr>
+            <w:tcW w:w="567" w:type="dxa"/>
+            <w:tcBorders>
+              <w:top w:val="single" w:sz="4" w:space="0" w:color="auto"/>
+              <w:left w:val="single" w:sz="4" w:space="0" w:color="auto"/>
+              <w:bottom w:val="single" w:sz="4" w:space="0" w:color="auto"/>
+              <w:right w:val="single" w:sz="4" w:space="0" w:color="auto"/>
+            </w:tcBorders>
+            <w:shd w:val="clear" w:color="000000" w:fill="F2F2F2"/>
+            <w:noWrap/>
+            <w:vAlign w:val="bottom"/>
+          </w:tcPr>
+          <w:p>
+            <w:pPr>
+              <w:spacing w:after="0" w:line="240" w:lineRule="auto"/>
+              <w:rPr>
+                <w:rFonts w:ascii="Calibri" w:eastAsia="Times New Roman" w:hAnsi="Calibri" w:cs="Times New Roman"/>
+                <w:b/>
+                <w:bCs/>
+                <w:color w:val="000000"/>
+                <w:lang w:val="es-CL" w:eastAsia="es-CL"/>
+              </w:rPr>
+            </w:pPr>
+            <w:r>
+              <w:rPr>
+                <w:rFonts w:ascii="Calibri" w:eastAsia="Times New Roman" w:hAnsi="Calibri" w:cs="Times New Roman"/>
+                <w:b/>
+                <w:bCs/>
+                <w:color w:val="000000"/>
+                <w:lang w:val="es-CL" w:eastAsia="es-CL"/>
+              </w:rPr>
+              <w:t>R8</w:t>
+            </w:r>
+          </w:p>
+        </w:tc>
+        <w:tc>
+          <w:tcPr>
+            <w:tcW w:w="6186" w:type="dxa"/>
+            <w:tcBorders>
+              <w:top w:val="single" w:sz="4" w:space="0" w:color="auto"/>
+              <w:left w:val="nil"/>
+              <w:bottom w:val="single" w:sz="4" w:space="0" w:color="auto"/>
+              <w:right w:val="single" w:sz="4" w:space="0" w:color="auto"/>
+            </w:tcBorders>
+            <w:shd w:val="clear" w:color="auto" w:fill="auto"/>
+            <w:noWrap/>
+            <w:vAlign w:val="center"/>
+          </w:tcPr>
+          <w:p>
+            <w:pPr>
+              <w:spacing w:after="0" w:line="240" w:lineRule="auto"/>
               <w:rPr>
                 <w:rFonts w:ascii="Calibri" w:eastAsia="Times New Roman" w:hAnsi="Calibri" w:cs="Arial"/>
                 <w:color w:val="000000"/>
                 <w:lang w:val="es-AR" w:eastAsia="es-CL"/>
               </w:rPr>
-              <w:t>Retraso en la planificación de proyecto.</w:t>
+            </w:pPr>
+            <w:r>
+              <w:rPr>
+                <w:rFonts w:ascii="Calibri" w:eastAsia="Times New Roman" w:hAnsi="Calibri" w:cs="Arial"/>
+                <w:color w:val="000000"/>
+                <w:lang w:val="es-AR" w:eastAsia="es-CL"/>
+              </w:rPr>
+              <w:t>Retraso en la respuesta del servidor</w:t>
             </w:r>
           </w:p>
         </w:tc>
@@ -5016,13 +5469,683 @@
             <w:tcW w:w="394" w:type="dxa"/>
             <w:vMerge/>
             <w:tcBorders>
-              <w:top w:val="single" w:sz="8" w:space="0" w:color="auto"/>
+              <w:left w:val="single" w:sz="4" w:space="0" w:color="auto"/>
+              <w:right w:val="single" w:sz="4" w:space="0" w:color="auto"/>
+            </w:tcBorders>
+            <w:vAlign w:val="center"/>
+          </w:tcPr>
+          <w:p>
+            <w:pPr>
+              <w:spacing w:after="0" w:line="240" w:lineRule="auto"/>
+              <w:rPr>
+                <w:rFonts w:ascii="Calibri" w:eastAsia="Times New Roman" w:hAnsi="Calibri" w:cs="Times New Roman"/>
+                <w:b/>
+                <w:bCs/>
+                <w:color w:val="000000"/>
+                <w:lang w:val="es-CL" w:eastAsia="es-CL"/>
+              </w:rPr>
+            </w:pPr>
+          </w:p>
+        </w:tc>
+        <w:tc>
+          <w:tcPr>
+            <w:tcW w:w="240" w:type="dxa"/>
+            <w:tcBorders>
+              <w:top w:val="single" w:sz="4" w:space="0" w:color="auto"/>
+              <w:left w:val="nil"/>
+              <w:bottom w:val="single" w:sz="4" w:space="0" w:color="auto"/>
+              <w:right w:val="single" w:sz="4" w:space="0" w:color="auto"/>
+            </w:tcBorders>
+            <w:shd w:val="clear" w:color="auto" w:fill="auto"/>
+            <w:noWrap/>
+            <w:vAlign w:val="bottom"/>
+          </w:tcPr>
+          <w:p>
+            <w:pPr>
+              <w:spacing w:after="0" w:line="240" w:lineRule="auto"/>
+              <w:jc w:val="center"/>
+              <w:rPr>
+                <w:rFonts w:ascii="Calibri" w:eastAsia="Times New Roman" w:hAnsi="Calibri" w:cs="Times New Roman"/>
+                <w:color w:val="000000"/>
+                <w:lang w:val="es-CL" w:eastAsia="es-CL"/>
+              </w:rPr>
+            </w:pPr>
+          </w:p>
+        </w:tc>
+        <w:tc>
+          <w:tcPr>
+            <w:tcW w:w="240" w:type="dxa"/>
+            <w:tcBorders>
+              <w:top w:val="single" w:sz="4" w:space="0" w:color="auto"/>
+              <w:left w:val="nil"/>
+              <w:bottom w:val="single" w:sz="4" w:space="0" w:color="auto"/>
+              <w:right w:val="single" w:sz="4" w:space="0" w:color="auto"/>
+            </w:tcBorders>
+            <w:shd w:val="clear" w:color="auto" w:fill="auto"/>
+            <w:noWrap/>
+            <w:vAlign w:val="bottom"/>
+          </w:tcPr>
+          <w:p>
+            <w:pPr>
+              <w:spacing w:after="0" w:line="240" w:lineRule="auto"/>
+              <w:jc w:val="center"/>
+              <w:rPr>
+                <w:rFonts w:ascii="Calibri" w:eastAsia="Times New Roman" w:hAnsi="Calibri" w:cs="Times New Roman"/>
+                <w:color w:val="000000"/>
+                <w:lang w:val="es-CL" w:eastAsia="es-CL"/>
+              </w:rPr>
+            </w:pPr>
+          </w:p>
+        </w:tc>
+        <w:tc>
+          <w:tcPr>
+            <w:tcW w:w="240" w:type="dxa"/>
+            <w:tcBorders>
+              <w:top w:val="single" w:sz="4" w:space="0" w:color="auto"/>
+              <w:left w:val="nil"/>
+              <w:bottom w:val="single" w:sz="4" w:space="0" w:color="auto"/>
+              <w:right w:val="single" w:sz="4" w:space="0" w:color="auto"/>
+            </w:tcBorders>
+            <w:shd w:val="clear" w:color="auto" w:fill="auto"/>
+            <w:noWrap/>
+            <w:vAlign w:val="bottom"/>
+          </w:tcPr>
+          <w:p>
+            <w:pPr>
+              <w:spacing w:after="0" w:line="240" w:lineRule="auto"/>
+              <w:jc w:val="center"/>
+              <w:rPr>
+                <w:rFonts w:ascii="Calibri" w:eastAsia="Times New Roman" w:hAnsi="Calibri" w:cs="Times New Roman"/>
+                <w:color w:val="000000"/>
+                <w:lang w:val="es-CL" w:eastAsia="es-CL"/>
+              </w:rPr>
+            </w:pPr>
+            <w:r>
+              <w:rPr>
+                <w:rFonts w:ascii="Calibri" w:eastAsia="Times New Roman" w:hAnsi="Calibri" w:cs="Times New Roman"/>
+                <w:color w:val="000000"/>
+                <w:lang w:val="es-CL" w:eastAsia="es-CL"/>
+              </w:rPr>
+              <w:t>X</w:t>
+            </w:r>
+          </w:p>
+        </w:tc>
+        <w:tc>
+          <w:tcPr>
+            <w:tcW w:w="240" w:type="dxa"/>
+            <w:tcBorders>
+              <w:top w:val="single" w:sz="4" w:space="0" w:color="auto"/>
+              <w:left w:val="nil"/>
+              <w:bottom w:val="single" w:sz="4" w:space="0" w:color="auto"/>
+              <w:right w:val="single" w:sz="4" w:space="0" w:color="auto"/>
+            </w:tcBorders>
+            <w:shd w:val="clear" w:color="auto" w:fill="auto"/>
+            <w:noWrap/>
+            <w:vAlign w:val="bottom"/>
+          </w:tcPr>
+          <w:p>
+            <w:pPr>
+              <w:spacing w:after="0" w:line="240" w:lineRule="auto"/>
+              <w:jc w:val="center"/>
+              <w:rPr>
+                <w:rFonts w:ascii="Calibri" w:eastAsia="Times New Roman" w:hAnsi="Calibri" w:cs="Times New Roman"/>
+                <w:color w:val="000000"/>
+                <w:lang w:val="es-CL" w:eastAsia="es-CL"/>
+              </w:rPr>
+            </w:pPr>
+          </w:p>
+        </w:tc>
+        <w:tc>
+          <w:tcPr>
+            <w:tcW w:w="393" w:type="dxa"/>
+            <w:vMerge/>
+            <w:tcBorders>
+              <w:left w:val="single" w:sz="4" w:space="0" w:color="auto"/>
+              <w:right w:val="single" w:sz="4" w:space="0" w:color="auto"/>
+            </w:tcBorders>
+            <w:vAlign w:val="center"/>
+          </w:tcPr>
+          <w:p>
+            <w:pPr>
+              <w:spacing w:after="0" w:line="240" w:lineRule="auto"/>
+              <w:rPr>
+                <w:rFonts w:ascii="Calibri" w:eastAsia="Times New Roman" w:hAnsi="Calibri" w:cs="Times New Roman"/>
+                <w:b/>
+                <w:bCs/>
+                <w:color w:val="000000"/>
+                <w:lang w:val="es-CL" w:eastAsia="es-CL"/>
+              </w:rPr>
+            </w:pPr>
+          </w:p>
+        </w:tc>
+        <w:tc>
+          <w:tcPr>
+            <w:tcW w:w="240" w:type="dxa"/>
+            <w:tcBorders>
+              <w:top w:val="single" w:sz="4" w:space="0" w:color="auto"/>
+              <w:left w:val="nil"/>
+              <w:bottom w:val="single" w:sz="4" w:space="0" w:color="auto"/>
+              <w:right w:val="single" w:sz="4" w:space="0" w:color="auto"/>
+            </w:tcBorders>
+            <w:shd w:val="clear" w:color="auto" w:fill="auto"/>
+            <w:noWrap/>
+            <w:vAlign w:val="bottom"/>
+          </w:tcPr>
+          <w:p>
+            <w:pPr>
+              <w:spacing w:after="0" w:line="240" w:lineRule="auto"/>
+              <w:jc w:val="center"/>
+              <w:rPr>
+                <w:rFonts w:ascii="Calibri" w:eastAsia="Times New Roman" w:hAnsi="Calibri" w:cs="Times New Roman"/>
+                <w:color w:val="000000"/>
+                <w:lang w:val="es-CL" w:eastAsia="es-CL"/>
+              </w:rPr>
+            </w:pPr>
+          </w:p>
+        </w:tc>
+        <w:tc>
+          <w:tcPr>
+            <w:tcW w:w="240" w:type="dxa"/>
+            <w:tcBorders>
+              <w:top w:val="single" w:sz="4" w:space="0" w:color="auto"/>
+              <w:left w:val="nil"/>
+              <w:bottom w:val="single" w:sz="4" w:space="0" w:color="auto"/>
+              <w:right w:val="single" w:sz="4" w:space="0" w:color="auto"/>
+            </w:tcBorders>
+            <w:shd w:val="clear" w:color="auto" w:fill="auto"/>
+            <w:noWrap/>
+            <w:vAlign w:val="bottom"/>
+          </w:tcPr>
+          <w:p>
+            <w:pPr>
+              <w:spacing w:after="0" w:line="240" w:lineRule="auto"/>
+              <w:jc w:val="center"/>
+              <w:rPr>
+                <w:rFonts w:ascii="Calibri" w:eastAsia="Times New Roman" w:hAnsi="Calibri" w:cs="Times New Roman"/>
+                <w:color w:val="000000"/>
+                <w:lang w:val="es-CL" w:eastAsia="es-CL"/>
+              </w:rPr>
+            </w:pPr>
+            <w:r>
+              <w:rPr>
+                <w:rFonts w:ascii="Calibri" w:eastAsia="Times New Roman" w:hAnsi="Calibri" w:cs="Times New Roman"/>
+                <w:color w:val="000000"/>
+                <w:lang w:val="es-CL" w:eastAsia="es-CL"/>
+              </w:rPr>
+              <w:t>X</w:t>
+            </w:r>
+          </w:p>
+        </w:tc>
+        <w:tc>
+          <w:tcPr>
+            <w:tcW w:w="240" w:type="dxa"/>
+            <w:tcBorders>
+              <w:top w:val="single" w:sz="4" w:space="0" w:color="auto"/>
+              <w:left w:val="nil"/>
+              <w:bottom w:val="single" w:sz="4" w:space="0" w:color="auto"/>
+              <w:right w:val="single" w:sz="4" w:space="0" w:color="auto"/>
+            </w:tcBorders>
+            <w:shd w:val="clear" w:color="auto" w:fill="auto"/>
+            <w:noWrap/>
+            <w:vAlign w:val="bottom"/>
+          </w:tcPr>
+          <w:p>
+            <w:pPr>
+              <w:spacing w:after="0" w:line="240" w:lineRule="auto"/>
+              <w:jc w:val="center"/>
+              <w:rPr>
+                <w:rFonts w:ascii="Calibri" w:eastAsia="Times New Roman" w:hAnsi="Calibri" w:cs="Times New Roman"/>
+                <w:color w:val="000000"/>
+                <w:lang w:val="es-CL" w:eastAsia="es-CL"/>
+              </w:rPr>
+            </w:pPr>
+          </w:p>
+        </w:tc>
+        <w:tc>
+          <w:tcPr>
+            <w:tcW w:w="240" w:type="dxa"/>
+            <w:tcBorders>
+              <w:top w:val="single" w:sz="4" w:space="0" w:color="auto"/>
+              <w:left w:val="nil"/>
+              <w:bottom w:val="single" w:sz="4" w:space="0" w:color="auto"/>
+              <w:right w:val="single" w:sz="8" w:space="0" w:color="auto"/>
+            </w:tcBorders>
+            <w:shd w:val="clear" w:color="auto" w:fill="auto"/>
+            <w:noWrap/>
+            <w:vAlign w:val="bottom"/>
+          </w:tcPr>
+          <w:p>
+            <w:pPr>
+              <w:spacing w:after="0" w:line="240" w:lineRule="auto"/>
+              <w:jc w:val="center"/>
+              <w:rPr>
+                <w:rFonts w:ascii="Calibri" w:eastAsia="Times New Roman" w:hAnsi="Calibri" w:cs="Times New Roman"/>
+                <w:color w:val="000000"/>
+                <w:lang w:val="es-CL" w:eastAsia="es-CL"/>
+              </w:rPr>
+            </w:pPr>
+          </w:p>
+        </w:tc>
+      </w:tr>
+      <w:tr>
+        <w:trPr>
+          <w:trHeight w:val="60"/>
+          <w:jc w:val="center"/>
+        </w:trPr>
+        <w:tc>
+          <w:tcPr>
+            <w:tcW w:w="567" w:type="dxa"/>
+            <w:tcBorders>
+              <w:top w:val="single" w:sz="4" w:space="0" w:color="auto"/>
+              <w:left w:val="single" w:sz="4" w:space="0" w:color="auto"/>
+              <w:bottom w:val="single" w:sz="4" w:space="0" w:color="auto"/>
+              <w:right w:val="single" w:sz="4" w:space="0" w:color="auto"/>
+            </w:tcBorders>
+            <w:shd w:val="clear" w:color="000000" w:fill="F2F2F2"/>
+            <w:noWrap/>
+            <w:vAlign w:val="bottom"/>
+          </w:tcPr>
+          <w:p>
+            <w:pPr>
+              <w:spacing w:after="0" w:line="240" w:lineRule="auto"/>
+              <w:rPr>
+                <w:rFonts w:ascii="Calibri" w:eastAsia="Times New Roman" w:hAnsi="Calibri" w:cs="Times New Roman"/>
+                <w:b/>
+                <w:bCs/>
+                <w:color w:val="000000"/>
+                <w:lang w:val="es-CL" w:eastAsia="es-CL"/>
+              </w:rPr>
+            </w:pPr>
+            <w:r>
+              <w:rPr>
+                <w:rFonts w:ascii="Calibri" w:eastAsia="Times New Roman" w:hAnsi="Calibri" w:cs="Times New Roman"/>
+                <w:b/>
+                <w:bCs/>
+                <w:color w:val="000000"/>
+                <w:lang w:val="es-CL" w:eastAsia="es-CL"/>
+              </w:rPr>
+              <w:t>R9</w:t>
+            </w:r>
+          </w:p>
+        </w:tc>
+        <w:tc>
+          <w:tcPr>
+            <w:tcW w:w="6186" w:type="dxa"/>
+            <w:tcBorders>
+              <w:top w:val="single" w:sz="4" w:space="0" w:color="auto"/>
+              <w:left w:val="nil"/>
+              <w:bottom w:val="single" w:sz="4" w:space="0" w:color="auto"/>
+              <w:right w:val="single" w:sz="4" w:space="0" w:color="auto"/>
+            </w:tcBorders>
+            <w:shd w:val="clear" w:color="auto" w:fill="auto"/>
+            <w:noWrap/>
+            <w:vAlign w:val="center"/>
+          </w:tcPr>
+          <w:p>
+            <w:pPr>
+              <w:spacing w:after="0" w:line="240" w:lineRule="auto"/>
+              <w:rPr>
+                <w:rFonts w:ascii="Calibri" w:eastAsia="Times New Roman" w:hAnsi="Calibri" w:cs="Arial"/>
+                <w:color w:val="000000"/>
+                <w:lang w:val="es-AR" w:eastAsia="es-CL"/>
+              </w:rPr>
+            </w:pPr>
+            <w:r>
+              <w:rPr>
+                <w:rFonts w:ascii="Calibri" w:eastAsia="Times New Roman" w:hAnsi="Calibri" w:cs="Arial"/>
+                <w:color w:val="000000"/>
+                <w:lang w:val="es-AR" w:eastAsia="es-CL"/>
+              </w:rPr>
+              <w:t>Nuevas funcionalidades del Sistema</w:t>
+            </w:r>
+          </w:p>
+        </w:tc>
+        <w:tc>
+          <w:tcPr>
+            <w:tcW w:w="394" w:type="dxa"/>
+            <w:vMerge/>
+            <w:tcBorders>
+              <w:left w:val="single" w:sz="4" w:space="0" w:color="auto"/>
+              <w:right w:val="single" w:sz="4" w:space="0" w:color="auto"/>
+            </w:tcBorders>
+            <w:vAlign w:val="center"/>
+          </w:tcPr>
+          <w:p>
+            <w:pPr>
+              <w:spacing w:after="0" w:line="240" w:lineRule="auto"/>
+              <w:rPr>
+                <w:rFonts w:ascii="Calibri" w:eastAsia="Times New Roman" w:hAnsi="Calibri" w:cs="Times New Roman"/>
+                <w:b/>
+                <w:bCs/>
+                <w:color w:val="000000"/>
+                <w:lang w:val="es-CL" w:eastAsia="es-CL"/>
+              </w:rPr>
+            </w:pPr>
+          </w:p>
+        </w:tc>
+        <w:tc>
+          <w:tcPr>
+            <w:tcW w:w="240" w:type="dxa"/>
+            <w:tcBorders>
+              <w:top w:val="single" w:sz="4" w:space="0" w:color="auto"/>
+              <w:left w:val="nil"/>
+              <w:bottom w:val="single" w:sz="4" w:space="0" w:color="auto"/>
+              <w:right w:val="single" w:sz="4" w:space="0" w:color="auto"/>
+            </w:tcBorders>
+            <w:shd w:val="clear" w:color="auto" w:fill="auto"/>
+            <w:noWrap/>
+            <w:vAlign w:val="bottom"/>
+          </w:tcPr>
+          <w:p>
+            <w:pPr>
+              <w:spacing w:after="0" w:line="240" w:lineRule="auto"/>
+              <w:jc w:val="center"/>
+              <w:rPr>
+                <w:rFonts w:ascii="Calibri" w:eastAsia="Times New Roman" w:hAnsi="Calibri" w:cs="Times New Roman"/>
+                <w:color w:val="000000"/>
+                <w:lang w:val="es-CL" w:eastAsia="es-CL"/>
+              </w:rPr>
+            </w:pPr>
+          </w:p>
+        </w:tc>
+        <w:tc>
+          <w:tcPr>
+            <w:tcW w:w="240" w:type="dxa"/>
+            <w:tcBorders>
+              <w:top w:val="single" w:sz="4" w:space="0" w:color="auto"/>
+              <w:left w:val="nil"/>
+              <w:bottom w:val="single" w:sz="4" w:space="0" w:color="auto"/>
+              <w:right w:val="single" w:sz="4" w:space="0" w:color="auto"/>
+            </w:tcBorders>
+            <w:shd w:val="clear" w:color="auto" w:fill="auto"/>
+            <w:noWrap/>
+            <w:vAlign w:val="bottom"/>
+          </w:tcPr>
+          <w:p>
+            <w:pPr>
+              <w:spacing w:after="0" w:line="240" w:lineRule="auto"/>
+              <w:jc w:val="center"/>
+              <w:rPr>
+                <w:rFonts w:ascii="Calibri" w:eastAsia="Times New Roman" w:hAnsi="Calibri" w:cs="Times New Roman"/>
+                <w:color w:val="000000"/>
+                <w:lang w:val="es-CL" w:eastAsia="es-CL"/>
+              </w:rPr>
+            </w:pPr>
+          </w:p>
+        </w:tc>
+        <w:tc>
+          <w:tcPr>
+            <w:tcW w:w="240" w:type="dxa"/>
+            <w:tcBorders>
+              <w:top w:val="single" w:sz="4" w:space="0" w:color="auto"/>
+              <w:left w:val="nil"/>
+              <w:bottom w:val="single" w:sz="4" w:space="0" w:color="auto"/>
+              <w:right w:val="single" w:sz="4" w:space="0" w:color="auto"/>
+            </w:tcBorders>
+            <w:shd w:val="clear" w:color="auto" w:fill="auto"/>
+            <w:noWrap/>
+            <w:vAlign w:val="bottom"/>
+          </w:tcPr>
+          <w:p>
+            <w:pPr>
+              <w:spacing w:after="0" w:line="240" w:lineRule="auto"/>
+              <w:jc w:val="center"/>
+              <w:rPr>
+                <w:rFonts w:ascii="Calibri" w:eastAsia="Times New Roman" w:hAnsi="Calibri" w:cs="Times New Roman"/>
+                <w:color w:val="000000"/>
+                <w:lang w:val="es-CL" w:eastAsia="es-CL"/>
+              </w:rPr>
+            </w:pPr>
+            <w:r>
+              <w:rPr>
+                <w:rFonts w:ascii="Calibri" w:eastAsia="Times New Roman" w:hAnsi="Calibri" w:cs="Times New Roman"/>
+                <w:color w:val="000000"/>
+                <w:lang w:val="es-CL" w:eastAsia="es-CL"/>
+              </w:rPr>
+              <w:t>X</w:t>
+            </w:r>
+          </w:p>
+        </w:tc>
+        <w:tc>
+          <w:tcPr>
+            <w:tcW w:w="240" w:type="dxa"/>
+            <w:tcBorders>
+              <w:top w:val="single" w:sz="4" w:space="0" w:color="auto"/>
+              <w:left w:val="nil"/>
+              <w:bottom w:val="single" w:sz="4" w:space="0" w:color="auto"/>
+              <w:right w:val="single" w:sz="4" w:space="0" w:color="auto"/>
+            </w:tcBorders>
+            <w:shd w:val="clear" w:color="auto" w:fill="auto"/>
+            <w:noWrap/>
+            <w:vAlign w:val="bottom"/>
+          </w:tcPr>
+          <w:p>
+            <w:pPr>
+              <w:spacing w:after="0" w:line="240" w:lineRule="auto"/>
+              <w:jc w:val="center"/>
+              <w:rPr>
+                <w:rFonts w:ascii="Calibri" w:eastAsia="Times New Roman" w:hAnsi="Calibri" w:cs="Times New Roman"/>
+                <w:color w:val="000000"/>
+                <w:lang w:val="es-CL" w:eastAsia="es-CL"/>
+              </w:rPr>
+            </w:pPr>
+          </w:p>
+        </w:tc>
+        <w:tc>
+          <w:tcPr>
+            <w:tcW w:w="393" w:type="dxa"/>
+            <w:vMerge/>
+            <w:tcBorders>
+              <w:left w:val="single" w:sz="4" w:space="0" w:color="auto"/>
+              <w:right w:val="single" w:sz="4" w:space="0" w:color="auto"/>
+            </w:tcBorders>
+            <w:vAlign w:val="center"/>
+          </w:tcPr>
+          <w:p>
+            <w:pPr>
+              <w:spacing w:after="0" w:line="240" w:lineRule="auto"/>
+              <w:rPr>
+                <w:rFonts w:ascii="Calibri" w:eastAsia="Times New Roman" w:hAnsi="Calibri" w:cs="Times New Roman"/>
+                <w:b/>
+                <w:bCs/>
+                <w:color w:val="000000"/>
+                <w:lang w:val="es-CL" w:eastAsia="es-CL"/>
+              </w:rPr>
+            </w:pPr>
+          </w:p>
+        </w:tc>
+        <w:tc>
+          <w:tcPr>
+            <w:tcW w:w="240" w:type="dxa"/>
+            <w:tcBorders>
+              <w:top w:val="single" w:sz="4" w:space="0" w:color="auto"/>
+              <w:left w:val="nil"/>
+              <w:bottom w:val="single" w:sz="4" w:space="0" w:color="auto"/>
+              <w:right w:val="single" w:sz="4" w:space="0" w:color="auto"/>
+            </w:tcBorders>
+            <w:shd w:val="clear" w:color="auto" w:fill="auto"/>
+            <w:noWrap/>
+            <w:vAlign w:val="bottom"/>
+          </w:tcPr>
+          <w:p>
+            <w:pPr>
+              <w:spacing w:after="0" w:line="240" w:lineRule="auto"/>
+              <w:jc w:val="center"/>
+              <w:rPr>
+                <w:rFonts w:ascii="Calibri" w:eastAsia="Times New Roman" w:hAnsi="Calibri" w:cs="Times New Roman"/>
+                <w:color w:val="000000"/>
+                <w:lang w:val="es-CL" w:eastAsia="es-CL"/>
+              </w:rPr>
+            </w:pPr>
+          </w:p>
+        </w:tc>
+        <w:tc>
+          <w:tcPr>
+            <w:tcW w:w="240" w:type="dxa"/>
+            <w:tcBorders>
+              <w:top w:val="single" w:sz="4" w:space="0" w:color="auto"/>
+              <w:left w:val="nil"/>
+              <w:bottom w:val="single" w:sz="4" w:space="0" w:color="auto"/>
+              <w:right w:val="single" w:sz="4" w:space="0" w:color="auto"/>
+            </w:tcBorders>
+            <w:shd w:val="clear" w:color="auto" w:fill="auto"/>
+            <w:noWrap/>
+            <w:vAlign w:val="bottom"/>
+          </w:tcPr>
+          <w:p>
+            <w:pPr>
+              <w:spacing w:after="0" w:line="240" w:lineRule="auto"/>
+              <w:jc w:val="center"/>
+              <w:rPr>
+                <w:rFonts w:ascii="Calibri" w:eastAsia="Times New Roman" w:hAnsi="Calibri" w:cs="Times New Roman"/>
+                <w:color w:val="000000"/>
+                <w:lang w:val="es-CL" w:eastAsia="es-CL"/>
+              </w:rPr>
+            </w:pPr>
+          </w:p>
+        </w:tc>
+        <w:tc>
+          <w:tcPr>
+            <w:tcW w:w="240" w:type="dxa"/>
+            <w:tcBorders>
+              <w:top w:val="single" w:sz="4" w:space="0" w:color="auto"/>
+              <w:left w:val="nil"/>
+              <w:bottom w:val="single" w:sz="4" w:space="0" w:color="auto"/>
+              <w:right w:val="single" w:sz="4" w:space="0" w:color="auto"/>
+            </w:tcBorders>
+            <w:shd w:val="clear" w:color="auto" w:fill="auto"/>
+            <w:noWrap/>
+            <w:vAlign w:val="bottom"/>
+          </w:tcPr>
+          <w:p>
+            <w:pPr>
+              <w:spacing w:after="0" w:line="240" w:lineRule="auto"/>
+              <w:jc w:val="center"/>
+              <w:rPr>
+                <w:rFonts w:ascii="Calibri" w:eastAsia="Times New Roman" w:hAnsi="Calibri" w:cs="Times New Roman"/>
+                <w:color w:val="000000"/>
+                <w:lang w:val="es-CL" w:eastAsia="es-CL"/>
+              </w:rPr>
+            </w:pPr>
+            <w:r>
+              <w:rPr>
+                <w:rFonts w:ascii="Calibri" w:eastAsia="Times New Roman" w:hAnsi="Calibri" w:cs="Times New Roman"/>
+                <w:color w:val="000000"/>
+                <w:lang w:val="es-CL" w:eastAsia="es-CL"/>
+              </w:rPr>
+              <w:t>X</w:t>
+            </w:r>
+          </w:p>
+        </w:tc>
+        <w:tc>
+          <w:tcPr>
+            <w:tcW w:w="240" w:type="dxa"/>
+            <w:tcBorders>
+              <w:top w:val="single" w:sz="4" w:space="0" w:color="auto"/>
+              <w:left w:val="nil"/>
+              <w:bottom w:val="single" w:sz="4" w:space="0" w:color="auto"/>
+              <w:right w:val="single" w:sz="8" w:space="0" w:color="auto"/>
+            </w:tcBorders>
+            <w:shd w:val="clear" w:color="auto" w:fill="auto"/>
+            <w:noWrap/>
+            <w:vAlign w:val="bottom"/>
+          </w:tcPr>
+          <w:p>
+            <w:pPr>
+              <w:spacing w:after="0" w:line="240" w:lineRule="auto"/>
+              <w:jc w:val="center"/>
+              <w:rPr>
+                <w:rFonts w:ascii="Calibri" w:eastAsia="Times New Roman" w:hAnsi="Calibri" w:cs="Times New Roman"/>
+                <w:color w:val="000000"/>
+                <w:lang w:val="es-CL" w:eastAsia="es-CL"/>
+              </w:rPr>
+            </w:pPr>
+          </w:p>
+        </w:tc>
+      </w:tr>
+      <w:tr>
+        <w:trPr>
+          <w:trHeight w:val="315"/>
+          <w:jc w:val="center"/>
+        </w:trPr>
+        <w:tc>
+          <w:tcPr>
+            <w:tcW w:w="567" w:type="dxa"/>
+            <w:tcBorders>
+              <w:top w:val="single" w:sz="4" w:space="0" w:color="auto"/>
+              <w:left w:val="single" w:sz="4" w:space="0" w:color="auto"/>
+              <w:bottom w:val="single" w:sz="4" w:space="0" w:color="auto"/>
+              <w:right w:val="single" w:sz="4" w:space="0" w:color="auto"/>
+            </w:tcBorders>
+            <w:shd w:val="clear" w:color="000000" w:fill="F2F2F2"/>
+            <w:noWrap/>
+            <w:vAlign w:val="bottom"/>
+          </w:tcPr>
+          <w:p>
+            <w:pPr>
+              <w:spacing w:after="0" w:line="240" w:lineRule="auto"/>
+              <w:rPr>
+                <w:rFonts w:ascii="Calibri" w:eastAsia="Times New Roman" w:hAnsi="Calibri" w:cs="Times New Roman"/>
+                <w:b/>
+                <w:bCs/>
+                <w:color w:val="000000"/>
+                <w:lang w:val="es-CL" w:eastAsia="es-CL"/>
+              </w:rPr>
+            </w:pPr>
+            <w:r>
+              <w:rPr>
+                <w:rFonts w:ascii="Calibri" w:eastAsia="Times New Roman" w:hAnsi="Calibri" w:cs="Times New Roman"/>
+                <w:b/>
+                <w:bCs/>
+                <w:color w:val="000000"/>
+                <w:lang w:val="es-CL" w:eastAsia="es-CL"/>
+              </w:rPr>
+              <w:t>R10</w:t>
+            </w:r>
+          </w:p>
+        </w:tc>
+        <w:tc>
+          <w:tcPr>
+            <w:tcW w:w="6186" w:type="dxa"/>
+            <w:tcBorders>
+              <w:top w:val="single" w:sz="4" w:space="0" w:color="auto"/>
+              <w:left w:val="nil"/>
+              <w:bottom w:val="single" w:sz="4" w:space="0" w:color="auto"/>
+              <w:right w:val="single" w:sz="4" w:space="0" w:color="auto"/>
+            </w:tcBorders>
+            <w:shd w:val="clear" w:color="auto" w:fill="auto"/>
+            <w:noWrap/>
+            <w:vAlign w:val="center"/>
+          </w:tcPr>
+          <w:p>
+            <w:pPr>
+              <w:spacing w:after="0" w:line="240" w:lineRule="auto"/>
+              <w:rPr>
+                <w:rFonts w:ascii="Calibri" w:eastAsia="Times New Roman" w:hAnsi="Calibri" w:cs="Arial"/>
+                <w:color w:val="000000"/>
+                <w:lang w:val="es-AR" w:eastAsia="es-CL"/>
+              </w:rPr>
+            </w:pPr>
+            <w:r>
+              <w:rPr>
+                <w:rFonts w:ascii="Calibri" w:eastAsia="Times New Roman" w:hAnsi="Calibri" w:cs="Arial"/>
+                <w:color w:val="000000"/>
+                <w:lang w:val="es-AR" w:eastAsia="es-CL"/>
+              </w:rPr>
+              <w:t>Luto</w:t>
+            </w:r>
+          </w:p>
+        </w:tc>
+        <w:tc>
+          <w:tcPr>
+            <w:tcW w:w="394" w:type="dxa"/>
+            <w:vMerge/>
+            <w:tcBorders>
               <w:left w:val="single" w:sz="4" w:space="0" w:color="auto"/>
               <w:bottom w:val="single" w:sz="8" w:space="0" w:color="000000"/>
               <w:right w:val="single" w:sz="4" w:space="0" w:color="auto"/>
             </w:tcBorders>
             <w:vAlign w:val="center"/>
-            <w:hideMark/>
           </w:tcPr>
           <w:p>
             <w:pPr>
@@ -5041,7 +6164,139 @@
           <w:tcPr>
             <w:tcW w:w="240" w:type="dxa"/>
             <w:tcBorders>
-              <w:top w:val="nil"/>
+              <w:top w:val="single" w:sz="4" w:space="0" w:color="auto"/>
+              <w:left w:val="nil"/>
+              <w:bottom w:val="single" w:sz="4" w:space="0" w:color="auto"/>
+              <w:right w:val="single" w:sz="4" w:space="0" w:color="auto"/>
+            </w:tcBorders>
+            <w:shd w:val="clear" w:color="auto" w:fill="auto"/>
+            <w:noWrap/>
+            <w:vAlign w:val="bottom"/>
+          </w:tcPr>
+          <w:p>
+            <w:pPr>
+              <w:spacing w:after="0" w:line="240" w:lineRule="auto"/>
+              <w:jc w:val="center"/>
+              <w:rPr>
+                <w:rFonts w:ascii="Calibri" w:eastAsia="Times New Roman" w:hAnsi="Calibri" w:cs="Times New Roman"/>
+                <w:color w:val="000000"/>
+                <w:lang w:val="es-CL" w:eastAsia="es-CL"/>
+              </w:rPr>
+            </w:pPr>
+            <w:r>
+              <w:rPr>
+                <w:rFonts w:ascii="Calibri" w:eastAsia="Times New Roman" w:hAnsi="Calibri" w:cs="Times New Roman"/>
+                <w:color w:val="000000"/>
+                <w:lang w:val="es-CL" w:eastAsia="es-CL"/>
+              </w:rPr>
+              <w:t>X</w:t>
+            </w:r>
+          </w:p>
+        </w:tc>
+        <w:tc>
+          <w:tcPr>
+            <w:tcW w:w="240" w:type="dxa"/>
+            <w:tcBorders>
+              <w:top w:val="single" w:sz="4" w:space="0" w:color="auto"/>
+              <w:left w:val="nil"/>
+              <w:bottom w:val="single" w:sz="4" w:space="0" w:color="auto"/>
+              <w:right w:val="single" w:sz="4" w:space="0" w:color="auto"/>
+            </w:tcBorders>
+            <w:shd w:val="clear" w:color="auto" w:fill="auto"/>
+            <w:noWrap/>
+            <w:vAlign w:val="bottom"/>
+          </w:tcPr>
+          <w:p>
+            <w:pPr>
+              <w:spacing w:after="0" w:line="240" w:lineRule="auto"/>
+              <w:jc w:val="center"/>
+              <w:rPr>
+                <w:rFonts w:ascii="Calibri" w:eastAsia="Times New Roman" w:hAnsi="Calibri" w:cs="Times New Roman"/>
+                <w:color w:val="000000"/>
+                <w:lang w:val="es-CL" w:eastAsia="es-CL"/>
+              </w:rPr>
+            </w:pPr>
+          </w:p>
+        </w:tc>
+        <w:tc>
+          <w:tcPr>
+            <w:tcW w:w="240" w:type="dxa"/>
+            <w:tcBorders>
+              <w:top w:val="single" w:sz="4" w:space="0" w:color="auto"/>
+              <w:left w:val="nil"/>
+              <w:bottom w:val="single" w:sz="4" w:space="0" w:color="auto"/>
+              <w:right w:val="single" w:sz="4" w:space="0" w:color="auto"/>
+            </w:tcBorders>
+            <w:shd w:val="clear" w:color="auto" w:fill="auto"/>
+            <w:noWrap/>
+            <w:vAlign w:val="bottom"/>
+          </w:tcPr>
+          <w:p>
+            <w:pPr>
+              <w:spacing w:after="0" w:line="240" w:lineRule="auto"/>
+              <w:jc w:val="center"/>
+              <w:rPr>
+                <w:rFonts w:ascii="Calibri" w:eastAsia="Times New Roman" w:hAnsi="Calibri" w:cs="Times New Roman"/>
+                <w:color w:val="000000"/>
+                <w:lang w:val="es-CL" w:eastAsia="es-CL"/>
+              </w:rPr>
+            </w:pPr>
+          </w:p>
+        </w:tc>
+        <w:tc>
+          <w:tcPr>
+            <w:tcW w:w="240" w:type="dxa"/>
+            <w:tcBorders>
+              <w:top w:val="single" w:sz="4" w:space="0" w:color="auto"/>
+              <w:left w:val="nil"/>
+              <w:bottom w:val="single" w:sz="4" w:space="0" w:color="auto"/>
+              <w:right w:val="single" w:sz="4" w:space="0" w:color="auto"/>
+            </w:tcBorders>
+            <w:shd w:val="clear" w:color="auto" w:fill="auto"/>
+            <w:noWrap/>
+            <w:vAlign w:val="bottom"/>
+          </w:tcPr>
+          <w:p>
+            <w:pPr>
+              <w:spacing w:after="0" w:line="240" w:lineRule="auto"/>
+              <w:jc w:val="center"/>
+              <w:rPr>
+                <w:rFonts w:ascii="Calibri" w:eastAsia="Times New Roman" w:hAnsi="Calibri" w:cs="Times New Roman"/>
+                <w:color w:val="000000"/>
+                <w:lang w:val="es-CL" w:eastAsia="es-CL"/>
+              </w:rPr>
+            </w:pPr>
+          </w:p>
+        </w:tc>
+        <w:tc>
+          <w:tcPr>
+            <w:tcW w:w="393" w:type="dxa"/>
+            <w:vMerge/>
+            <w:tcBorders>
+              <w:left w:val="single" w:sz="4" w:space="0" w:color="auto"/>
+              <w:bottom w:val="single" w:sz="8" w:space="0" w:color="000000"/>
+              <w:right w:val="single" w:sz="4" w:space="0" w:color="auto"/>
+            </w:tcBorders>
+            <w:vAlign w:val="center"/>
+          </w:tcPr>
+          <w:p>
+            <w:pPr>
+              <w:spacing w:after="0" w:line="240" w:lineRule="auto"/>
+              <w:rPr>
+                <w:rFonts w:ascii="Calibri" w:eastAsia="Times New Roman" w:hAnsi="Calibri" w:cs="Times New Roman"/>
+                <w:b/>
+                <w:bCs/>
+                <w:color w:val="000000"/>
+                <w:lang w:val="es-CL" w:eastAsia="es-CL"/>
+              </w:rPr>
+            </w:pPr>
+          </w:p>
+        </w:tc>
+        <w:tc>
+          <w:tcPr>
+            <w:tcW w:w="240" w:type="dxa"/>
+            <w:tcBorders>
+              <w:top w:val="single" w:sz="4" w:space="0" w:color="auto"/>
               <w:left w:val="nil"/>
               <w:bottom w:val="single" w:sz="8" w:space="0" w:color="auto"/>
               <w:right w:val="single" w:sz="4" w:space="0" w:color="auto"/>
@@ -5049,7 +6304,6 @@
             <w:shd w:val="clear" w:color="auto" w:fill="auto"/>
             <w:noWrap/>
             <w:vAlign w:val="bottom"/>
-            <w:hideMark/>
           </w:tcPr>
           <w:p>
             <w:pPr>
@@ -5067,7 +6321,7 @@
           <w:tcPr>
             <w:tcW w:w="240" w:type="dxa"/>
             <w:tcBorders>
-              <w:top w:val="nil"/>
+              <w:top w:val="single" w:sz="4" w:space="0" w:color="auto"/>
               <w:left w:val="nil"/>
               <w:bottom w:val="single" w:sz="8" w:space="0" w:color="auto"/>
               <w:right w:val="single" w:sz="4" w:space="0" w:color="auto"/>
@@ -5075,7 +6329,6 @@
             <w:shd w:val="clear" w:color="auto" w:fill="auto"/>
             <w:noWrap/>
             <w:vAlign w:val="bottom"/>
-            <w:hideMark/>
           </w:tcPr>
           <w:p>
             <w:pPr>
@@ -5093,7 +6346,7 @@
           <w:tcPr>
             <w:tcW w:w="240" w:type="dxa"/>
             <w:tcBorders>
-              <w:top w:val="nil"/>
+              <w:top w:val="single" w:sz="4" w:space="0" w:color="auto"/>
               <w:left w:val="nil"/>
               <w:bottom w:val="single" w:sz="8" w:space="0" w:color="auto"/>
               <w:right w:val="single" w:sz="4" w:space="0" w:color="auto"/>
@@ -5101,7 +6354,6 @@
             <w:shd w:val="clear" w:color="auto" w:fill="auto"/>
             <w:noWrap/>
             <w:vAlign w:val="bottom"/>
-            <w:hideMark/>
           </w:tcPr>
           <w:p>
             <w:pPr>
@@ -5113,159 +6365,13 @@
                 <w:lang w:val="es-CL" w:eastAsia="es-CL"/>
               </w:rPr>
             </w:pPr>
-            <w:r>
-              <w:rPr>
-                <w:rFonts w:ascii="Calibri" w:eastAsia="Times New Roman" w:hAnsi="Calibri" w:cs="Times New Roman"/>
-                <w:color w:val="000000"/>
-                <w:lang w:val="es-CL" w:eastAsia="es-CL"/>
-              </w:rPr>
-              <w:t>X</w:t>
-            </w:r>
           </w:p>
         </w:tc>
         <w:tc>
           <w:tcPr>
             <w:tcW w:w="240" w:type="dxa"/>
             <w:tcBorders>
-              <w:top w:val="nil"/>
-              <w:left w:val="nil"/>
-              <w:bottom w:val="single" w:sz="8" w:space="0" w:color="auto"/>
-              <w:right w:val="single" w:sz="4" w:space="0" w:color="auto"/>
-            </w:tcBorders>
-            <w:shd w:val="clear" w:color="auto" w:fill="auto"/>
-            <w:noWrap/>
-            <w:vAlign w:val="bottom"/>
-            <w:hideMark/>
-          </w:tcPr>
-          <w:p>
-            <w:pPr>
-              <w:spacing w:after="0" w:line="240" w:lineRule="auto"/>
-              <w:jc w:val="center"/>
-              <w:rPr>
-                <w:rFonts w:ascii="Calibri" w:eastAsia="Times New Roman" w:hAnsi="Calibri" w:cs="Times New Roman"/>
-                <w:color w:val="000000"/>
-                <w:lang w:val="es-CL" w:eastAsia="es-CL"/>
-              </w:rPr>
-            </w:pPr>
-          </w:p>
-        </w:tc>
-        <w:tc>
-          <w:tcPr>
-            <w:tcW w:w="393" w:type="dxa"/>
-            <w:vMerge/>
-            <w:tcBorders>
-              <w:top w:val="single" w:sz="8" w:space="0" w:color="auto"/>
-              <w:left w:val="single" w:sz="4" w:space="0" w:color="auto"/>
-              <w:bottom w:val="single" w:sz="8" w:space="0" w:color="000000"/>
-              <w:right w:val="single" w:sz="4" w:space="0" w:color="auto"/>
-            </w:tcBorders>
-            <w:vAlign w:val="center"/>
-            <w:hideMark/>
-          </w:tcPr>
-          <w:p>
-            <w:pPr>
-              <w:spacing w:after="0" w:line="240" w:lineRule="auto"/>
-              <w:rPr>
-                <w:rFonts w:ascii="Calibri" w:eastAsia="Times New Roman" w:hAnsi="Calibri" w:cs="Times New Roman"/>
-                <w:b/>
-                <w:bCs/>
-                <w:color w:val="000000"/>
-                <w:lang w:val="es-CL" w:eastAsia="es-CL"/>
-              </w:rPr>
-            </w:pPr>
-          </w:p>
-        </w:tc>
-        <w:tc>
-          <w:tcPr>
-            <w:tcW w:w="240" w:type="dxa"/>
-            <w:tcBorders>
-              <w:top w:val="nil"/>
-              <w:left w:val="nil"/>
-              <w:bottom w:val="single" w:sz="8" w:space="0" w:color="auto"/>
-              <w:right w:val="single" w:sz="4" w:space="0" w:color="auto"/>
-            </w:tcBorders>
-            <w:shd w:val="clear" w:color="auto" w:fill="auto"/>
-            <w:noWrap/>
-            <w:vAlign w:val="bottom"/>
-            <w:hideMark/>
-          </w:tcPr>
-          <w:p>
-            <w:pPr>
-              <w:spacing w:after="0" w:line="240" w:lineRule="auto"/>
-              <w:jc w:val="center"/>
-              <w:rPr>
-                <w:rFonts w:ascii="Calibri" w:eastAsia="Times New Roman" w:hAnsi="Calibri" w:cs="Times New Roman"/>
-                <w:color w:val="000000"/>
-                <w:lang w:val="es-CL" w:eastAsia="es-CL"/>
-              </w:rPr>
-            </w:pPr>
-          </w:p>
-        </w:tc>
-        <w:tc>
-          <w:tcPr>
-            <w:tcW w:w="240" w:type="dxa"/>
-            <w:tcBorders>
-              <w:top w:val="nil"/>
-              <w:left w:val="nil"/>
-              <w:bottom w:val="single" w:sz="8" w:space="0" w:color="auto"/>
-              <w:right w:val="single" w:sz="4" w:space="0" w:color="auto"/>
-            </w:tcBorders>
-            <w:shd w:val="clear" w:color="auto" w:fill="auto"/>
-            <w:noWrap/>
-            <w:vAlign w:val="bottom"/>
-            <w:hideMark/>
-          </w:tcPr>
-          <w:p>
-            <w:pPr>
-              <w:spacing w:after="0" w:line="240" w:lineRule="auto"/>
-              <w:jc w:val="center"/>
-              <w:rPr>
-                <w:rFonts w:ascii="Calibri" w:eastAsia="Times New Roman" w:hAnsi="Calibri" w:cs="Times New Roman"/>
-                <w:color w:val="000000"/>
-                <w:lang w:val="es-CL" w:eastAsia="es-CL"/>
-              </w:rPr>
-            </w:pPr>
-          </w:p>
-        </w:tc>
-        <w:tc>
-          <w:tcPr>
-            <w:tcW w:w="240" w:type="dxa"/>
-            <w:tcBorders>
-              <w:top w:val="nil"/>
-              <w:left w:val="nil"/>
-              <w:bottom w:val="single" w:sz="8" w:space="0" w:color="auto"/>
-              <w:right w:val="single" w:sz="4" w:space="0" w:color="auto"/>
-            </w:tcBorders>
-            <w:shd w:val="clear" w:color="auto" w:fill="auto"/>
-            <w:noWrap/>
-            <w:vAlign w:val="bottom"/>
-            <w:hideMark/>
-          </w:tcPr>
-          <w:p>
-            <w:pPr>
-              <w:spacing w:after="0" w:line="240" w:lineRule="auto"/>
-              <w:jc w:val="center"/>
-              <w:rPr>
-                <w:rFonts w:ascii="Calibri" w:eastAsia="Times New Roman" w:hAnsi="Calibri" w:cs="Times New Roman"/>
-                <w:color w:val="000000"/>
-                <w:lang w:val="es-CL" w:eastAsia="es-CL"/>
-              </w:rPr>
-            </w:pPr>
-            <w:r>
-              <w:rPr>
-                <w:rFonts w:ascii="Calibri" w:eastAsia="Times New Roman" w:hAnsi="Calibri" w:cs="Times New Roman"/>
-                <w:color w:val="000000"/>
-                <w:lang w:val="es-CL" w:eastAsia="es-CL"/>
-              </w:rPr>
-              <w:t>X</w:t>
-            </w:r>
-          </w:p>
-        </w:tc>
-        <w:tc>
-          <w:tcPr>
-            <w:tcW w:w="240" w:type="dxa"/>
-            <w:tcBorders>
-              <w:top w:val="nil"/>
+              <w:top w:val="single" w:sz="4" w:space="0" w:color="auto"/>
               <w:left w:val="nil"/>
               <w:bottom w:val="single" w:sz="8" w:space="0" w:color="auto"/>
               <w:right w:val="single" w:sz="8" w:space="0" w:color="auto"/>
@@ -5273,7 +6379,6 @@
             <w:shd w:val="clear" w:color="auto" w:fill="auto"/>
             <w:noWrap/>
             <w:vAlign w:val="bottom"/>
-            <w:hideMark/>
           </w:tcPr>
           <w:p>
             <w:pPr>
@@ -5285,12 +6390,18 @@
                 <w:lang w:val="es-CL" w:eastAsia="es-CL"/>
               </w:rPr>
             </w:pPr>
+            <w:r>
+              <w:rPr>
+                <w:rFonts w:ascii="Calibri" w:eastAsia="Times New Roman" w:hAnsi="Calibri" w:cs="Times New Roman"/>
+                <w:color w:val="000000"/>
+                <w:lang w:val="es-CL" w:eastAsia="es-CL"/>
+              </w:rPr>
+              <w:t>X</w:t>
+            </w:r>
           </w:p>
         </w:tc>
       </w:tr>
     </w:tbl>
-    <w:p/>
-    <w:p/>
     <w:p>
       <w:pPr>
         <w:pStyle w:val="Ttulo1"/>
@@ -5299,11 +6410,12 @@
           <w:numId w:val="14"/>
         </w:numPr>
       </w:pPr>
-      <w:bookmarkStart w:id="7" w:name="_Toc360638409"/>
+      <w:bookmarkStart w:id="6" w:name="_Toc360638409"/>
       <w:r>
+        <w:lastRenderedPageBreak/>
         <w:t>Mitigación y Contingencia.</w:t>
       </w:r>
-      <w:bookmarkEnd w:id="7"/>
+      <w:bookmarkEnd w:id="6"/>
     </w:p>
     <w:p/>
     <w:tbl>
@@ -6329,10 +7441,454 @@
           </w:p>
         </w:tc>
       </w:tr>
+      <w:tr>
+        <w:tc>
+          <w:tcPr>
+            <w:tcW w:w="421" w:type="dxa"/>
+          </w:tcPr>
+          <w:p>
+            <w:pPr>
+              <w:rPr>
+                <w:rFonts w:ascii="Arial" w:hAnsi="Arial" w:cs="Arial"/>
+                <w:b/>
+                <w:sz w:val="18"/>
+                <w:szCs w:val="18"/>
+                <w:lang w:val="es-AR"/>
+              </w:rPr>
+            </w:pPr>
+            <w:r>
+              <w:rPr>
+                <w:rFonts w:ascii="Arial" w:hAnsi="Arial" w:cs="Arial"/>
+                <w:b/>
+                <w:sz w:val="18"/>
+                <w:szCs w:val="18"/>
+                <w:lang w:val="es-AR"/>
+              </w:rPr>
+              <w:t>8</w:t>
+            </w:r>
+          </w:p>
+        </w:tc>
+        <w:tc>
+          <w:tcPr>
+            <w:tcW w:w="9072" w:type="dxa"/>
+          </w:tcPr>
+          <w:p>
+            <w:pPr>
+              <w:rPr>
+                <w:rFonts w:cs="Arial"/>
+                <w:lang w:val="es-AR"/>
+              </w:rPr>
+            </w:pPr>
+            <w:r>
+              <w:rPr>
+                <w:rFonts w:cs="Arial"/>
+                <w:lang w:val="es-AR"/>
+              </w:rPr>
+              <w:t>Retraso en la respuesta del Servidor</w:t>
+            </w:r>
+          </w:p>
+          <w:p>
+            <w:pPr>
+              <w:rPr>
+                <w:rFonts w:cs="Arial"/>
+                <w:b/>
+                <w:lang w:val="es-AR"/>
+              </w:rPr>
+            </w:pPr>
+          </w:p>
+          <w:p>
+            <w:pPr>
+              <w:rPr>
+                <w:rFonts w:cs="Arial"/>
+                <w:b/>
+                <w:lang w:val="es-AR"/>
+              </w:rPr>
+            </w:pPr>
+            <w:r>
+              <w:rPr>
+                <w:rFonts w:cs="Arial"/>
+                <w:b/>
+                <w:lang w:val="es-AR"/>
+              </w:rPr>
+              <w:t>Contingencia</w:t>
+            </w:r>
+          </w:p>
+          <w:p>
+            <w:pPr>
+              <w:pStyle w:val="Prrafodelista"/>
+              <w:numPr>
+                <w:ilvl w:val="0"/>
+                <w:numId w:val="17"/>
+              </w:numPr>
+              <w:rPr>
+                <w:rFonts w:cs="Arial"/>
+                <w:lang w:val="es-AR"/>
+              </w:rPr>
+            </w:pPr>
+            <w:r>
+              <w:rPr>
+                <w:rFonts w:cs="Arial"/>
+                <w:lang w:val="es-AR"/>
+              </w:rPr>
+              <w:t>Mantener un servidor local tipo espejo a tiempo real</w:t>
+            </w:r>
+          </w:p>
+          <w:p>
+            <w:pPr>
+              <w:rPr>
+                <w:rFonts w:cs="Arial"/>
+                <w:b/>
+                <w:lang w:val="es-AR"/>
+              </w:rPr>
+            </w:pPr>
+            <w:r>
+              <w:rPr>
+                <w:rFonts w:cs="Arial"/>
+                <w:b/>
+                <w:lang w:val="es-AR"/>
+              </w:rPr>
+              <w:t>Mitigación</w:t>
+            </w:r>
+          </w:p>
+          <w:p>
+            <w:pPr>
+              <w:pStyle w:val="Prrafodelista"/>
+              <w:numPr>
+                <w:ilvl w:val="0"/>
+                <w:numId w:val="17"/>
+              </w:numPr>
+              <w:rPr>
+                <w:rFonts w:cs="Arial"/>
+                <w:b/>
+                <w:lang w:val="es-AR"/>
+              </w:rPr>
+            </w:pPr>
+            <w:r>
+              <w:rPr>
+                <w:rFonts w:cs="Arial"/>
+                <w:lang w:val="es-AR"/>
+              </w:rPr>
+              <w:t>Trabajar en el servidor local hasta que vuelva a responder el servidor de producción</w:t>
+            </w:r>
+          </w:p>
+        </w:tc>
+      </w:tr>
+      <w:tr>
+        <w:tc>
+          <w:tcPr>
+            <w:tcW w:w="421" w:type="dxa"/>
+          </w:tcPr>
+          <w:p>
+            <w:pPr>
+              <w:rPr>
+                <w:rFonts w:ascii="Arial" w:hAnsi="Arial" w:cs="Arial"/>
+                <w:b/>
+                <w:sz w:val="18"/>
+                <w:szCs w:val="18"/>
+                <w:lang w:val="es-AR"/>
+              </w:rPr>
+            </w:pPr>
+            <w:r>
+              <w:rPr>
+                <w:rFonts w:ascii="Arial" w:hAnsi="Arial" w:cs="Arial"/>
+                <w:b/>
+                <w:sz w:val="18"/>
+                <w:szCs w:val="18"/>
+                <w:lang w:val="es-AR"/>
+              </w:rPr>
+              <w:t>9</w:t>
+            </w:r>
+          </w:p>
+        </w:tc>
+        <w:tc>
+          <w:tcPr>
+            <w:tcW w:w="9072" w:type="dxa"/>
+          </w:tcPr>
+          <w:p>
+            <w:pPr>
+              <w:rPr>
+                <w:rFonts w:cs="Arial"/>
+                <w:lang w:val="es-AR"/>
+              </w:rPr>
+            </w:pPr>
+            <w:r>
+              <w:rPr>
+                <w:rFonts w:cs="Arial"/>
+                <w:lang w:val="es-AR"/>
+              </w:rPr>
+              <w:t>Nuevas funcionalidades del sistema</w:t>
+            </w:r>
+          </w:p>
+          <w:p>
+            <w:pPr>
+              <w:rPr>
+                <w:rFonts w:cs="Arial"/>
+                <w:lang w:val="es-AR"/>
+              </w:rPr>
+            </w:pPr>
+          </w:p>
+          <w:p>
+            <w:pPr>
+              <w:rPr>
+                <w:rFonts w:cs="Arial"/>
+                <w:b/>
+                <w:lang w:val="es-AR"/>
+              </w:rPr>
+            </w:pPr>
+            <w:r>
+              <w:rPr>
+                <w:rFonts w:cs="Arial"/>
+                <w:b/>
+                <w:lang w:val="es-AR"/>
+              </w:rPr>
+              <w:t>Contingencia</w:t>
+            </w:r>
+          </w:p>
+          <w:p>
+            <w:pPr>
+              <w:pStyle w:val="Prrafodelista"/>
+              <w:numPr>
+                <w:ilvl w:val="0"/>
+                <w:numId w:val="17"/>
+              </w:numPr>
+              <w:rPr>
+                <w:rFonts w:cs="Arial"/>
+                <w:b/>
+                <w:lang w:val="es-AR"/>
+              </w:rPr>
+            </w:pPr>
+            <w:r>
+              <w:rPr>
+                <w:rFonts w:cs="Arial"/>
+                <w:lang w:val="es-AR"/>
+              </w:rPr>
+              <w:t>Cada ciertos ciclos firmar un documento de conformidad</w:t>
+            </w:r>
+          </w:p>
+          <w:p>
+            <w:pPr>
+              <w:pStyle w:val="Prrafodelista"/>
+              <w:numPr>
+                <w:ilvl w:val="0"/>
+                <w:numId w:val="17"/>
+              </w:numPr>
+              <w:rPr>
+                <w:rFonts w:cs="Arial"/>
+                <w:b/>
+                <w:lang w:val="es-AR"/>
+              </w:rPr>
+            </w:pPr>
+            <w:r>
+              <w:rPr>
+                <w:rFonts w:cs="Arial"/>
+                <w:lang w:val="es-AR"/>
+              </w:rPr>
+              <w:t>Mantener una comunicación limpia con el cliente</w:t>
+            </w:r>
+          </w:p>
+          <w:p>
+            <w:pPr>
+              <w:rPr>
+                <w:rFonts w:cs="Arial"/>
+                <w:b/>
+                <w:lang w:val="es-AR"/>
+              </w:rPr>
+            </w:pPr>
+          </w:p>
+          <w:p>
+            <w:pPr>
+              <w:rPr>
+                <w:rFonts w:cs="Arial"/>
+                <w:b/>
+                <w:lang w:val="es-AR"/>
+              </w:rPr>
+            </w:pPr>
+            <w:r>
+              <w:rPr>
+                <w:rFonts w:cs="Arial"/>
+                <w:b/>
+                <w:lang w:val="es-AR"/>
+              </w:rPr>
+              <w:t>Mitigación</w:t>
+            </w:r>
+          </w:p>
+          <w:p>
+            <w:pPr>
+              <w:pStyle w:val="Prrafodelista"/>
+              <w:numPr>
+                <w:ilvl w:val="0"/>
+                <w:numId w:val="18"/>
+              </w:numPr>
+              <w:rPr>
+                <w:rFonts w:cs="Arial"/>
+                <w:b/>
+                <w:lang w:val="es-AR"/>
+              </w:rPr>
+            </w:pPr>
+            <w:r>
+              <w:rPr>
+                <w:rFonts w:cs="Arial"/>
+                <w:lang w:val="es-AR"/>
+              </w:rPr>
+              <w:t>Filtrar las funcionalidades que no afectarían de gran manera al proyecto</w:t>
+            </w:r>
+          </w:p>
+        </w:tc>
+      </w:tr>
+      <w:tr>
+        <w:tc>
+          <w:tcPr>
+            <w:tcW w:w="421" w:type="dxa"/>
+          </w:tcPr>
+          <w:p>
+            <w:pPr>
+              <w:rPr>
+                <w:rFonts w:ascii="Arial" w:hAnsi="Arial" w:cs="Arial"/>
+                <w:b/>
+                <w:sz w:val="18"/>
+                <w:szCs w:val="18"/>
+                <w:lang w:val="es-AR"/>
+              </w:rPr>
+            </w:pPr>
+            <w:r>
+              <w:rPr>
+                <w:rFonts w:ascii="Arial" w:hAnsi="Arial" w:cs="Arial"/>
+                <w:b/>
+                <w:sz w:val="18"/>
+                <w:szCs w:val="18"/>
+                <w:lang w:val="es-AR"/>
+              </w:rPr>
+              <w:t>10</w:t>
+            </w:r>
+          </w:p>
+        </w:tc>
+        <w:tc>
+          <w:tcPr>
+            <w:tcW w:w="9072" w:type="dxa"/>
+          </w:tcPr>
+          <w:p>
+            <w:pPr>
+              <w:rPr>
+                <w:rFonts w:cs="Arial"/>
+                <w:lang w:val="es-AR"/>
+              </w:rPr>
+            </w:pPr>
+            <w:r>
+              <w:rPr>
+                <w:rFonts w:cs="Arial"/>
+                <w:lang w:val="es-AR"/>
+              </w:rPr>
+              <w:t>Luto</w:t>
+            </w:r>
+          </w:p>
+          <w:p>
+            <w:pPr>
+              <w:rPr>
+                <w:rFonts w:cs="Arial"/>
+                <w:lang w:val="es-AR"/>
+              </w:rPr>
+            </w:pPr>
+          </w:p>
+          <w:p>
+            <w:pPr>
+              <w:rPr>
+                <w:rFonts w:cs="Arial"/>
+                <w:b/>
+                <w:lang w:val="es-AR"/>
+              </w:rPr>
+            </w:pPr>
+            <w:r>
+              <w:rPr>
+                <w:rFonts w:cs="Arial"/>
+                <w:b/>
+                <w:lang w:val="es-AR"/>
+              </w:rPr>
+              <w:t>Contingencia</w:t>
+            </w:r>
+          </w:p>
+          <w:p>
+            <w:pPr>
+              <w:pStyle w:val="Prrafodelista"/>
+              <w:numPr>
+                <w:ilvl w:val="0"/>
+                <w:numId w:val="18"/>
+              </w:numPr>
+              <w:rPr>
+                <w:rFonts w:cs="Arial"/>
+                <w:b/>
+                <w:lang w:val="es-AR"/>
+              </w:rPr>
+            </w:pPr>
+            <w:r>
+              <w:rPr>
+                <w:rFonts w:cs="Arial"/>
+                <w:lang w:val="es-AR"/>
+              </w:rPr>
+              <w:t>No Aplica</w:t>
+            </w:r>
+          </w:p>
+          <w:p>
+            <w:pPr>
+              <w:rPr>
+                <w:rFonts w:cs="Arial"/>
+                <w:b/>
+                <w:lang w:val="es-AR"/>
+              </w:rPr>
+            </w:pPr>
+          </w:p>
+          <w:p>
+            <w:pPr>
+              <w:rPr>
+                <w:rFonts w:cs="Arial"/>
+                <w:b/>
+                <w:lang w:val="es-AR"/>
+              </w:rPr>
+            </w:pPr>
+            <w:r>
+              <w:rPr>
+                <w:rFonts w:cs="Arial"/>
+                <w:b/>
+                <w:lang w:val="es-AR"/>
+              </w:rPr>
+              <w:t>Mitigación</w:t>
+            </w:r>
+          </w:p>
+          <w:p>
+            <w:pPr>
+              <w:pStyle w:val="Prrafodelista"/>
+              <w:numPr>
+                <w:ilvl w:val="0"/>
+                <w:numId w:val="18"/>
+              </w:numPr>
+              <w:rPr>
+                <w:rFonts w:cs="Arial"/>
+                <w:b/>
+                <w:lang w:val="es-AR"/>
+              </w:rPr>
+            </w:pPr>
+            <w:r>
+              <w:rPr>
+                <w:rFonts w:cs="Arial"/>
+                <w:lang w:val="es-AR"/>
+              </w:rPr>
+              <w:t>Re planificación y gatillar el R7</w:t>
+            </w:r>
+            <w:bookmarkStart w:id="7" w:name="_GoBack"/>
+            <w:bookmarkEnd w:id="7"/>
+            <w:r>
+              <w:rPr>
+                <w:rFonts w:cs="Arial"/>
+                <w:lang w:val="es-AR"/>
+              </w:rPr>
+              <w:t xml:space="preserve"> </w:t>
+            </w:r>
+          </w:p>
+        </w:tc>
+      </w:tr>
     </w:tbl>
     <w:p/>
     <w:sectPr>
-      <w:headerReference w:type="first" r:id="rId10"/>
+      <w:headerReference w:type="first" r:id="rId9"/>
       <w:pgSz w:w="11906" w:h="16838"/>
       <w:pgMar w:top="1417" w:right="1701" w:bottom="1417" w:left="1701" w:header="708" w:footer="708" w:gutter="0"/>
       <w:pgNumType w:start="0"/>
@@ -6345,7 +7901,7 @@
 </file>
 
 <file path=word/endnotes.xml><?xml version="1.0" encoding="utf-8"?>
-<w:endnotes xmlns:wpc="http://schemas.microsoft.com/office/word/2010/wordprocessingCanvas" xmlns:mc="http://schemas.openxmlformats.org/markup-compatibility/2006" xmlns:o="urn:schemas-microsoft-com:office:office" xmlns:r="http://schemas.openxmlformats.org/officeDocument/2006/relationships" xmlns:m="http://schemas.openxmlformats.org/officeDocument/2006/math" xmlns:v="urn:schemas-microsoft-com:vml" xmlns:wp14="http://schemas.microsoft.com/office/word/2010/wordprocessingDrawing" xmlns:wp="http://schemas.openxmlformats.org/drawingml/2006/wordprocessingDrawing" xmlns:w10="urn:schemas-microsoft-com:office:word" xmlns:w="http://schemas.openxmlformats.org/wordprocessingml/2006/main" xmlns:w14="http://schemas.microsoft.com/office/word/2010/wordml" xmlns:wpg="http://schemas.microsoft.com/office/word/2010/wordprocessingGroup" xmlns:wpi="http://schemas.microsoft.com/office/word/2010/wordprocessingInk" xmlns:wne="http://schemas.microsoft.com/office/word/2006/wordml" xmlns:wps="http://schemas.microsoft.com/office/word/2010/wordprocessingShape" mc:Ignorable="w14 wp14">
+<w:endnotes xmlns:wpc="http://schemas.microsoft.com/office/word/2010/wordprocessingCanvas" xmlns:mc="http://schemas.openxmlformats.org/markup-compatibility/2006" xmlns:o="urn:schemas-microsoft-com:office:office" xmlns:r="http://schemas.openxmlformats.org/officeDocument/2006/relationships" xmlns:m="http://schemas.openxmlformats.org/officeDocument/2006/math" xmlns:v="urn:schemas-microsoft-com:vml" xmlns:wp14="http://schemas.microsoft.com/office/word/2010/wordprocessingDrawing" xmlns:wp="http://schemas.openxmlformats.org/drawingml/2006/wordprocessingDrawing" xmlns:w10="urn:schemas-microsoft-com:office:word" xmlns:w="http://schemas.openxmlformats.org/wordprocessingml/2006/main" xmlns:w14="http://schemas.microsoft.com/office/word/2010/wordml" xmlns:w15="http://schemas.microsoft.com/office/word/2012/wordml" xmlns:wpg="http://schemas.microsoft.com/office/word/2010/wordprocessingGroup" xmlns:wpi="http://schemas.microsoft.com/office/word/2010/wordprocessingInk" xmlns:wne="http://schemas.microsoft.com/office/word/2006/wordml" xmlns:wps="http://schemas.microsoft.com/office/word/2010/wordprocessingShape" mc:Ignorable="w14 w15 wp14">
   <w:endnote w:type="separator" w:id="-1">
     <w:p>
       <w:pPr>
@@ -6370,7 +7926,7 @@
 </file>
 
 <file path=word/footnotes.xml><?xml version="1.0" encoding="utf-8"?>
-<w:footnotes xmlns:wpc="http://schemas.microsoft.com/office/word/2010/wordprocessingCanvas" xmlns:mc="http://schemas.openxmlformats.org/markup-compatibility/2006" xmlns:o="urn:schemas-microsoft-com:office:office" xmlns:r="http://schemas.openxmlformats.org/officeDocument/2006/relationships" xmlns:m="http://schemas.openxmlformats.org/officeDocument/2006/math" xmlns:v="urn:schemas-microsoft-com:vml" xmlns:wp14="http://schemas.microsoft.com/office/word/2010/wordprocessingDrawing" xmlns:wp="http://schemas.openxmlformats.org/drawingml/2006/wordprocessingDrawing" xmlns:w10="urn:schemas-microsoft-com:office:word" xmlns:w="http://schemas.openxmlformats.org/wordprocessingml/2006/main" xmlns:w14="http://schemas.microsoft.com/office/word/2010/wordml" xmlns:wpg="http://schemas.microsoft.com/office/word/2010/wordprocessingGroup" xmlns:wpi="http://schemas.microsoft.com/office/word/2010/wordprocessingInk" xmlns:wne="http://schemas.microsoft.com/office/word/2006/wordml" xmlns:wps="http://schemas.microsoft.com/office/word/2010/wordprocessingShape" mc:Ignorable="w14 wp14">
+<w:footnotes xmlns:wpc="http://schemas.microsoft.com/office/word/2010/wordprocessingCanvas" xmlns:mc="http://schemas.openxmlformats.org/markup-compatibility/2006" xmlns:o="urn:schemas-microsoft-com:office:office" xmlns:r="http://schemas.openxmlformats.org/officeDocument/2006/relationships" xmlns:m="http://schemas.openxmlformats.org/officeDocument/2006/math" xmlns:v="urn:schemas-microsoft-com:vml" xmlns:wp14="http://schemas.microsoft.com/office/word/2010/wordprocessingDrawing" xmlns:wp="http://schemas.openxmlformats.org/drawingml/2006/wordprocessingDrawing" xmlns:w10="urn:schemas-microsoft-com:office:word" xmlns:w="http://schemas.openxmlformats.org/wordprocessingml/2006/main" xmlns:w14="http://schemas.microsoft.com/office/word/2010/wordml" xmlns:w15="http://schemas.microsoft.com/office/word/2012/wordml" xmlns:wpg="http://schemas.microsoft.com/office/word/2010/wordprocessingGroup" xmlns:wpi="http://schemas.microsoft.com/office/word/2010/wordprocessingInk" xmlns:wne="http://schemas.microsoft.com/office/word/2006/wordml" xmlns:wps="http://schemas.microsoft.com/office/word/2010/wordprocessingShape" mc:Ignorable="w14 w15 wp14">
   <w:footnote w:type="separator" w:id="-1">
     <w:p>
       <w:pPr>
@@ -6395,7 +7951,7 @@
 </file>
 
 <file path=word/header1.xml><?xml version="1.0" encoding="utf-8"?>
-<w:hdr xmlns:wpc="http://schemas.microsoft.com/office/word/2010/wordprocessingCanvas" xmlns:mc="http://schemas.openxmlformats.org/markup-compatibility/2006" xmlns:o="urn:schemas-microsoft-com:office:office" xmlns:r="http://schemas.openxmlformats.org/officeDocument/2006/relationships" xmlns:m="http://schemas.openxmlformats.org/officeDocument/2006/math" xmlns:v="urn:schemas-microsoft-com:vml" xmlns:wp14="http://schemas.microsoft.com/office/word/2010/wordprocessingDrawing" xmlns:wp="http://schemas.openxmlformats.org/drawingml/2006/wordprocessingDrawing" xmlns:w10="urn:schemas-microsoft-com:office:word" xmlns:w="http://schemas.openxmlformats.org/wordprocessingml/2006/main" xmlns:w14="http://schemas.microsoft.com/office/word/2010/wordml" xmlns:wpg="http://schemas.microsoft.com/office/word/2010/wordprocessingGroup" xmlns:wpi="http://schemas.microsoft.com/office/word/2010/wordprocessingInk" xmlns:wne="http://schemas.microsoft.com/office/word/2006/wordml" xmlns:wps="http://schemas.microsoft.com/office/word/2010/wordprocessingShape" mc:Ignorable="w14 wp14">
+<w:hdr xmlns:wpc="http://schemas.microsoft.com/office/word/2010/wordprocessingCanvas" xmlns:mc="http://schemas.openxmlformats.org/markup-compatibility/2006" xmlns:o="urn:schemas-microsoft-com:office:office" xmlns:r="http://schemas.openxmlformats.org/officeDocument/2006/relationships" xmlns:m="http://schemas.openxmlformats.org/officeDocument/2006/math" xmlns:v="urn:schemas-microsoft-com:vml" xmlns:wp14="http://schemas.microsoft.com/office/word/2010/wordprocessingDrawing" xmlns:wp="http://schemas.openxmlformats.org/drawingml/2006/wordprocessingDrawing" xmlns:w10="urn:schemas-microsoft-com:office:word" xmlns:w="http://schemas.openxmlformats.org/wordprocessingml/2006/main" xmlns:w14="http://schemas.microsoft.com/office/word/2010/wordml" xmlns:w15="http://schemas.microsoft.com/office/word/2012/wordml" xmlns:wpg="http://schemas.microsoft.com/office/word/2010/wordprocessingGroup" xmlns:wpi="http://schemas.microsoft.com/office/word/2010/wordprocessingInk" xmlns:wne="http://schemas.microsoft.com/office/word/2006/wordml" xmlns:wps="http://schemas.microsoft.com/office/word/2010/wordprocessingShape" mc:Ignorable="w14 w15 wp14">
   <w:p>
     <w:pPr>
       <w:pStyle w:val="Encabezado"/>
@@ -6413,7 +7969,7 @@
 </file>
 
 <file path=word/numbering.xml><?xml version="1.0" encoding="utf-8"?>
-<w:numbering xmlns:wpc="http://schemas.microsoft.com/office/word/2010/wordprocessingCanvas" xmlns:mc="http://schemas.openxmlformats.org/markup-compatibility/2006" xmlns:o="urn:schemas-microsoft-com:office:office" xmlns:r="http://schemas.openxmlformats.org/officeDocument/2006/relationships" xmlns:m="http://schemas.openxmlformats.org/officeDocument/2006/math" xmlns:v="urn:schemas-microsoft-com:vml" xmlns:wp14="http://schemas.microsoft.com/office/word/2010/wordprocessingDrawing" xmlns:wp="http://schemas.openxmlformats.org/drawingml/2006/wordprocessingDrawing" xmlns:w10="urn:schemas-microsoft-com:office:word" xmlns:w="http://schemas.openxmlformats.org/wordprocessingml/2006/main" xmlns:w14="http://schemas.microsoft.com/office/word/2010/wordml" xmlns:wpg="http://schemas.microsoft.com/office/word/2010/wordprocessingGroup" xmlns:wpi="http://schemas.microsoft.com/office/word/2010/wordprocessingInk" xmlns:wne="http://schemas.microsoft.com/office/word/2006/wordml" xmlns:wps="http://schemas.microsoft.com/office/word/2010/wordprocessingShape" mc:Ignorable="w14 wp14">
+<w:numbering xmlns:wpc="http://schemas.microsoft.com/office/word/2010/wordprocessingCanvas" xmlns:mc="http://schemas.openxmlformats.org/markup-compatibility/2006" xmlns:o="urn:schemas-microsoft-com:office:office" xmlns:r="http://schemas.openxmlformats.org/officeDocument/2006/relationships" xmlns:m="http://schemas.openxmlformats.org/officeDocument/2006/math" xmlns:v="urn:schemas-microsoft-com:vml" xmlns:wp14="http://schemas.microsoft.com/office/word/2010/wordprocessingDrawing" xmlns:wp="http://schemas.openxmlformats.org/drawingml/2006/wordprocessingDrawing" xmlns:w10="urn:schemas-microsoft-com:office:word" xmlns:w="http://schemas.openxmlformats.org/wordprocessingml/2006/main" xmlns:w14="http://schemas.microsoft.com/office/word/2010/wordml" xmlns:w15="http://schemas.microsoft.com/office/word/2012/wordml" xmlns:wpg="http://schemas.microsoft.com/office/word/2010/wordprocessingGroup" xmlns:wpi="http://schemas.microsoft.com/office/word/2010/wordprocessingInk" xmlns:wne="http://schemas.microsoft.com/office/word/2006/wordml" xmlns:wps="http://schemas.microsoft.com/office/word/2010/wordprocessingShape" mc:Ignorable="w14 w15 wp14">
   <w:abstractNum w:abstractNumId="0">
     <w:nsid w:val="01ED1BBE"/>
     <w:multiLevelType w:val="multilevel"/>
@@ -7189,7 +8745,7 @@
   <w:abstractNum w:abstractNumId="7">
     <w:nsid w:val="3AEC407F"/>
     <w:multiLevelType w:val="hybridMultilevel"/>
-    <w:tmpl w:val="45D6B9DC"/>
+    <w:tmpl w:val="A7A2788E"/>
     <w:lvl w:ilvl="0" w:tplc="340A0001">
       <w:start w:val="1"/>
       <w:numFmt w:val="bullet"/>
@@ -7733,6 +9289,119 @@
     </w:lvl>
   </w:abstractNum>
   <w:abstractNum w:abstractNumId="12">
+    <w:nsid w:val="5E2A454B"/>
+    <w:multiLevelType w:val="hybridMultilevel"/>
+    <w:tmpl w:val="A57AA86A"/>
+    <w:lvl w:ilvl="0" w:tplc="340A0001">
+      <w:start w:val="1"/>
+      <w:numFmt w:val="bullet"/>
+      <w:lvlText w:val=""/>
+      <w:lvlJc w:val="left"/>
+      <w:pPr>
+        <w:ind w:left="1068" w:hanging="360"/>
+      </w:pPr>
+      <w:rPr>
+        <w:rFonts w:ascii="Symbol" w:hAnsi="Symbol" w:hint="default"/>
+      </w:rPr>
+    </w:lvl>
+    <w:lvl w:ilvl="1" w:tplc="340A0003" w:tentative="1">
+      <w:start w:val="1"/>
+      <w:numFmt w:val="bullet"/>
+      <w:lvlText w:val="o"/>
+      <w:lvlJc w:val="left"/>
+      <w:pPr>
+        <w:ind w:left="1788" w:hanging="360"/>
+      </w:pPr>
+      <w:rPr>
+        <w:rFonts w:ascii="Courier New" w:hAnsi="Courier New" w:cs="Courier New" w:hint="default"/>
+      </w:rPr>
+    </w:lvl>
+    <w:lvl w:ilvl="2" w:tplc="340A0005" w:tentative="1">
+      <w:start w:val="1"/>
+      <w:numFmt w:val="bullet"/>
+      <w:lvlText w:val=""/>
+      <w:lvlJc w:val="left"/>
+      <w:pPr>
+        <w:ind w:left="2508" w:hanging="360"/>
+      </w:pPr>
+      <w:rPr>
+        <w:rFonts w:ascii="Wingdings" w:hAnsi="Wingdings" w:hint="default"/>
+      </w:rPr>
+    </w:lvl>
+    <w:lvl w:ilvl="3" w:tplc="340A0001" w:tentative="1">
+      <w:start w:val="1"/>
+      <w:numFmt w:val="bullet"/>
+      <w:lvlText w:val=""/>
+      <w:lvlJc w:val="left"/>
+      <w:pPr>
+        <w:ind w:left="3228" w:hanging="360"/>
+      </w:pPr>
+      <w:rPr>
+        <w:rFonts w:ascii="Symbol" w:hAnsi="Symbol" w:hint="default"/>
+      </w:rPr>
+    </w:lvl>
+    <w:lvl w:ilvl="4" w:tplc="340A0003" w:tentative="1">
+      <w:start w:val="1"/>
+      <w:numFmt w:val="bullet"/>
+      <w:lvlText w:val="o"/>
+      <w:lvlJc w:val="left"/>
+      <w:pPr>
+        <w:ind w:left="3948" w:hanging="360"/>
+      </w:pPr>
+      <w:rPr>
+        <w:rFonts w:ascii="Courier New" w:hAnsi="Courier New" w:cs="Courier New" w:hint="default"/>
+      </w:rPr>
+    </w:lvl>
+    <w:lvl w:ilvl="5" w:tplc="340A0005" w:tentative="1">
+      <w:start w:val="1"/>
+      <w:numFmt w:val="bullet"/>
+      <w:lvlText w:val=""/>
+      <w:lvlJc w:val="left"/>
+      <w:pPr>
+        <w:ind w:left="4668" w:hanging="360"/>
+      </w:pPr>
+      <w:rPr>
+        <w:rFonts w:ascii="Wingdings" w:hAnsi="Wingdings" w:hint="default"/>
+      </w:rPr>
+    </w:lvl>
+    <w:lvl w:ilvl="6" w:tplc="340A0001" w:tentative="1">
+      <w:start w:val="1"/>
+      <w:numFmt w:val="bullet"/>
+      <w:lvlText w:val=""/>
+      <w:lvlJc w:val="left"/>
+      <w:pPr>
+        <w:ind w:left="5388" w:hanging="360"/>
+      </w:pPr>
+      <w:rPr>
+        <w:rFonts w:ascii="Symbol" w:hAnsi="Symbol" w:hint="default"/>
+      </w:rPr>
+    </w:lvl>
+    <w:lvl w:ilvl="7" w:tplc="340A0003" w:tentative="1">
+      <w:start w:val="1"/>
+      <w:numFmt w:val="bullet"/>
+      <w:lvlText w:val="o"/>
+      <w:lvlJc w:val="left"/>
+      <w:pPr>
+        <w:ind w:left="6108" w:hanging="360"/>
+      </w:pPr>
+      <w:rPr>
+        <w:rFonts w:ascii="Courier New" w:hAnsi="Courier New" w:cs="Courier New" w:hint="default"/>
+      </w:rPr>
+    </w:lvl>
+    <w:lvl w:ilvl="8" w:tplc="340A0005" w:tentative="1">
+      <w:start w:val="1"/>
+      <w:numFmt w:val="bullet"/>
+      <w:lvlText w:val=""/>
+      <w:lvlJc w:val="left"/>
+      <w:pPr>
+        <w:ind w:left="6828" w:hanging="360"/>
+      </w:pPr>
+      <w:rPr>
+        <w:rFonts w:ascii="Wingdings" w:hAnsi="Wingdings" w:hint="default"/>
+      </w:rPr>
+    </w:lvl>
+  </w:abstractNum>
+  <w:abstractNum w:abstractNumId="13">
     <w:nsid w:val="63730F8A"/>
     <w:multiLevelType w:val="hybridMultilevel"/>
     <w:tmpl w:val="A40E17E0"/>
@@ -7845,7 +9514,7 @@
       </w:rPr>
     </w:lvl>
   </w:abstractNum>
-  <w:abstractNum w:abstractNumId="13">
+  <w:abstractNum w:abstractNumId="14">
     <w:nsid w:val="6B282A2D"/>
     <w:multiLevelType w:val="multilevel"/>
     <w:tmpl w:val="8A52F808"/>
@@ -7958,7 +9627,7 @@
       </w:rPr>
     </w:lvl>
   </w:abstractNum>
-  <w:abstractNum w:abstractNumId="14">
+  <w:abstractNum w:abstractNumId="15">
     <w:nsid w:val="71B31EA7"/>
     <w:multiLevelType w:val="hybridMultilevel"/>
     <w:tmpl w:val="2B4AFD02"/>
@@ -8071,7 +9740,7 @@
       </w:rPr>
     </w:lvl>
   </w:abstractNum>
-  <w:abstractNum w:abstractNumId="15">
+  <w:abstractNum w:abstractNumId="16">
     <w:nsid w:val="74937B4A"/>
     <w:multiLevelType w:val="hybridMultilevel"/>
     <w:tmpl w:val="4B66E12E"/>
@@ -8184,7 +9853,7 @@
       </w:rPr>
     </w:lvl>
   </w:abstractNum>
-  <w:abstractNum w:abstractNumId="16">
+  <w:abstractNum w:abstractNumId="17">
     <w:nsid w:val="7B007EAE"/>
     <w:multiLevelType w:val="hybridMultilevel"/>
     <w:tmpl w:val="4F4443E0"/>
@@ -8277,7 +9946,7 @@
     <w:abstractNumId w:val="3"/>
   </w:num>
   <w:num w:numId="2">
-    <w:abstractNumId w:val="16"/>
+    <w:abstractNumId w:val="17"/>
   </w:num>
   <w:num w:numId="3">
     <w:abstractNumId w:val="11"/>
@@ -8292,10 +9961,10 @@
     <w:abstractNumId w:val="0"/>
   </w:num>
   <w:num w:numId="7">
-    <w:abstractNumId w:val="14"/>
+    <w:abstractNumId w:val="15"/>
   </w:num>
   <w:num w:numId="8">
-    <w:abstractNumId w:val="13"/>
+    <w:abstractNumId w:val="14"/>
   </w:num>
   <w:num w:numId="9">
     <w:abstractNumId w:val="5"/>
@@ -8304,7 +9973,7 @@
     <w:abstractNumId w:val="4"/>
   </w:num>
   <w:num w:numId="11">
-    <w:abstractNumId w:val="12"/>
+    <w:abstractNumId w:val="13"/>
   </w:num>
   <w:num w:numId="12">
     <w:abstractNumId w:val="10"/>
@@ -8316,7 +9985,7 @@
     <w:abstractNumId w:val="6"/>
   </w:num>
   <w:num w:numId="15">
-    <w:abstractNumId w:val="15"/>
+    <w:abstractNumId w:val="16"/>
   </w:num>
   <w:num w:numId="16">
     <w:abstractNumId w:val="2"/>
@@ -8324,11 +9993,14 @@
   <w:num w:numId="17">
     <w:abstractNumId w:val="7"/>
   </w:num>
+  <w:num w:numId="18">
+    <w:abstractNumId w:val="12"/>
+  </w:num>
 </w:numbering>
 </file>
 
 <file path=word/styles.xml><?xml version="1.0" encoding="utf-8"?>
-<w:styles xmlns:mc="http://schemas.openxmlformats.org/markup-compatibility/2006" xmlns:r="http://schemas.openxmlformats.org/officeDocument/2006/relationships" xmlns:w="http://schemas.openxmlformats.org/wordprocessingml/2006/main" xmlns:w14="http://schemas.microsoft.com/office/word/2010/wordml" mc:Ignorable="w14">
+<w:styles xmlns:mc="http://schemas.openxmlformats.org/markup-compatibility/2006" xmlns:r="http://schemas.openxmlformats.org/officeDocument/2006/relationships" xmlns:w="http://schemas.openxmlformats.org/wordprocessingml/2006/main" xmlns:w14="http://schemas.microsoft.com/office/word/2010/wordml" xmlns:w15="http://schemas.microsoft.com/office/word/2012/wordml" mc:Ignorable="w14 w15">
   <w:docDefaults>
     <w:rPrDefault>
       <w:rPr>
@@ -8344,144 +10016,378 @@
       </w:pPr>
     </w:pPrDefault>
   </w:docDefaults>
-  <w:latentStyles w:defLockedState="0" w:defUIPriority="99" w:defSemiHidden="1" w:defUnhideWhenUsed="1" w:defQFormat="0" w:count="267">
-    <w:lsdException w:name="Normal" w:semiHidden="0" w:uiPriority="0" w:unhideWhenUsed="0" w:qFormat="1"/>
-    <w:lsdException w:name="heading 1" w:semiHidden="0" w:uiPriority="9" w:unhideWhenUsed="0" w:qFormat="1"/>
-    <w:lsdException w:name="heading 2" w:uiPriority="9" w:qFormat="1"/>
-    <w:lsdException w:name="heading 3" w:uiPriority="9" w:qFormat="1"/>
-    <w:lsdException w:name="heading 4" w:uiPriority="9" w:qFormat="1"/>
-    <w:lsdException w:name="heading 5" w:uiPriority="9" w:qFormat="1"/>
-    <w:lsdException w:name="heading 6" w:uiPriority="9" w:qFormat="1"/>
-    <w:lsdException w:name="heading 7" w:uiPriority="9" w:qFormat="1"/>
-    <w:lsdException w:name="heading 8" w:uiPriority="9" w:qFormat="1"/>
-    <w:lsdException w:name="heading 9" w:uiPriority="9" w:qFormat="1"/>
-    <w:lsdException w:name="toc 1" w:uiPriority="39"/>
-    <w:lsdException w:name="toc 2" w:uiPriority="39"/>
-    <w:lsdException w:name="toc 3" w:uiPriority="39"/>
-    <w:lsdException w:name="toc 4" w:uiPriority="39"/>
-    <w:lsdException w:name="toc 5" w:uiPriority="39"/>
-    <w:lsdException w:name="toc 6" w:uiPriority="39"/>
-    <w:lsdException w:name="toc 7" w:uiPriority="39"/>
-    <w:lsdException w:name="toc 8" w:uiPriority="39"/>
-    <w:lsdException w:name="toc 9" w:uiPriority="39"/>
-    <w:lsdException w:name="caption" w:uiPriority="35" w:qFormat="1"/>
-    <w:lsdException w:name="Title" w:semiHidden="0" w:uiPriority="10" w:unhideWhenUsed="0" w:qFormat="1"/>
-    <w:lsdException w:name="Default Paragraph Font" w:uiPriority="1"/>
-    <w:lsdException w:name="Subtitle" w:semiHidden="0" w:uiPriority="11" w:unhideWhenUsed="0" w:qFormat="1"/>
-    <w:lsdException w:name="Strong" w:semiHidden="0" w:uiPriority="22" w:unhideWhenUsed="0" w:qFormat="1"/>
-    <w:lsdException w:name="Emphasis" w:semiHidden="0" w:uiPriority="20" w:unhideWhenUsed="0" w:qFormat="1"/>
-    <w:lsdException w:name="Table Grid" w:semiHidden="0" w:uiPriority="59" w:unhideWhenUsed="0"/>
-    <w:lsdException w:name="Placeholder Text" w:unhideWhenUsed="0"/>
-    <w:lsdException w:name="No Spacing" w:semiHidden="0" w:uiPriority="1" w:unhideWhenUsed="0" w:qFormat="1"/>
-    <w:lsdException w:name="Light Shading" w:semiHidden="0" w:uiPriority="60" w:unhideWhenUsed="0"/>
-    <w:lsdException w:name="Light List" w:semiHidden="0" w:uiPriority="61" w:unhideWhenUsed="0"/>
-    <w:lsdException w:name="Light Grid" w:semiHidden="0" w:uiPriority="62" w:unhideWhenUsed="0"/>
-    <w:lsdException w:name="Medium Shading 1" w:semiHidden="0" w:uiPriority="63" w:unhideWhenUsed="0"/>
-    <w:lsdException w:name="Medium Shading 2" w:semiHidden="0" w:uiPriority="64" w:unhideWhenUsed="0"/>
-    <w:lsdException w:name="Medium List 1" w:semiHidden="0" w:uiPriority="65" w:unhideWhenUsed="0"/>
-    <w:lsdException w:name="Medium List 2" w:semiHidden="0" w:uiPriority="66" w:unhideWhenUsed="0"/>
-    <w:lsdException w:name="Medium Grid 1" w:semiHidden="0" w:uiPriority="67" w:unhideWhenUsed="0"/>
-    <w:lsdException w:name="Medium Grid 2" w:semiHidden="0" w:uiPriority="68" w:unhideWhenUsed="0"/>
-    <w:lsdException w:name="Medium Grid 3" w:semiHidden="0" w:uiPriority="69" w:unhideWhenUsed="0"/>
-    <w:lsdException w:name="Dark List" w:semiHidden="0" w:uiPriority="70" w:unhideWhenUsed="0"/>
-    <w:lsdException w:name="Colorful Shading" w:semiHidden="0" w:uiPriority="71" w:unhideWhenUsed="0"/>
-    <w:lsdException w:name="Colorful List" w:semiHidden="0" w:uiPriority="72" w:unhideWhenUsed="0"/>
-    <w:lsdException w:name="Colorful Grid" w:semiHidden="0" w:uiPriority="73" w:unhideWhenUsed="0"/>
-    <w:lsdException w:name="Light Shading Accent 1" w:semiHidden="0" w:uiPriority="60" w:unhideWhenUsed="0"/>
-    <w:lsdException w:name="Light List Accent 1" w:semiHidden="0" w:uiPriority="61" w:unhideWhenUsed="0"/>
-    <w:lsdException w:name="Light Grid Accent 1" w:semiHidden="0" w:uiPriority="62" w:unhideWhenUsed="0"/>
-    <w:lsdException w:name="Medium Shading 1 Accent 1" w:semiHidden="0" w:uiPriority="63" w:unhideWhenUsed="0"/>
-    <w:lsdException w:name="Medium Shading 2 Accent 1" w:semiHidden="0" w:uiPriority="64" w:unhideWhenUsed="0"/>
-    <w:lsdException w:name="Medium List 1 Accent 1" w:semiHidden="0" w:uiPriority="65" w:unhideWhenUsed="0"/>
-    <w:lsdException w:name="Revision" w:unhideWhenUsed="0"/>
-    <w:lsdException w:name="List Paragraph" w:semiHidden="0" w:uiPriority="34" w:unhideWhenUsed="0" w:qFormat="1"/>
-    <w:lsdException w:name="Quote" w:semiHidden="0" w:uiPriority="29" w:unhideWhenUsed="0" w:qFormat="1"/>
-    <w:lsdException w:name="Intense Quote" w:semiHidden="0" w:uiPriority="30" w:unhideWhenUsed="0" w:qFormat="1"/>
-    <w:lsdException w:name="Medium List 2 Accent 1" w:semiHidden="0" w:uiPriority="66" w:unhideWhenUsed="0"/>
-    <w:lsdException w:name="Medium Grid 1 Accent 1" w:semiHidden="0" w:uiPriority="67" w:unhideWhenUsed="0"/>
-    <w:lsdException w:name="Medium Grid 2 Accent 1" w:semiHidden="0" w:uiPriority="68" w:unhideWhenUsed="0"/>
-    <w:lsdException w:name="Medium Grid 3 Accent 1" w:semiHidden="0" w:uiPriority="69" w:unhideWhenUsed="0"/>
-    <w:lsdException w:name="Dark List Accent 1" w:semiHidden="0" w:uiPriority="70" w:unhideWhenUsed="0"/>
-    <w:lsdException w:name="Colorful Shading Accent 1" w:semiHidden="0" w:uiPriority="71" w:unhideWhenUsed="0"/>
-    <w:lsdException w:name="Colorful List Accent 1" w:semiHidden="0" w:uiPriority="72" w:unhideWhenUsed="0"/>
-    <w:lsdException w:name="Colorful Grid Accent 1" w:semiHidden="0" w:uiPriority="73" w:unhideWhenUsed="0"/>
-    <w:lsdException w:name="Light Shading Accent 2" w:semiHidden="0" w:uiPriority="60" w:unhideWhenUsed="0"/>
-    <w:lsdException w:name="Light List Accent 2" w:semiHidden="0" w:uiPriority="61" w:unhideWhenUsed="0"/>
-    <w:lsdException w:name="Light Grid Accent 2" w:semiHidden="0" w:uiPriority="62" w:unhideWhenUsed="0"/>
-    <w:lsdException w:name="Medium Shading 1 Accent 2" w:semiHidden="0" w:uiPriority="63" w:unhideWhenUsed="0"/>
-    <w:lsdException w:name="Medium Shading 2 Accent 2" w:semiHidden="0" w:uiPriority="64" w:unhideWhenUsed="0"/>
-    <w:lsdException w:name="Medium List 1 Accent 2" w:semiHidden="0" w:uiPriority="65" w:unhideWhenUsed="0"/>
-    <w:lsdException w:name="Medium List 2 Accent 2" w:semiHidden="0" w:uiPriority="66" w:unhideWhenUsed="0"/>
-    <w:lsdException w:name="Medium Grid 1 Accent 2" w:semiHidden="0" w:uiPriority="67" w:unhideWhenUsed="0"/>
-    <w:lsdException w:name="Medium Grid 2 Accent 2" w:semiHidden="0" w:uiPriority="68" w:unhideWhenUsed="0"/>
-    <w:lsdException w:name="Medium Grid 3 Accent 2" w:semiHidden="0" w:uiPriority="69" w:unhideWhenUsed="0"/>
-    <w:lsdException w:name="Dark List Accent 2" w:semiHidden="0" w:uiPriority="70" w:unhideWhenUsed="0"/>
-    <w:lsdException w:name="Colorful Shading Accent 2" w:semiHidden="0" w:uiPriority="71" w:unhideWhenUsed="0"/>
-    <w:lsdException w:name="Colorful List Accent 2" w:semiHidden="0" w:uiPriority="72" w:unhideWhenUsed="0"/>
-    <w:lsdException w:name="Colorful Grid Accent 2" w:semiHidden="0" w:uiPriority="73" w:unhideWhenUsed="0"/>
-    <w:lsdException w:name="Light Shading Accent 3" w:semiHidden="0" w:uiPriority="60" w:unhideWhenUsed="0"/>
-    <w:lsdException w:name="Light List Accent 3" w:semiHidden="0" w:uiPriority="61" w:unhideWhenUsed="0"/>
-    <w:lsdException w:name="Light Grid Accent 3" w:semiHidden="0" w:uiPriority="62" w:unhideWhenUsed="0"/>
-    <w:lsdException w:name="Medium Shading 1 Accent 3" w:semiHidden="0" w:uiPriority="63" w:unhideWhenUsed="0"/>
-    <w:lsdException w:name="Medium Shading 2 Accent 3" w:semiHidden="0" w:uiPriority="64" w:unhideWhenUsed="0"/>
-    <w:lsdException w:name="Medium List 1 Accent 3" w:semiHidden="0" w:uiPriority="65" w:unhideWhenUsed="0"/>
-    <w:lsdException w:name="Medium List 2 Accent 3" w:semiHidden="0" w:uiPriority="66" w:unhideWhenUsed="0"/>
-    <w:lsdException w:name="Medium Grid 1 Accent 3" w:semiHidden="0" w:uiPriority="67" w:unhideWhenUsed="0"/>
-    <w:lsdException w:name="Medium Grid 2 Accent 3" w:semiHidden="0" w:uiPriority="68" w:unhideWhenUsed="0"/>
-    <w:lsdException w:name="Medium Grid 3 Accent 3" w:semiHidden="0" w:uiPriority="69" w:unhideWhenUsed="0"/>
-    <w:lsdException w:name="Dark List Accent 3" w:semiHidden="0" w:uiPriority="70" w:unhideWhenUsed="0"/>
-    <w:lsdException w:name="Colorful Shading Accent 3" w:semiHidden="0" w:uiPriority="71" w:unhideWhenUsed="0"/>
-    <w:lsdException w:name="Colorful List Accent 3" w:semiHidden="0" w:uiPriority="72" w:unhideWhenUsed="0"/>
-    <w:lsdException w:name="Colorful Grid Accent 3" w:semiHidden="0" w:uiPriority="73" w:unhideWhenUsed="0"/>
-    <w:lsdException w:name="Light Shading Accent 4" w:semiHidden="0" w:uiPriority="60" w:unhideWhenUsed="0"/>
-    <w:lsdException w:name="Light List Accent 4" w:semiHidden="0" w:uiPriority="61" w:unhideWhenUsed="0"/>
-    <w:lsdException w:name="Light Grid Accent 4" w:semiHidden="0" w:uiPriority="62" w:unhideWhenUsed="0"/>
-    <w:lsdException w:name="Medium Shading 1 Accent 4" w:semiHidden="0" w:uiPriority="63" w:unhideWhenUsed="0"/>
-    <w:lsdException w:name="Medium Shading 2 Accent 4" w:semiHidden="0" w:uiPriority="64" w:unhideWhenUsed="0"/>
-    <w:lsdException w:name="Medium List 1 Accent 4" w:semiHidden="0" w:uiPriority="65" w:unhideWhenUsed="0"/>
-    <w:lsdException w:name="Medium List 2 Accent 4" w:semiHidden="0" w:uiPriority="66" w:unhideWhenUsed="0"/>
-    <w:lsdException w:name="Medium Grid 1 Accent 4" w:semiHidden="0" w:uiPriority="67" w:unhideWhenUsed="0"/>
-    <w:lsdException w:name="Medium Grid 2 Accent 4" w:semiHidden="0" w:uiPriority="68" w:unhideWhenUsed="0"/>
-    <w:lsdException w:name="Medium Grid 3 Accent 4" w:semiHidden="0" w:uiPriority="69" w:unhideWhenUsed="0"/>
-    <w:lsdException w:name="Dark List Accent 4" w:semiHidden="0" w:uiPriority="70" w:unhideWhenUsed="0"/>
-    <w:lsdException w:name="Colorful Shading Accent 4" w:semiHidden="0" w:uiPriority="71" w:unhideWhenUsed="0"/>
-    <w:lsdException w:name="Colorful List Accent 4" w:semiHidden="0" w:uiPriority="72" w:unhideWhenUsed="0"/>
-    <w:lsdException w:name="Colorful Grid Accent 4" w:semiHidden="0" w:uiPriority="73" w:unhideWhenUsed="0"/>
-    <w:lsdException w:name="Light Shading Accent 5" w:semiHidden="0" w:uiPriority="60" w:unhideWhenUsed="0"/>
-    <w:lsdException w:name="Light List Accent 5" w:semiHidden="0" w:uiPriority="61" w:unhideWhenUsed="0"/>
-    <w:lsdException w:name="Light Grid Accent 5" w:semiHidden="0" w:uiPriority="62" w:unhideWhenUsed="0"/>
-    <w:lsdException w:name="Medium Shading 1 Accent 5" w:semiHidden="0" w:uiPriority="63" w:unhideWhenUsed="0"/>
-    <w:lsdException w:name="Medium Shading 2 Accent 5" w:semiHidden="0" w:uiPriority="64" w:unhideWhenUsed="0"/>
-    <w:lsdException w:name="Medium List 1 Accent 5" w:semiHidden="0" w:uiPriority="65" w:unhideWhenUsed="0"/>
-    <w:lsdException w:name="Medium List 2 Accent 5" w:semiHidden="0" w:uiPriority="66" w:unhideWhenUsed="0"/>
-    <w:lsdException w:name="Medium Grid 1 Accent 5" w:semiHidden="0" w:uiPriority="67" w:unhideWhenUsed="0"/>
-    <w:lsdException w:name="Medium Grid 2 Accent 5" w:semiHidden="0" w:uiPriority="68" w:unhideWhenUsed="0"/>
-    <w:lsdException w:name="Medium Grid 3 Accent 5" w:semiHidden="0" w:uiPriority="69" w:unhideWhenUsed="0"/>
-    <w:lsdException w:name="Dark List Accent 5" w:semiHidden="0" w:uiPriority="70" w:unhideWhenUsed="0"/>
-    <w:lsdException w:name="Colorful Shading Accent 5" w:semiHidden="0" w:uiPriority="71" w:unhideWhenUsed="0"/>
-    <w:lsdException w:name="Colorful List Accent 5" w:semiHidden="0" w:uiPriority="72" w:unhideWhenUsed="0"/>
-    <w:lsdException w:name="Colorful Grid Accent 5" w:semiHidden="0" w:uiPriority="73" w:unhideWhenUsed="0"/>
-    <w:lsdException w:name="Light Shading Accent 6" w:semiHidden="0" w:uiPriority="60" w:unhideWhenUsed="0"/>
-    <w:lsdException w:name="Light List Accent 6" w:semiHidden="0" w:uiPriority="61" w:unhideWhenUsed="0"/>
-    <w:lsdException w:name="Light Grid Accent 6" w:semiHidden="0" w:uiPriority="62" w:unhideWhenUsed="0"/>
-    <w:lsdException w:name="Medium Shading 1 Accent 6" w:semiHidden="0" w:uiPriority="63" w:unhideWhenUsed="0"/>
-    <w:lsdException w:name="Medium Shading 2 Accent 6" w:semiHidden="0" w:uiPriority="64" w:unhideWhenUsed="0"/>
-    <w:lsdException w:name="Medium List 1 Accent 6" w:semiHidden="0" w:uiPriority="65" w:unhideWhenUsed="0"/>
-    <w:lsdException w:name="Medium List 2 Accent 6" w:semiHidden="0" w:uiPriority="66" w:unhideWhenUsed="0"/>
-    <w:lsdException w:name="Medium Grid 1 Accent 6" w:semiHidden="0" w:uiPriority="67" w:unhideWhenUsed="0"/>
-    <w:lsdException w:name="Medium Grid 2 Accent 6" w:semiHidden="0" w:uiPriority="68" w:unhideWhenUsed="0"/>
-    <w:lsdException w:name="Medium Grid 3 Accent 6" w:semiHidden="0" w:uiPriority="69" w:unhideWhenUsed="0"/>
-    <w:lsdException w:name="Dark List Accent 6" w:semiHidden="0" w:uiPriority="70" w:unhideWhenUsed="0"/>
-    <w:lsdException w:name="Colorful Shading Accent 6" w:semiHidden="0" w:uiPriority="71" w:unhideWhenUsed="0"/>
-    <w:lsdException w:name="Colorful List Accent 6" w:semiHidden="0" w:uiPriority="72" w:unhideWhenUsed="0"/>
-    <w:lsdException w:name="Colorful Grid Accent 6" w:semiHidden="0" w:uiPriority="73" w:unhideWhenUsed="0"/>
-    <w:lsdException w:name="Subtle Emphasis" w:semiHidden="0" w:uiPriority="19" w:unhideWhenUsed="0" w:qFormat="1"/>
-    <w:lsdException w:name="Intense Emphasis" w:semiHidden="0" w:uiPriority="21" w:unhideWhenUsed="0" w:qFormat="1"/>
-    <w:lsdException w:name="Subtle Reference" w:semiHidden="0" w:uiPriority="31" w:unhideWhenUsed="0" w:qFormat="1"/>
-    <w:lsdException w:name="Intense Reference" w:semiHidden="0" w:uiPriority="32" w:unhideWhenUsed="0" w:qFormat="1"/>
-    <w:lsdException w:name="Book Title" w:semiHidden="0" w:uiPriority="33" w:unhideWhenUsed="0" w:qFormat="1"/>
-    <w:lsdException w:name="Bibliography" w:uiPriority="37"/>
-    <w:lsdException w:name="TOC Heading" w:uiPriority="39" w:qFormat="1"/>
+  <w:latentStyles w:defLockedState="0" w:defUIPriority="99" w:defSemiHidden="0" w:defUnhideWhenUsed="0" w:defQFormat="0" w:count="371">
+    <w:lsdException w:name="Normal" w:uiPriority="0" w:qFormat="1"/>
+    <w:lsdException w:name="heading 1" w:uiPriority="9" w:qFormat="1"/>
+    <w:lsdException w:name="heading 2" w:semiHidden="1" w:uiPriority="9" w:unhideWhenUsed="1" w:qFormat="1"/>
+    <w:lsdException w:name="heading 3" w:semiHidden="1" w:uiPriority="9" w:unhideWhenUsed="1" w:qFormat="1"/>
+    <w:lsdException w:name="heading 4" w:semiHidden="1" w:uiPriority="9" w:unhideWhenUsed="1" w:qFormat="1"/>
+    <w:lsdException w:name="heading 5" w:semiHidden="1" w:uiPriority="9" w:unhideWhenUsed="1" w:qFormat="1"/>
+    <w:lsdException w:name="heading 6" w:semiHidden="1" w:uiPriority="9" w:unhideWhenUsed="1" w:qFormat="1"/>
+    <w:lsdException w:name="heading 7" w:semiHidden="1" w:uiPriority="9" w:unhideWhenUsed="1" w:qFormat="1"/>
+    <w:lsdException w:name="heading 8" w:semiHidden="1" w:uiPriority="9" w:unhideWhenUsed="1" w:qFormat="1"/>
+    <w:lsdException w:name="heading 9" w:semiHidden="1" w:uiPriority="9" w:unhideWhenUsed="1" w:qFormat="1"/>
+    <w:lsdException w:name="index 1" w:semiHidden="1" w:unhideWhenUsed="1"/>
+    <w:lsdException w:name="index 2" w:semiHidden="1" w:unhideWhenUsed="1"/>
+    <w:lsdException w:name="index 3" w:semiHidden="1" w:unhideWhenUsed="1"/>
+    <w:lsdException w:name="index 4" w:semiHidden="1" w:unhideWhenUsed="1"/>
+    <w:lsdException w:name="index 5" w:semiHidden="1" w:unhideWhenUsed="1"/>
+    <w:lsdException w:name="index 6" w:semiHidden="1" w:unhideWhenUsed="1"/>
+    <w:lsdException w:name="index 7" w:semiHidden="1" w:unhideWhenUsed="1"/>
+    <w:lsdException w:name="index 8" w:semiHidden="1" w:unhideWhenUsed="1"/>
+    <w:lsdException w:name="index 9" w:semiHidden="1" w:unhideWhenUsed="1"/>
+    <w:lsdException w:name="toc 1" w:semiHidden="1" w:uiPriority="39" w:unhideWhenUsed="1"/>
+    <w:lsdException w:name="toc 2" w:semiHidden="1" w:uiPriority="39" w:unhideWhenUsed="1"/>
+    <w:lsdException w:name="toc 3" w:semiHidden="1" w:uiPriority="39" w:unhideWhenUsed="1"/>
+    <w:lsdException w:name="toc 4" w:semiHidden="1" w:uiPriority="39" w:unhideWhenUsed="1"/>
+    <w:lsdException w:name="toc 5" w:semiHidden="1" w:uiPriority="39" w:unhideWhenUsed="1"/>
+    <w:lsdException w:name="toc 6" w:semiHidden="1" w:uiPriority="39" w:unhideWhenUsed="1"/>
+    <w:lsdException w:name="toc 7" w:semiHidden="1" w:uiPriority="39" w:unhideWhenUsed="1"/>
+    <w:lsdException w:name="toc 8" w:semiHidden="1" w:uiPriority="39" w:unhideWhenUsed="1"/>
+    <w:lsdException w:name="toc 9" w:semiHidden="1" w:uiPriority="39" w:unhideWhenUsed="1"/>
+    <w:lsdException w:name="Normal Indent" w:semiHidden="1" w:unhideWhenUsed="1"/>
+    <w:lsdException w:name="footnote text" w:semiHidden="1" w:unhideWhenUsed="1"/>
+    <w:lsdException w:name="annotation text" w:semiHidden="1" w:unhideWhenUsed="1"/>
+    <w:lsdException w:name="header" w:semiHidden="1" w:unhideWhenUsed="1"/>
+    <w:lsdException w:name="footer" w:semiHidden="1" w:unhideWhenUsed="1"/>
+    <w:lsdException w:name="index heading" w:semiHidden="1" w:unhideWhenUsed="1"/>
+    <w:lsdException w:name="caption" w:semiHidden="1" w:uiPriority="35" w:unhideWhenUsed="1" w:qFormat="1"/>
+    <w:lsdException w:name="table of figures" w:semiHidden="1" w:unhideWhenUsed="1"/>
+    <w:lsdException w:name="envelope address" w:semiHidden="1" w:unhideWhenUsed="1"/>
+    <w:lsdException w:name="envelope return" w:semiHidden="1" w:unhideWhenUsed="1"/>
+    <w:lsdException w:name="footnote reference" w:semiHidden="1" w:unhideWhenUsed="1"/>
+    <w:lsdException w:name="annotation reference" w:semiHidden="1" w:unhideWhenUsed="1"/>
+    <w:lsdException w:name="line number" w:semiHidden="1" w:unhideWhenUsed="1"/>
+    <w:lsdException w:name="page number" w:semiHidden="1" w:unhideWhenUsed="1"/>
+    <w:lsdException w:name="endnote reference" w:semiHidden="1" w:unhideWhenUsed="1"/>
+    <w:lsdException w:name="endnote text" w:semiHidden="1" w:unhideWhenUsed="1"/>
+    <w:lsdException w:name="table of authorities" w:semiHidden="1" w:unhideWhenUsed="1"/>
+    <w:lsdException w:name="macro" w:semiHidden="1" w:unhideWhenUsed="1"/>
+    <w:lsdException w:name="toa heading" w:semiHidden="1" w:unhideWhenUsed="1"/>
+    <w:lsdException w:name="List" w:semiHidden="1" w:unhideWhenUsed="1"/>
+    <w:lsdException w:name="List Bullet" w:semiHidden="1" w:unhideWhenUsed="1"/>
+    <w:lsdException w:name="List Number" w:semiHidden="1" w:unhideWhenUsed="1"/>
+    <w:lsdException w:name="List 2" w:semiHidden="1" w:unhideWhenUsed="1"/>
+    <w:lsdException w:name="List 3" w:semiHidden="1" w:unhideWhenUsed="1"/>
+    <w:lsdException w:name="List 4" w:semiHidden="1" w:unhideWhenUsed="1"/>
+    <w:lsdException w:name="List 5" w:semiHidden="1" w:unhideWhenUsed="1"/>
+    <w:lsdException w:name="List Bullet 2" w:semiHidden="1" w:unhideWhenUsed="1"/>
+    <w:lsdException w:name="List Bullet 3" w:semiHidden="1" w:unhideWhenUsed="1"/>
+    <w:lsdException w:name="List Bullet 4" w:semiHidden="1" w:unhideWhenUsed="1"/>
+    <w:lsdException w:name="List Bullet 5" w:semiHidden="1" w:unhideWhenUsed="1"/>
+    <w:lsdException w:name="List Number 2" w:semiHidden="1" w:unhideWhenUsed="1"/>
+    <w:lsdException w:name="List Number 3" w:semiHidden="1" w:unhideWhenUsed="1"/>
+    <w:lsdException w:name="List Number 4" w:semiHidden="1" w:unhideWhenUsed="1"/>
+    <w:lsdException w:name="List Number 5" w:semiHidden="1" w:unhideWhenUsed="1"/>
+    <w:lsdException w:name="Title" w:uiPriority="10" w:qFormat="1"/>
+    <w:lsdException w:name="Closing" w:semiHidden="1" w:unhideWhenUsed="1"/>
+    <w:lsdException w:name="Signature" w:semiHidden="1" w:unhideWhenUsed="1"/>
+    <w:lsdException w:name="Default Paragraph Font" w:semiHidden="1" w:uiPriority="1" w:unhideWhenUsed="1"/>
+    <w:lsdException w:name="Body Text" w:semiHidden="1" w:unhideWhenUsed="1"/>
+    <w:lsdException w:name="Body Text Indent" w:semiHidden="1" w:unhideWhenUsed="1"/>
+    <w:lsdException w:name="List Continue" w:semiHidden="1" w:unhideWhenUsed="1"/>
+    <w:lsdException w:name="List Continue 2" w:semiHidden="1" w:unhideWhenUsed="1"/>
+    <w:lsdException w:name="List Continue 3" w:semiHidden="1" w:unhideWhenUsed="1"/>
+    <w:lsdException w:name="List Continue 4" w:semiHidden="1" w:unhideWhenUsed="1"/>
+    <w:lsdException w:name="List Continue 5" w:semiHidden="1" w:unhideWhenUsed="1"/>
+    <w:lsdException w:name="Message Header" w:semiHidden="1" w:unhideWhenUsed="1"/>
+    <w:lsdException w:name="Subtitle" w:uiPriority="11" w:qFormat="1"/>
+    <w:lsdException w:name="Salutation" w:semiHidden="1" w:unhideWhenUsed="1"/>
+    <w:lsdException w:name="Date" w:semiHidden="1" w:unhideWhenUsed="1"/>
+    <w:lsdException w:name="Body Text First Indent" w:semiHidden="1" w:unhideWhenUsed="1"/>
+    <w:lsdException w:name="Body Text First Indent 2" w:semiHidden="1" w:unhideWhenUsed="1"/>
+    <w:lsdException w:name="Note Heading" w:semiHidden="1" w:unhideWhenUsed="1"/>
+    <w:lsdException w:name="Body Text 2" w:semiHidden="1" w:unhideWhenUsed="1"/>
+    <w:lsdException w:name="Body Text 3" w:semiHidden="1" w:unhideWhenUsed="1"/>
+    <w:lsdException w:name="Body Text Indent 2" w:semiHidden="1" w:unhideWhenUsed="1"/>
+    <w:lsdException w:name="Body Text Indent 3" w:semiHidden="1" w:unhideWhenUsed="1"/>
+    <w:lsdException w:name="Block Text" w:semiHidden="1" w:unhideWhenUsed="1"/>
+    <w:lsdException w:name="Hyperlink" w:semiHidden="1" w:unhideWhenUsed="1"/>
+    <w:lsdException w:name="FollowedHyperlink" w:semiHidden="1" w:unhideWhenUsed="1"/>
+    <w:lsdException w:name="Strong" w:uiPriority="22" w:qFormat="1"/>
+    <w:lsdException w:name="Emphasis" w:uiPriority="20" w:qFormat="1"/>
+    <w:lsdException w:name="Document Map" w:semiHidden="1" w:unhideWhenUsed="1"/>
+    <w:lsdException w:name="Plain Text" w:semiHidden="1" w:unhideWhenUsed="1"/>
+    <w:lsdException w:name="E-mail Signature" w:semiHidden="1" w:unhideWhenUsed="1"/>
+    <w:lsdException w:name="HTML Top of Form" w:semiHidden="1" w:unhideWhenUsed="1"/>
+    <w:lsdException w:name="HTML Bottom of Form" w:semiHidden="1" w:unhideWhenUsed="1"/>
+    <w:lsdException w:name="Normal (Web)" w:semiHidden="1" w:unhideWhenUsed="1"/>
+    <w:lsdException w:name="HTML Acronym" w:semiHidden="1" w:unhideWhenUsed="1"/>
+    <w:lsdException w:name="HTML Address" w:semiHidden="1" w:unhideWhenUsed="1"/>
+    <w:lsdException w:name="HTML Cite" w:semiHidden="1" w:unhideWhenUsed="1"/>
+    <w:lsdException w:name="HTML Code" w:semiHidden="1" w:unhideWhenUsed="1"/>
+    <w:lsdException w:name="HTML Definition" w:semiHidden="1" w:unhideWhenUsed="1"/>
+    <w:lsdException w:name="HTML Keyboard" w:semiHidden="1" w:unhideWhenUsed="1"/>
+    <w:lsdException w:name="HTML Preformatted" w:semiHidden="1" w:unhideWhenUsed="1"/>
+    <w:lsdException w:name="HTML Sample" w:semiHidden="1" w:unhideWhenUsed="1"/>
+    <w:lsdException w:name="HTML Typewriter" w:semiHidden="1" w:unhideWhenUsed="1"/>
+    <w:lsdException w:name="HTML Variable" w:semiHidden="1" w:unhideWhenUsed="1"/>
+    <w:lsdException w:name="Normal Table" w:semiHidden="1" w:unhideWhenUsed="1"/>
+    <w:lsdException w:name="annotation subject" w:semiHidden="1" w:unhideWhenUsed="1"/>
+    <w:lsdException w:name="No List" w:semiHidden="1" w:unhideWhenUsed="1"/>
+    <w:lsdException w:name="Outline List 1" w:semiHidden="1" w:unhideWhenUsed="1"/>
+    <w:lsdException w:name="Outline List 2" w:semiHidden="1" w:unhideWhenUsed="1"/>
+    <w:lsdException w:name="Outline List 3" w:semiHidden="1" w:unhideWhenUsed="1"/>
+    <w:lsdException w:name="Table Simple 1" w:semiHidden="1" w:unhideWhenUsed="1"/>
+    <w:lsdException w:name="Table Simple 2" w:semiHidden="1" w:unhideWhenUsed="1"/>
+    <w:lsdException w:name="Table Simple 3" w:semiHidden="1" w:unhideWhenUsed="1"/>
+    <w:lsdException w:name="Table Classic 1" w:semiHidden="1" w:unhideWhenUsed="1"/>
+    <w:lsdException w:name="Table Classic 2" w:semiHidden="1" w:unhideWhenUsed="1"/>
+    <w:lsdException w:name="Table Classic 3" w:semiHidden="1" w:unhideWhenUsed="1"/>
+    <w:lsdException w:name="Table Classic 4" w:semiHidden="1" w:unhideWhenUsed="1"/>
+    <w:lsdException w:name="Table Colorful 1" w:semiHidden="1" w:unhideWhenUsed="1"/>
+    <w:lsdException w:name="Table Colorful 2" w:semiHidden="1" w:unhideWhenUsed="1"/>
+    <w:lsdException w:name="Table Colorful 3" w:semiHidden="1" w:unhideWhenUsed="1"/>
+    <w:lsdException w:name="Table Columns 1" w:semiHidden="1" w:unhideWhenUsed="1"/>
+    <w:lsdException w:name="Table Columns 2" w:semiHidden="1" w:unhideWhenUsed="1"/>
+    <w:lsdException w:name="Table Columns 3" w:semiHidden="1" w:unhideWhenUsed="1"/>
+    <w:lsdException w:name="Table Columns 4" w:semiHidden="1" w:unhideWhenUsed="1"/>
+    <w:lsdException w:name="Table Columns 5" w:semiHidden="1" w:unhideWhenUsed="1"/>
+    <w:lsdException w:name="Table Grid 1" w:semiHidden="1" w:unhideWhenUsed="1"/>
+    <w:lsdException w:name="Table Grid 2" w:semiHidden="1" w:unhideWhenUsed="1"/>
+    <w:lsdException w:name="Table Grid 3" w:semiHidden="1" w:unhideWhenUsed="1"/>
+    <w:lsdException w:name="Table Grid 4" w:semiHidden="1" w:unhideWhenUsed="1"/>
+    <w:lsdException w:name="Table Grid 5" w:semiHidden="1" w:unhideWhenUsed="1"/>
+    <w:lsdException w:name="Table Grid 6" w:semiHidden="1" w:unhideWhenUsed="1"/>
+    <w:lsdException w:name="Table Grid 7" w:semiHidden="1" w:unhideWhenUsed="1"/>
+    <w:lsdException w:name="Table Grid 8" w:semiHidden="1" w:unhideWhenUsed="1"/>
+    <w:lsdException w:name="Table List 1" w:semiHidden="1" w:unhideWhenUsed="1"/>
+    <w:lsdException w:name="Table List 2" w:semiHidden="1" w:unhideWhenUsed="1"/>
+    <w:lsdException w:name="Table List 3" w:semiHidden="1" w:unhideWhenUsed="1"/>
+    <w:lsdException w:name="Table List 4" w:semiHidden="1" w:unhideWhenUsed="1"/>
+    <w:lsdException w:name="Table List 5" w:semiHidden="1" w:unhideWhenUsed="1"/>
+    <w:lsdException w:name="Table List 6" w:semiHidden="1" w:unhideWhenUsed="1"/>
+    <w:lsdException w:name="Table List 7" w:semiHidden="1" w:unhideWhenUsed="1"/>
+    <w:lsdException w:name="Table List 8" w:semiHidden="1" w:unhideWhenUsed="1"/>
+    <w:lsdException w:name="Table 3D effects 1" w:semiHidden="1" w:unhideWhenUsed="1"/>
+    <w:lsdException w:name="Table 3D effects 2" w:semiHidden="1" w:unhideWhenUsed="1"/>
+    <w:lsdException w:name="Table 3D effects 3" w:semiHidden="1" w:unhideWhenUsed="1"/>
+    <w:lsdException w:name="Table Contemporary" w:semiHidden="1" w:unhideWhenUsed="1"/>
+    <w:lsdException w:name="Table Elegant" w:semiHidden="1" w:unhideWhenUsed="1"/>
+    <w:lsdException w:name="Table Professional" w:semiHidden="1" w:unhideWhenUsed="1"/>
+    <w:lsdException w:name="Table Subtle 1" w:semiHidden="1" w:unhideWhenUsed="1"/>
+    <w:lsdException w:name="Table Subtle 2" w:semiHidden="1" w:unhideWhenUsed="1"/>
+    <w:lsdException w:name="Table Web 1" w:semiHidden="1" w:unhideWhenUsed="1"/>
+    <w:lsdException w:name="Table Web 2" w:semiHidden="1" w:unhideWhenUsed="1"/>
+    <w:lsdException w:name="Table Web 3" w:semiHidden="1" w:unhideWhenUsed="1"/>
+    <w:lsdException w:name="Balloon Text" w:semiHidden="1" w:unhideWhenUsed="1"/>
+    <w:lsdException w:name="Table Grid" w:uiPriority="59"/>
+    <w:lsdException w:name="Table Theme" w:semiHidden="1" w:unhideWhenUsed="1"/>
+    <w:lsdException w:name="Placeholder Text" w:semiHidden="1"/>
+    <w:lsdException w:name="No Spacing" w:uiPriority="1" w:qFormat="1"/>
+    <w:lsdException w:name="Light Shading" w:uiPriority="60"/>
+    <w:lsdException w:name="Light List" w:uiPriority="61"/>
+    <w:lsdException w:name="Light Grid" w:uiPriority="62"/>
+    <w:lsdException w:name="Medium Shading 1" w:uiPriority="63"/>
+    <w:lsdException w:name="Medium Shading 2" w:uiPriority="64"/>
+    <w:lsdException w:name="Medium List 1" w:uiPriority="65"/>
+    <w:lsdException w:name="Medium List 2" w:uiPriority="66"/>
+    <w:lsdException w:name="Medium Grid 1" w:uiPriority="67"/>
+    <w:lsdException w:name="Medium Grid 2" w:uiPriority="68"/>
+    <w:lsdException w:name="Medium Grid 3" w:uiPriority="69"/>
+    <w:lsdException w:name="Dark List" w:uiPriority="70"/>
+    <w:lsdException w:name="Colorful Shading" w:uiPriority="71"/>
+    <w:lsdException w:name="Colorful List" w:uiPriority="72"/>
+    <w:lsdException w:name="Colorful Grid" w:uiPriority="73"/>
+    <w:lsdException w:name="Light Shading Accent 1" w:uiPriority="60"/>
+    <w:lsdException w:name="Light List Accent 1" w:uiPriority="61"/>
+    <w:lsdException w:name="Light Grid Accent 1" w:uiPriority="62"/>
+    <w:lsdException w:name="Medium Shading 1 Accent 1" w:uiPriority="63"/>
+    <w:lsdException w:name="Medium Shading 2 Accent 1" w:uiPriority="64"/>
+    <w:lsdException w:name="Medium List 1 Accent 1" w:uiPriority="65"/>
+    <w:lsdException w:name="Revision" w:semiHidden="1"/>
+    <w:lsdException w:name="List Paragraph" w:uiPriority="34" w:qFormat="1"/>
+    <w:lsdException w:name="Quote" w:uiPriority="29" w:qFormat="1"/>
+    <w:lsdException w:name="Intense Quote" w:uiPriority="30" w:qFormat="1"/>
+    <w:lsdException w:name="Medium List 2 Accent 1" w:uiPriority="66"/>
+    <w:lsdException w:name="Medium Grid 1 Accent 1" w:uiPriority="67"/>
+    <w:lsdException w:name="Medium Grid 2 Accent 1" w:uiPriority="68"/>
+    <w:lsdException w:name="Medium Grid 3 Accent 1" w:uiPriority="69"/>
+    <w:lsdException w:name="Dark List Accent 1" w:uiPriority="70"/>
+    <w:lsdException w:name="Colorful Shading Accent 1" w:uiPriority="71"/>
+    <w:lsdException w:name="Colorful List Accent 1" w:uiPriority="72"/>
+    <w:lsdException w:name="Colorful Grid Accent 1" w:uiPriority="73"/>
+    <w:lsdException w:name="Light Shading Accent 2" w:uiPriority="60"/>
+    <w:lsdException w:name="Light List Accent 2" w:uiPriority="61"/>
+    <w:lsdException w:name="Light Grid Accent 2" w:uiPriority="62"/>
+    <w:lsdException w:name="Medium Shading 1 Accent 2" w:uiPriority="63"/>
+    <w:lsdException w:name="Medium Shading 2 Accent 2" w:uiPriority="64"/>
+    <w:lsdException w:name="Medium List 1 Accent 2" w:uiPriority="65"/>
+    <w:lsdException w:name="Medium List 2 Accent 2" w:uiPriority="66"/>
+    <w:lsdException w:name="Medium Grid 1 Accent 2" w:uiPriority="67"/>
+    <w:lsdException w:name="Medium Grid 2 Accent 2" w:uiPriority="68"/>
+    <w:lsdException w:name="Medium Grid 3 Accent 2" w:uiPriority="69"/>
+    <w:lsdException w:name="Dark List Accent 2" w:uiPriority="70"/>
+    <w:lsdException w:name="Colorful Shading Accent 2" w:uiPriority="71"/>
+    <w:lsdException w:name="Colorful List Accent 2" w:uiPriority="72"/>
+    <w:lsdException w:name="Colorful Grid Accent 2" w:uiPriority="73"/>
+    <w:lsdException w:name="Light Shading Accent 3" w:uiPriority="60"/>
+    <w:lsdException w:name="Light List Accent 3" w:uiPriority="61"/>
+    <w:lsdException w:name="Light Grid Accent 3" w:uiPriority="62"/>
+    <w:lsdException w:name="Medium Shading 1 Accent 3" w:uiPriority="63"/>
+    <w:lsdException w:name="Medium Shading 2 Accent 3" w:uiPriority="64"/>
+    <w:lsdException w:name="Medium List 1 Accent 3" w:uiPriority="65"/>
+    <w:lsdException w:name="Medium List 2 Accent 3" w:uiPriority="66"/>
+    <w:lsdException w:name="Medium Grid 1 Accent 3" w:uiPriority="67"/>
+    <w:lsdException w:name="Medium Grid 2 Accent 3" w:uiPriority="68"/>
+    <w:lsdException w:name="Medium Grid 3 Accent 3" w:uiPriority="69"/>
+    <w:lsdException w:name="Dark List Accent 3" w:uiPriority="70"/>
+    <w:lsdException w:name="Colorful Shading Accent 3" w:uiPriority="71"/>
+    <w:lsdException w:name="Colorful List Accent 3" w:uiPriority="72"/>
+    <w:lsdException w:name="Colorful Grid Accent 3" w:uiPriority="73"/>
+    <w:lsdException w:name="Light Shading Accent 4" w:uiPriority="60"/>
+    <w:lsdException w:name="Light List Accent 4" w:uiPriority="61"/>
+    <w:lsdException w:name="Light Grid Accent 4" w:uiPriority="62"/>
+    <w:lsdException w:name="Medium Shading 1 Accent 4" w:uiPriority="63"/>
+    <w:lsdException w:name="Medium Shading 2 Accent 4" w:uiPriority="64"/>
+    <w:lsdException w:name="Medium List 1 Accent 4" w:uiPriority="65"/>
+    <w:lsdException w:name="Medium List 2 Accent 4" w:uiPriority="66"/>
+    <w:lsdException w:name="Medium Grid 1 Accent 4" w:uiPriority="67"/>
+    <w:lsdException w:name="Medium Grid 2 Accent 4" w:uiPriority="68"/>
+    <w:lsdException w:name="Medium Grid 3 Accent 4" w:uiPriority="69"/>
+    <w:lsdException w:name="Dark List Accent 4" w:uiPriority="70"/>
+    <w:lsdException w:name="Colorful Shading Accent 4" w:uiPriority="71"/>
+    <w:lsdException w:name="Colorful List Accent 4" w:uiPriority="72"/>
+    <w:lsdException w:name="Colorful Grid Accent 4" w:uiPriority="73"/>
+    <w:lsdException w:name="Light Shading Accent 5" w:uiPriority="60"/>
+    <w:lsdException w:name="Light List Accent 5" w:uiPriority="61"/>
+    <w:lsdException w:name="Light Grid Accent 5" w:uiPriority="62"/>
+    <w:lsdException w:name="Medium Shading 1 Accent 5" w:uiPriority="63"/>
+    <w:lsdException w:name="Medium Shading 2 Accent 5" w:uiPriority="64"/>
+    <w:lsdException w:name="Medium List 1 Accent 5" w:uiPriority="65"/>
+    <w:lsdException w:name="Medium List 2 Accent 5" w:uiPriority="66"/>
+    <w:lsdException w:name="Medium Grid 1 Accent 5" w:uiPriority="67"/>
+    <w:lsdException w:name="Medium Grid 2 Accent 5" w:uiPriority="68"/>
+    <w:lsdException w:name="Medium Grid 3 Accent 5" w:uiPriority="69"/>
+    <w:lsdException w:name="Dark List Accent 5" w:uiPriority="70"/>
+    <w:lsdException w:name="Colorful Shading Accent 5" w:uiPriority="71"/>
+    <w:lsdException w:name="Colorful List Accent 5" w:uiPriority="72"/>
+    <w:lsdException w:name="Colorful Grid Accent 5" w:uiPriority="73"/>
+    <w:lsdException w:name="Light Shading Accent 6" w:uiPriority="60"/>
+    <w:lsdException w:name="Light List Accent 6" w:uiPriority="61"/>
+    <w:lsdException w:name="Light Grid Accent 6" w:uiPriority="62"/>
+    <w:lsdException w:name="Medium Shading 1 Accent 6" w:uiPriority="63"/>
+    <w:lsdException w:name="Medium Shading 2 Accent 6" w:uiPriority="64"/>
+    <w:lsdException w:name="Medium List 1 Accent 6" w:uiPriority="65"/>
+    <w:lsdException w:name="Medium List 2 Accent 6" w:uiPriority="66"/>
+    <w:lsdException w:name="Medium Grid 1 Accent 6" w:uiPriority="67"/>
+    <w:lsdException w:name="Medium Grid 2 Accent 6" w:uiPriority="68"/>
+    <w:lsdException w:name="Medium Grid 3 Accent 6" w:uiPriority="69"/>
+    <w:lsdException w:name="Dark List Accent 6" w:uiPriority="70"/>
+    <w:lsdException w:name="Colorful Shading Accent 6" w:uiPriority="71"/>
+    <w:lsdException w:name="Colorful List Accent 6" w:uiPriority="72"/>
+    <w:lsdException w:name="Colorful Grid Accent 6" w:uiPriority="73"/>
+    <w:lsdException w:name="Subtle Emphasis" w:uiPriority="19" w:qFormat="1"/>
+    <w:lsdException w:name="Intense Emphasis" w:uiPriority="21" w:qFormat="1"/>
+    <w:lsdException w:name="Subtle Reference" w:uiPriority="31" w:qFormat="1"/>
+    <w:lsdException w:name="Intense Reference" w:uiPriority="32" w:qFormat="1"/>
+    <w:lsdException w:name="Book Title" w:uiPriority="33" w:qFormat="1"/>
+    <w:lsdException w:name="Bibliography" w:semiHidden="1" w:uiPriority="37" w:unhideWhenUsed="1"/>
+    <w:lsdException w:name="TOC Heading" w:semiHidden="1" w:uiPriority="39" w:unhideWhenUsed="1" w:qFormat="1"/>
+    <w:lsdException w:name="Plain Table 1" w:uiPriority="41"/>
+    <w:lsdException w:name="Plain Table 2" w:uiPriority="42"/>
+    <w:lsdException w:name="Plain Table 3" w:uiPriority="43"/>
+    <w:lsdException w:name="Plain Table 4" w:uiPriority="44"/>
+    <w:lsdException w:name="Plain Table 5" w:uiPriority="45"/>
+    <w:lsdException w:name="Grid Table Light" w:uiPriority="40"/>
+    <w:lsdException w:name="Grid Table 1 Light" w:uiPriority="46"/>
+    <w:lsdException w:name="Grid Table 2" w:uiPriority="47"/>
+    <w:lsdException w:name="Grid Table 3" w:uiPriority="48"/>
+    <w:lsdException w:name="Grid Table 4" w:uiPriority="49"/>
+    <w:lsdException w:name="Grid Table 5 Dark" w:uiPriority="50"/>
+    <w:lsdException w:name="Grid Table 6 Colorful" w:uiPriority="51"/>
+    <w:lsdException w:name="Grid Table 7 Colorful" w:uiPriority="52"/>
+    <w:lsdException w:name="Grid Table 1 Light Accent 1" w:uiPriority="46"/>
+    <w:lsdException w:name="Grid Table 2 Accent 1" w:uiPriority="47"/>
+    <w:lsdException w:name="Grid Table 3 Accent 1" w:uiPriority="48"/>
+    <w:lsdException w:name="Grid Table 4 Accent 1" w:uiPriority="49"/>
+    <w:lsdException w:name="Grid Table 5 Dark Accent 1" w:uiPriority="50"/>
+    <w:lsdException w:name="Grid Table 6 Colorful Accent 1" w:uiPriority="51"/>
+    <w:lsdException w:name="Grid Table 7 Colorful Accent 1" w:uiPriority="52"/>
+    <w:lsdException w:name="Grid Table 1 Light Accent 2" w:uiPriority="46"/>
+    <w:lsdException w:name="Grid Table 2 Accent 2" w:uiPriority="47"/>
+    <w:lsdException w:name="Grid Table 3 Accent 2" w:uiPriority="48"/>
+    <w:lsdException w:name="Grid Table 4 Accent 2" w:uiPriority="49"/>
+    <w:lsdException w:name="Grid Table 5 Dark Accent 2" w:uiPriority="50"/>
+    <w:lsdException w:name="Grid Table 6 Colorful Accent 2" w:uiPriority="51"/>
+    <w:lsdException w:name="Grid Table 7 Colorful Accent 2" w:uiPriority="52"/>
+    <w:lsdException w:name="Grid Table 1 Light Accent 3" w:uiPriority="46"/>
+    <w:lsdException w:name="Grid Table 2 Accent 3" w:uiPriority="47"/>
+    <w:lsdException w:name="Grid Table 3 Accent 3" w:uiPriority="48"/>
+    <w:lsdException w:name="Grid Table 4 Accent 3" w:uiPriority="49"/>
+    <w:lsdException w:name="Grid Table 5 Dark Accent 3" w:uiPriority="50"/>
+    <w:lsdException w:name="Grid Table 6 Colorful Accent 3" w:uiPriority="51"/>
+    <w:lsdException w:name="Grid Table 7 Colorful Accent 3" w:uiPriority="52"/>
+    <w:lsdException w:name="Grid Table 1 Light Accent 4" w:uiPriority="46"/>
+    <w:lsdException w:name="Grid Table 2 Accent 4" w:uiPriority="47"/>
+    <w:lsdException w:name="Grid Table 3 Accent 4" w:uiPriority="48"/>
+    <w:lsdException w:name="Grid Table 4 Accent 4" w:uiPriority="49"/>
+    <w:lsdException w:name="Grid Table 5 Dark Accent 4" w:uiPriority="50"/>
+    <w:lsdException w:name="Grid Table 6 Colorful Accent 4" w:uiPriority="51"/>
+    <w:lsdException w:name="Grid Table 7 Colorful Accent 4" w:uiPriority="52"/>
+    <w:lsdException w:name="Grid Table 1 Light Accent 5" w:uiPriority="46"/>
+    <w:lsdException w:name="Grid Table 2 Accent 5" w:uiPriority="47"/>
+    <w:lsdException w:name="Grid Table 3 Accent 5" w:uiPriority="48"/>
+    <w:lsdException w:name="Grid Table 4 Accent 5" w:uiPriority="49"/>
+    <w:lsdException w:name="Grid Table 5 Dark Accent 5" w:uiPriority="50"/>
+    <w:lsdException w:name="Grid Table 6 Colorful Accent 5" w:uiPriority="51"/>
+    <w:lsdException w:name="Grid Table 7 Colorful Accent 5" w:uiPriority="52"/>
+    <w:lsdException w:name="Grid Table 1 Light Accent 6" w:uiPriority="46"/>
+    <w:lsdException w:name="Grid Table 2 Accent 6" w:uiPriority="47"/>
+    <w:lsdException w:name="Grid Table 3 Accent 6" w:uiPriority="48"/>
+    <w:lsdException w:name="Grid Table 4 Accent 6" w:uiPriority="49"/>
+    <w:lsdException w:name="Grid Table 5 Dark Accent 6" w:uiPriority="50"/>
+    <w:lsdException w:name="Grid Table 6 Colorful Accent 6" w:uiPriority="51"/>
+    <w:lsdException w:name="Grid Table 7 Colorful Accent 6" w:uiPriority="52"/>
+    <w:lsdException w:name="List Table 1 Light" w:uiPriority="46"/>
+    <w:lsdException w:name="List Table 2" w:uiPriority="47"/>
+    <w:lsdException w:name="List Table 3" w:uiPriority="48"/>
+    <w:lsdException w:name="List Table 4" w:uiPriority="49"/>
+    <w:lsdException w:name="List Table 5 Dark" w:uiPriority="50"/>
+    <w:lsdException w:name="List Table 6 Colorful" w:uiPriority="51"/>
+    <w:lsdException w:name="List Table 7 Colorful" w:uiPriority="52"/>
+    <w:lsdException w:name="List Table 1 Light Accent 1" w:uiPriority="46"/>
+    <w:lsdException w:name="List Table 2 Accent 1" w:uiPriority="47"/>
+    <w:lsdException w:name="List Table 3 Accent 1" w:uiPriority="48"/>
+    <w:lsdException w:name="List Table 4 Accent 1" w:uiPriority="49"/>
+    <w:lsdException w:name="List Table 5 Dark Accent 1" w:uiPriority="50"/>
+    <w:lsdException w:name="List Table 6 Colorful Accent 1" w:uiPriority="51"/>
+    <w:lsdException w:name="List Table 7 Colorful Accent 1" w:uiPriority="52"/>
+    <w:lsdException w:name="List Table 1 Light Accent 2" w:uiPriority="46"/>
+    <w:lsdException w:name="List Table 2 Accent 2" w:uiPriority="47"/>
+    <w:lsdException w:name="List Table 3 Accent 2" w:uiPriority="48"/>
+    <w:lsdException w:name="List Table 4 Accent 2" w:uiPriority="49"/>
+    <w:lsdException w:name="List Table 5 Dark Accent 2" w:uiPriority="50"/>
+    <w:lsdException w:name="List Table 6 Colorful Accent 2" w:uiPriority="51"/>
+    <w:lsdException w:name="List Table 7 Colorful Accent 2" w:uiPriority="52"/>
+    <w:lsdException w:name="List Table 1 Light Accent 3" w:uiPriority="46"/>
+    <w:lsdException w:name="List Table 2 Accent 3" w:uiPriority="47"/>
+    <w:lsdException w:name="List Table 3 Accent 3" w:uiPriority="48"/>
+    <w:lsdException w:name="List Table 4 Accent 3" w:uiPriority="49"/>
+    <w:lsdException w:name="List Table 5 Dark Accent 3" w:uiPriority="50"/>
+    <w:lsdException w:name="List Table 6 Colorful Accent 3" w:uiPriority="51"/>
+    <w:lsdException w:name="List Table 7 Colorful Accent 3" w:uiPriority="52"/>
+    <w:lsdException w:name="List Table 1 Light Accent 4" w:uiPriority="46"/>
+    <w:lsdException w:name="List Table 2 Accent 4" w:uiPriority="47"/>
+    <w:lsdException w:name="List Table 3 Accent 4" w:uiPriority="48"/>
+    <w:lsdException w:name="List Table 4 Accent 4" w:uiPriority="49"/>
+    <w:lsdException w:name="List Table 5 Dark Accent 4" w:uiPriority="50"/>
+    <w:lsdException w:name="List Table 6 Colorful Accent 4" w:uiPriority="51"/>
+    <w:lsdException w:name="List Table 7 Colorful Accent 4" w:uiPriority="52"/>
+    <w:lsdException w:name="List Table 1 Light Accent 5" w:uiPriority="46"/>
+    <w:lsdException w:name="List Table 2 Accent 5" w:uiPriority="47"/>
+    <w:lsdException w:name="List Table 3 Accent 5" w:uiPriority="48"/>
+    <w:lsdException w:name="List Table 4 Accent 5" w:uiPriority="49"/>
+    <w:lsdException w:name="List Table 5 Dark Accent 5" w:uiPriority="50"/>
+    <w:lsdException w:name="List Table 6 Colorful Accent 5" w:uiPriority="51"/>
+    <w:lsdException w:name="List Table 7 Colorful Accent 5" w:uiPriority="52"/>
+    <w:lsdException w:name="List Table 1 Light Accent 6" w:uiPriority="46"/>
+    <w:lsdException w:name="List Table 2 Accent 6" w:uiPriority="47"/>
+    <w:lsdException w:name="List Table 3 Accent 6" w:uiPriority="48"/>
+    <w:lsdException w:name="List Table 4 Accent 6" w:uiPriority="49"/>
+    <w:lsdException w:name="List Table 5 Dark Accent 6" w:uiPriority="50"/>
+    <w:lsdException w:name="List Table 6 Colorful Accent 6" w:uiPriority="51"/>
+    <w:lsdException w:name="List Table 7 Colorful Accent 6" w:uiPriority="52"/>
   </w:latentStyles>
   <w:style w:type="paragraph" w:default="1" w:styleId="Normal">
     <w:name w:val="Normal"/>
@@ -8873,630 +10779,8 @@
       <w:u w:val="single"/>
     </w:rPr>
   </w:style>
-  <w:style w:type="table" w:customStyle="1" w:styleId="PlainTable1">
-    <w:name w:val="Plain Table 1"/>
-    <w:basedOn w:val="Tablanormal"/>
-    <w:uiPriority w:val="41"/>
-    <w:rsid w:val="00B71206"/>
-    <w:pPr>
-      <w:spacing w:after="0" w:line="240" w:lineRule="auto"/>
-    </w:pPr>
-    <w:rPr>
-      <w:lang w:val="es-CL"/>
-    </w:rPr>
-    <w:tblPr>
-      <w:tblStyleRowBandSize w:val="1"/>
-      <w:tblStyleColBandSize w:val="1"/>
-      <w:tblInd w:w="0" w:type="dxa"/>
-      <w:tblBorders>
-        <w:top w:val="single" w:sz="4" w:space="0" w:color="BFBFBF" w:themeColor="background1" w:themeShade="BF"/>
-        <w:left w:val="single" w:sz="4" w:space="0" w:color="BFBFBF" w:themeColor="background1" w:themeShade="BF"/>
-        <w:bottom w:val="single" w:sz="4" w:space="0" w:color="BFBFBF" w:themeColor="background1" w:themeShade="BF"/>
-        <w:right w:val="single" w:sz="4" w:space="0" w:color="BFBFBF" w:themeColor="background1" w:themeShade="BF"/>
-        <w:insideH w:val="single" w:sz="4" w:space="0" w:color="BFBFBF" w:themeColor="background1" w:themeShade="BF"/>
-        <w:insideV w:val="single" w:sz="4" w:space="0" w:color="BFBFBF" w:themeColor="background1" w:themeShade="BF"/>
-      </w:tblBorders>
-      <w:tblCellMar>
-        <w:top w:w="29" w:type="dxa"/>
-        <w:left w:w="108" w:type="dxa"/>
-        <w:bottom w:w="29" w:type="dxa"/>
-        <w:right w:w="108" w:type="dxa"/>
-      </w:tblCellMar>
-    </w:tblPr>
-    <w:tblStylePr w:type="firstRow">
-      <w:rPr>
-        <w:b/>
-        <w:bCs/>
-      </w:rPr>
-    </w:tblStylePr>
-    <w:tblStylePr w:type="lastRow">
-      <w:rPr>
-        <w:b/>
-        <w:bCs/>
-      </w:rPr>
-      <w:tblPr/>
-      <w:tcPr>
-        <w:tcBorders>
-          <w:top w:val="double" w:sz="4" w:space="0" w:color="BFBFBF" w:themeColor="background1" w:themeShade="BF"/>
-        </w:tcBorders>
-      </w:tcPr>
-    </w:tblStylePr>
-    <w:tblStylePr w:type="firstCol">
-      <w:rPr>
-        <w:b/>
-        <w:bCs/>
-      </w:rPr>
-    </w:tblStylePr>
-    <w:tblStylePr w:type="lastCol">
-      <w:rPr>
-        <w:b/>
-        <w:bCs/>
-      </w:rPr>
-    </w:tblStylePr>
-    <w:tblStylePr w:type="band1Vert">
-      <w:tblPr/>
-      <w:tcPr>
-        <w:shd w:val="clear" w:color="auto" w:fill="F2F2F2" w:themeFill="background1" w:themeFillShade="F2"/>
-      </w:tcPr>
-    </w:tblStylePr>
-    <w:tblStylePr w:type="band1Horz">
-      <w:tblPr/>
-      <w:tcPr>
-        <w:shd w:val="clear" w:color="auto" w:fill="F2F2F2" w:themeFill="background1" w:themeFillShade="F2"/>
-      </w:tcPr>
-    </w:tblStylePr>
-  </w:style>
-</w:styles>
-</file>
-
-<file path=word/stylesWithEffects.xml><?xml version="1.0" encoding="utf-8"?>
-<w:styles xmlns:wpc="http://schemas.microsoft.com/office/word/2010/wordprocessingCanvas" xmlns:mc="http://schemas.openxmlformats.org/markup-compatibility/2006" xmlns:o="urn:schemas-microsoft-com:office:office" xmlns:r="http://schemas.openxmlformats.org/officeDocument/2006/relationships" xmlns:m="http://schemas.openxmlformats.org/officeDocument/2006/math" xmlns:v="urn:schemas-microsoft-com:vml" xmlns:wp14="http://schemas.microsoft.com/office/word/2010/wordprocessingDrawing" xmlns:wp="http://schemas.openxmlformats.org/drawingml/2006/wordprocessingDrawing" xmlns:w10="urn:schemas-microsoft-com:office:word" xmlns:w="http://schemas.openxmlformats.org/wordprocessingml/2006/main" xmlns:w14="http://schemas.microsoft.com/office/word/2010/wordml" xmlns:wpg="http://schemas.microsoft.com/office/word/2010/wordprocessingGroup" xmlns:wpi="http://schemas.microsoft.com/office/word/2010/wordprocessingInk" xmlns:wne="http://schemas.microsoft.com/office/word/2006/wordml" xmlns:wps="http://schemas.microsoft.com/office/word/2010/wordprocessingShape" mc:Ignorable="w14 wp14">
-  <w:docDefaults>
-    <w:rPrDefault>
-      <w:rPr>
-        <w:rFonts w:asciiTheme="minorHAnsi" w:eastAsiaTheme="minorHAnsi" w:hAnsiTheme="minorHAnsi" w:cstheme="minorBidi"/>
-        <w:sz w:val="22"/>
-        <w:szCs w:val="22"/>
-        <w:lang w:val="es-ES" w:eastAsia="en-US" w:bidi="ar-SA"/>
-      </w:rPr>
-    </w:rPrDefault>
-    <w:pPrDefault>
-      <w:pPr>
-        <w:spacing w:after="200" w:line="276" w:lineRule="auto"/>
-      </w:pPr>
-    </w:pPrDefault>
-  </w:docDefaults>
-  <w:latentStyles w:defLockedState="0" w:defUIPriority="99" w:defSemiHidden="1" w:defUnhideWhenUsed="1" w:defQFormat="0" w:count="267">
-    <w:lsdException w:name="Normal" w:semiHidden="0" w:uiPriority="0" w:unhideWhenUsed="0" w:qFormat="1"/>
-    <w:lsdException w:name="heading 1" w:semiHidden="0" w:uiPriority="9" w:unhideWhenUsed="0" w:qFormat="1"/>
-    <w:lsdException w:name="heading 2" w:uiPriority="9" w:qFormat="1"/>
-    <w:lsdException w:name="heading 3" w:uiPriority="9" w:qFormat="1"/>
-    <w:lsdException w:name="heading 4" w:uiPriority="9" w:qFormat="1"/>
-    <w:lsdException w:name="heading 5" w:uiPriority="9" w:qFormat="1"/>
-    <w:lsdException w:name="heading 6" w:uiPriority="9" w:qFormat="1"/>
-    <w:lsdException w:name="heading 7" w:uiPriority="9" w:qFormat="1"/>
-    <w:lsdException w:name="heading 8" w:uiPriority="9" w:qFormat="1"/>
-    <w:lsdException w:name="heading 9" w:uiPriority="9" w:qFormat="1"/>
-    <w:lsdException w:name="toc 1" w:uiPriority="39"/>
-    <w:lsdException w:name="toc 2" w:uiPriority="39"/>
-    <w:lsdException w:name="toc 3" w:uiPriority="39"/>
-    <w:lsdException w:name="toc 4" w:uiPriority="39"/>
-    <w:lsdException w:name="toc 5" w:uiPriority="39"/>
-    <w:lsdException w:name="toc 6" w:uiPriority="39"/>
-    <w:lsdException w:name="toc 7" w:uiPriority="39"/>
-    <w:lsdException w:name="toc 8" w:uiPriority="39"/>
-    <w:lsdException w:name="toc 9" w:uiPriority="39"/>
-    <w:lsdException w:name="caption" w:uiPriority="35" w:qFormat="1"/>
-    <w:lsdException w:name="Title" w:semiHidden="0" w:uiPriority="10" w:unhideWhenUsed="0" w:qFormat="1"/>
-    <w:lsdException w:name="Default Paragraph Font" w:uiPriority="1"/>
-    <w:lsdException w:name="Subtitle" w:semiHidden="0" w:uiPriority="11" w:unhideWhenUsed="0" w:qFormat="1"/>
-    <w:lsdException w:name="Strong" w:semiHidden="0" w:uiPriority="22" w:unhideWhenUsed="0" w:qFormat="1"/>
-    <w:lsdException w:name="Emphasis" w:semiHidden="0" w:uiPriority="20" w:unhideWhenUsed="0" w:qFormat="1"/>
-    <w:lsdException w:name="Table Grid" w:semiHidden="0" w:uiPriority="59" w:unhideWhenUsed="0"/>
-    <w:lsdException w:name="Placeholder Text" w:unhideWhenUsed="0"/>
-    <w:lsdException w:name="No Spacing" w:semiHidden="0" w:uiPriority="1" w:unhideWhenUsed="0" w:qFormat="1"/>
-    <w:lsdException w:name="Light Shading" w:semiHidden="0" w:uiPriority="60" w:unhideWhenUsed="0"/>
-    <w:lsdException w:name="Light List" w:semiHidden="0" w:uiPriority="61" w:unhideWhenUsed="0"/>
-    <w:lsdException w:name="Light Grid" w:semiHidden="0" w:uiPriority="62" w:unhideWhenUsed="0"/>
-    <w:lsdException w:name="Medium Shading 1" w:semiHidden="0" w:uiPriority="63" w:unhideWhenUsed="0"/>
-    <w:lsdException w:name="Medium Shading 2" w:semiHidden="0" w:uiPriority="64" w:unhideWhenUsed="0"/>
-    <w:lsdException w:name="Medium List 1" w:semiHidden="0" w:uiPriority="65" w:unhideWhenUsed="0"/>
-    <w:lsdException w:name="Medium List 2" w:semiHidden="0" w:uiPriority="66" w:unhideWhenUsed="0"/>
-    <w:lsdException w:name="Medium Grid 1" w:semiHidden="0" w:uiPriority="67" w:unhideWhenUsed="0"/>
-    <w:lsdException w:name="Medium Grid 2" w:semiHidden="0" w:uiPriority="68" w:unhideWhenUsed="0"/>
-    <w:lsdException w:name="Medium Grid 3" w:semiHidden="0" w:uiPriority="69" w:unhideWhenUsed="0"/>
-    <w:lsdException w:name="Dark List" w:semiHidden="0" w:uiPriority="70" w:unhideWhenUsed="0"/>
-    <w:lsdException w:name="Colorful Shading" w:semiHidden="0" w:uiPriority="71" w:unhideWhenUsed="0"/>
-    <w:lsdException w:name="Colorful List" w:semiHidden="0" w:uiPriority="72" w:unhideWhenUsed="0"/>
-    <w:lsdException w:name="Colorful Grid" w:semiHidden="0" w:uiPriority="73" w:unhideWhenUsed="0"/>
-    <w:lsdException w:name="Light Shading Accent 1" w:semiHidden="0" w:uiPriority="60" w:unhideWhenUsed="0"/>
-    <w:lsdException w:name="Light List Accent 1" w:semiHidden="0" w:uiPriority="61" w:unhideWhenUsed="0"/>
-    <w:lsdException w:name="Light Grid Accent 1" w:semiHidden="0" w:uiPriority="62" w:unhideWhenUsed="0"/>
-    <w:lsdException w:name="Medium Shading 1 Accent 1" w:semiHidden="0" w:uiPriority="63" w:unhideWhenUsed="0"/>
-    <w:lsdException w:name="Medium Shading 2 Accent 1" w:semiHidden="0" w:uiPriority="64" w:unhideWhenUsed="0"/>
-    <w:lsdException w:name="Medium List 1 Accent 1" w:semiHidden="0" w:uiPriority="65" w:unhideWhenUsed="0"/>
-    <w:lsdException w:name="Revision" w:unhideWhenUsed="0"/>
-    <w:lsdException w:name="List Paragraph" w:semiHidden="0" w:uiPriority="34" w:unhideWhenUsed="0" w:qFormat="1"/>
-    <w:lsdException w:name="Quote" w:semiHidden="0" w:uiPriority="29" w:unhideWhenUsed="0" w:qFormat="1"/>
-    <w:lsdException w:name="Intense Quote" w:semiHidden="0" w:uiPriority="30" w:unhideWhenUsed="0" w:qFormat="1"/>
-    <w:lsdException w:name="Medium List 2 Accent 1" w:semiHidden="0" w:uiPriority="66" w:unhideWhenUsed="0"/>
-    <w:lsdException w:name="Medium Grid 1 Accent 1" w:semiHidden="0" w:uiPriority="67" w:unhideWhenUsed="0"/>
-    <w:lsdException w:name="Medium Grid 2 Accent 1" w:semiHidden="0" w:uiPriority="68" w:unhideWhenUsed="0"/>
-    <w:lsdException w:name="Medium Grid 3 Accent 1" w:semiHidden="0" w:uiPriority="69" w:unhideWhenUsed="0"/>
-    <w:lsdException w:name="Dark List Accent 1" w:semiHidden="0" w:uiPriority="70" w:unhideWhenUsed="0"/>
-    <w:lsdException w:name="Colorful Shading Accent 1" w:semiHidden="0" w:uiPriority="71" w:unhideWhenUsed="0"/>
-    <w:lsdException w:name="Colorful List Accent 1" w:semiHidden="0" w:uiPriority="72" w:unhideWhenUsed="0"/>
-    <w:lsdException w:name="Colorful Grid Accent 1" w:semiHidden="0" w:uiPriority="73" w:unhideWhenUsed="0"/>
-    <w:lsdException w:name="Light Shading Accent 2" w:semiHidden="0" w:uiPriority="60" w:unhideWhenUsed="0"/>
-    <w:lsdException w:name="Light List Accent 2" w:semiHidden="0" w:uiPriority="61" w:unhideWhenUsed="0"/>
-    <w:lsdException w:name="Light Grid Accent 2" w:semiHidden="0" w:uiPriority="62" w:unhideWhenUsed="0"/>
-    <w:lsdException w:name="Medium Shading 1 Accent 2" w:semiHidden="0" w:uiPriority="63" w:unhideWhenUsed="0"/>
-    <w:lsdException w:name="Medium Shading 2 Accent 2" w:semiHidden="0" w:uiPriority="64" w:unhideWhenUsed="0"/>
-    <w:lsdException w:name="Medium List 1 Accent 2" w:semiHidden="0" w:uiPriority="65" w:unhideWhenUsed="0"/>
-    <w:lsdException w:name="Medium List 2 Accent 2" w:semiHidden="0" w:uiPriority="66" w:unhideWhenUsed="0"/>
-    <w:lsdException w:name="Medium Grid 1 Accent 2" w:semiHidden="0" w:uiPriority="67" w:unhideWhenUsed="0"/>
-    <w:lsdException w:name="Medium Grid 2 Accent 2" w:semiHidden="0" w:uiPriority="68" w:unhideWhenUsed="0"/>
-    <w:lsdException w:name="Medium Grid 3 Accent 2" w:semiHidden="0" w:uiPriority="69" w:unhideWhenUsed="0"/>
-    <w:lsdException w:name="Dark List Accent 2" w:semiHidden="0" w:uiPriority="70" w:unhideWhenUsed="0"/>
-    <w:lsdException w:name="Colorful Shading Accent 2" w:semiHidden="0" w:uiPriority="71" w:unhideWhenUsed="0"/>
-    <w:lsdException w:name="Colorful List Accent 2" w:semiHidden="0" w:uiPriority="72" w:unhideWhenUsed="0"/>
-    <w:lsdException w:name="Colorful Grid Accent 2" w:semiHidden="0" w:uiPriority="73" w:unhideWhenUsed="0"/>
-    <w:lsdException w:name="Light Shading Accent 3" w:semiHidden="0" w:uiPriority="60" w:unhideWhenUsed="0"/>
-    <w:lsdException w:name="Light List Accent 3" w:semiHidden="0" w:uiPriority="61" w:unhideWhenUsed="0"/>
-    <w:lsdException w:name="Light Grid Accent 3" w:semiHidden="0" w:uiPriority="62" w:unhideWhenUsed="0"/>
-    <w:lsdException w:name="Medium Shading 1 Accent 3" w:semiHidden="0" w:uiPriority="63" w:unhideWhenUsed="0"/>
-    <w:lsdException w:name="Medium Shading 2 Accent 3" w:semiHidden="0" w:uiPriority="64" w:unhideWhenUsed="0"/>
-    <w:lsdException w:name="Medium List 1 Accent 3" w:semiHidden="0" w:uiPriority="65" w:unhideWhenUsed="0"/>
-    <w:lsdException w:name="Medium List 2 Accent 3" w:semiHidden="0" w:uiPriority="66" w:unhideWhenUsed="0"/>
-    <w:lsdException w:name="Medium Grid 1 Accent 3" w:semiHidden="0" w:uiPriority="67" w:unhideWhenUsed="0"/>
-    <w:lsdException w:name="Medium Grid 2 Accent 3" w:semiHidden="0" w:uiPriority="68" w:unhideWhenUsed="0"/>
-    <w:lsdException w:name="Medium Grid 3 Accent 3" w:semiHidden="0" w:uiPriority="69" w:unhideWhenUsed="0"/>
-    <w:lsdException w:name="Dark List Accent 3" w:semiHidden="0" w:uiPriority="70" w:unhideWhenUsed="0"/>
-    <w:lsdException w:name="Colorful Shading Accent 3" w:semiHidden="0" w:uiPriority="71" w:unhideWhenUsed="0"/>
-    <w:lsdException w:name="Colorful List Accent 3" w:semiHidden="0" w:uiPriority="72" w:unhideWhenUsed="0"/>
-    <w:lsdException w:name="Colorful Grid Accent 3" w:semiHidden="0" w:uiPriority="73" w:unhideWhenUsed="0"/>
-    <w:lsdException w:name="Light Shading Accent 4" w:semiHidden="0" w:uiPriority="60" w:unhideWhenUsed="0"/>
-    <w:lsdException w:name="Light List Accent 4" w:semiHidden="0" w:uiPriority="61" w:unhideWhenUsed="0"/>
-    <w:lsdException w:name="Light Grid Accent 4" w:semiHidden="0" w:uiPriority="62" w:unhideWhenUsed="0"/>
-    <w:lsdException w:name="Medium Shading 1 Accent 4" w:semiHidden="0" w:uiPriority="63" w:unhideWhenUsed="0"/>
-    <w:lsdException w:name="Medium Shading 2 Accent 4" w:semiHidden="0" w:uiPriority="64" w:unhideWhenUsed="0"/>
-    <w:lsdException w:name="Medium List 1 Accent 4" w:semiHidden="0" w:uiPriority="65" w:unhideWhenUsed="0"/>
-    <w:lsdException w:name="Medium List 2 Accent 4" w:semiHidden="0" w:uiPriority="66" w:unhideWhenUsed="0"/>
-    <w:lsdException w:name="Medium Grid 1 Accent 4" w:semiHidden="0" w:uiPriority="67" w:unhideWhenUsed="0"/>
-    <w:lsdException w:name="Medium Grid 2 Accent 4" w:semiHidden="0" w:uiPriority="68" w:unhideWhenUsed="0"/>
-    <w:lsdException w:name="Medium Grid 3 Accent 4" w:semiHidden="0" w:uiPriority="69" w:unhideWhenUsed="0"/>
-    <w:lsdException w:name="Dark List Accent 4" w:semiHidden="0" w:uiPriority="70" w:unhideWhenUsed="0"/>
-    <w:lsdException w:name="Colorful Shading Accent 4" w:semiHidden="0" w:uiPriority="71" w:unhideWhenUsed="0"/>
-    <w:lsdException w:name="Colorful List Accent 4" w:semiHidden="0" w:uiPriority="72" w:unhideWhenUsed="0"/>
-    <w:lsdException w:name="Colorful Grid Accent 4" w:semiHidden="0" w:uiPriority="73" w:unhideWhenUsed="0"/>
-    <w:lsdException w:name="Light Shading Accent 5" w:semiHidden="0" w:uiPriority="60" w:unhideWhenUsed="0"/>
-    <w:lsdException w:name="Light List Accent 5" w:semiHidden="0" w:uiPriority="61" w:unhideWhenUsed="0"/>
-    <w:lsdException w:name="Light Grid Accent 5" w:semiHidden="0" w:uiPriority="62" w:unhideWhenUsed="0"/>
-    <w:lsdException w:name="Medium Shading 1 Accent 5" w:semiHidden="0" w:uiPriority="63" w:unhideWhenUsed="0"/>
-    <w:lsdException w:name="Medium Shading 2 Accent 5" w:semiHidden="0" w:uiPriority="64" w:unhideWhenUsed="0"/>
-    <w:lsdException w:name="Medium List 1 Accent 5" w:semiHidden="0" w:uiPriority="65" w:unhideWhenUsed="0"/>
-    <w:lsdException w:name="Medium List 2 Accent 5" w:semiHidden="0" w:uiPriority="66" w:unhideWhenUsed="0"/>
-    <w:lsdException w:name="Medium Grid 1 Accent 5" w:semiHidden="0" w:uiPriority="67" w:unhideWhenUsed="0"/>
-    <w:lsdException w:name="Medium Grid 2 Accent 5" w:semiHidden="0" w:uiPriority="68" w:unhideWhenUsed="0"/>
-    <w:lsdException w:name="Medium Grid 3 Accent 5" w:semiHidden="0" w:uiPriority="69" w:unhideWhenUsed="0"/>
-    <w:lsdException w:name="Dark List Accent 5" w:semiHidden="0" w:uiPriority="70" w:unhideWhenUsed="0"/>
-    <w:lsdException w:name="Colorful Shading Accent 5" w:semiHidden="0" w:uiPriority="71" w:unhideWhenUsed="0"/>
-    <w:lsdException w:name="Colorful List Accent 5" w:semiHidden="0" w:uiPriority="72" w:unhideWhenUsed="0"/>
-    <w:lsdException w:name="Colorful Grid Accent 5" w:semiHidden="0" w:uiPriority="73" w:unhideWhenUsed="0"/>
-    <w:lsdException w:name="Light Shading Accent 6" w:semiHidden="0" w:uiPriority="60" w:unhideWhenUsed="0"/>
-    <w:lsdException w:name="Light List Accent 6" w:semiHidden="0" w:uiPriority="61" w:unhideWhenUsed="0"/>
-    <w:lsdException w:name="Light Grid Accent 6" w:semiHidden="0" w:uiPriority="62" w:unhideWhenUsed="0"/>
-    <w:lsdException w:name="Medium Shading 1 Accent 6" w:semiHidden="0" w:uiPriority="63" w:unhideWhenUsed="0"/>
-    <w:lsdException w:name="Medium Shading 2 Accent 6" w:semiHidden="0" w:uiPriority="64" w:unhideWhenUsed="0"/>
-    <w:lsdException w:name="Medium List 1 Accent 6" w:semiHidden="0" w:uiPriority="65" w:unhideWhenUsed="0"/>
-    <w:lsdException w:name="Medium List 2 Accent 6" w:semiHidden="0" w:uiPriority="66" w:unhideWhenUsed="0"/>
-    <w:lsdException w:name="Medium Grid 1 Accent 6" w:semiHidden="0" w:uiPriority="67" w:unhideWhenUsed="0"/>
-    <w:lsdException w:name="Medium Grid 2 Accent 6" w:semiHidden="0" w:uiPriority="68" w:unhideWhenUsed="0"/>
-    <w:lsdException w:name="Medium Grid 3 Accent 6" w:semiHidden="0" w:uiPriority="69" w:unhideWhenUsed="0"/>
-    <w:lsdException w:name="Dark List Accent 6" w:semiHidden="0" w:uiPriority="70" w:unhideWhenUsed="0"/>
-    <w:lsdException w:name="Colorful Shading Accent 6" w:semiHidden="0" w:uiPriority="71" w:unhideWhenUsed="0"/>
-    <w:lsdException w:name="Colorful List Accent 6" w:semiHidden="0" w:uiPriority="72" w:unhideWhenUsed="0"/>
-    <w:lsdException w:name="Colorful Grid Accent 6" w:semiHidden="0" w:uiPriority="73" w:unhideWhenUsed="0"/>
-    <w:lsdException w:name="Subtle Emphasis" w:semiHidden="0" w:uiPriority="19" w:unhideWhenUsed="0" w:qFormat="1"/>
-    <w:lsdException w:name="Intense Emphasis" w:semiHidden="0" w:uiPriority="21" w:unhideWhenUsed="0" w:qFormat="1"/>
-    <w:lsdException w:name="Subtle Reference" w:semiHidden="0" w:uiPriority="31" w:unhideWhenUsed="0" w:qFormat="1"/>
-    <w:lsdException w:name="Intense Reference" w:semiHidden="0" w:uiPriority="32" w:unhideWhenUsed="0" w:qFormat="1"/>
-    <w:lsdException w:name="Book Title" w:semiHidden="0" w:uiPriority="33" w:unhideWhenUsed="0" w:qFormat="1"/>
-    <w:lsdException w:name="Bibliography" w:uiPriority="37"/>
-    <w:lsdException w:name="TOC Heading" w:uiPriority="39" w:qFormat="1"/>
-  </w:latentStyles>
-  <w:style w:type="paragraph" w:default="1" w:styleId="Normal">
-    <w:name w:val="Normal"/>
-    <w:qFormat/>
-  </w:style>
-  <w:style w:type="paragraph" w:styleId="Ttulo1">
-    <w:name w:val="heading 1"/>
-    <w:basedOn w:val="Normal"/>
-    <w:next w:val="Normal"/>
-    <w:link w:val="Ttulo1Car"/>
-    <w:uiPriority w:val="9"/>
-    <w:qFormat/>
-    <w:rsid w:val="00537C2C"/>
-    <w:pPr>
-      <w:keepNext/>
-      <w:keepLines/>
-      <w:spacing w:before="480" w:after="0"/>
-      <w:outlineLvl w:val="0"/>
-    </w:pPr>
-    <w:rPr>
-      <w:rFonts w:asciiTheme="majorHAnsi" w:eastAsiaTheme="majorEastAsia" w:hAnsiTheme="majorHAnsi" w:cstheme="majorBidi"/>
-      <w:b/>
-      <w:bCs/>
-      <w:sz w:val="28"/>
-      <w:szCs w:val="28"/>
-    </w:rPr>
-  </w:style>
-  <w:style w:type="paragraph" w:styleId="Ttulo2">
-    <w:name w:val="heading 2"/>
-    <w:basedOn w:val="Normal"/>
-    <w:next w:val="Normal"/>
-    <w:link w:val="Ttulo2Car"/>
-    <w:uiPriority w:val="9"/>
-    <w:unhideWhenUsed/>
-    <w:qFormat/>
-    <w:rsid w:val="0007194B"/>
-    <w:pPr>
-      <w:keepNext/>
-      <w:keepLines/>
-      <w:spacing w:before="200" w:after="0"/>
-      <w:outlineLvl w:val="1"/>
-    </w:pPr>
-    <w:rPr>
-      <w:rFonts w:asciiTheme="majorHAnsi" w:eastAsiaTheme="majorEastAsia" w:hAnsiTheme="majorHAnsi" w:cstheme="majorBidi"/>
-      <w:b/>
-      <w:bCs/>
-      <w:sz w:val="26"/>
-      <w:szCs w:val="26"/>
-    </w:rPr>
-  </w:style>
-  <w:style w:type="paragraph" w:styleId="Ttulo3">
-    <w:name w:val="heading 3"/>
-    <w:basedOn w:val="Normal"/>
-    <w:next w:val="Normal"/>
-    <w:link w:val="Ttulo3Car"/>
-    <w:uiPriority w:val="9"/>
-    <w:unhideWhenUsed/>
-    <w:qFormat/>
-    <w:rsid w:val="003A6C03"/>
-    <w:pPr>
-      <w:keepNext/>
-      <w:keepLines/>
-      <w:spacing w:before="200" w:after="0"/>
-      <w:outlineLvl w:val="2"/>
-    </w:pPr>
-    <w:rPr>
-      <w:rFonts w:asciiTheme="majorHAnsi" w:eastAsiaTheme="majorEastAsia" w:hAnsiTheme="majorHAnsi" w:cstheme="majorBidi"/>
-      <w:b/>
-      <w:bCs/>
-    </w:rPr>
-  </w:style>
-  <w:style w:type="paragraph" w:styleId="Ttulo4">
-    <w:name w:val="heading 4"/>
-    <w:basedOn w:val="Normal"/>
-    <w:next w:val="Normal"/>
-    <w:link w:val="Ttulo4Car"/>
-    <w:uiPriority w:val="9"/>
-    <w:unhideWhenUsed/>
-    <w:qFormat/>
-    <w:rsid w:val="00A75FB2"/>
-    <w:pPr>
-      <w:keepNext/>
-      <w:keepLines/>
-      <w:spacing w:before="200" w:after="0"/>
-      <w:outlineLvl w:val="3"/>
-    </w:pPr>
-    <w:rPr>
-      <w:rFonts w:asciiTheme="majorHAnsi" w:eastAsiaTheme="majorEastAsia" w:hAnsiTheme="majorHAnsi" w:cstheme="majorBidi"/>
-      <w:b/>
-      <w:bCs/>
-      <w:i/>
-      <w:iCs/>
-      <w:color w:val="4F81BD" w:themeColor="accent1"/>
-    </w:rPr>
-  </w:style>
-  <w:style w:type="character" w:default="1" w:styleId="Fuentedeprrafopredeter">
-    <w:name w:val="Default Paragraph Font"/>
-    <w:uiPriority w:val="1"/>
-    <w:semiHidden/>
-    <w:unhideWhenUsed/>
-  </w:style>
-  <w:style w:type="table" w:default="1" w:styleId="Tablanormal">
-    <w:name w:val="Normal Table"/>
-    <w:uiPriority w:val="99"/>
-    <w:semiHidden/>
-    <w:unhideWhenUsed/>
-    <w:tblPr>
-      <w:tblInd w:w="0" w:type="dxa"/>
-      <w:tblCellMar>
-        <w:top w:w="0" w:type="dxa"/>
-        <w:left w:w="108" w:type="dxa"/>
-        <w:bottom w:w="0" w:type="dxa"/>
-        <w:right w:w="108" w:type="dxa"/>
-      </w:tblCellMar>
-    </w:tblPr>
-  </w:style>
-  <w:style w:type="numbering" w:default="1" w:styleId="Sinlista">
-    <w:name w:val="No List"/>
-    <w:uiPriority w:val="99"/>
-    <w:semiHidden/>
-    <w:unhideWhenUsed/>
-  </w:style>
-  <w:style w:type="character" w:customStyle="1" w:styleId="Ttulo1Car">
-    <w:name w:val="Título 1 Car"/>
-    <w:basedOn w:val="Fuentedeprrafopredeter"/>
-    <w:link w:val="Ttulo1"/>
-    <w:uiPriority w:val="9"/>
-    <w:rsid w:val="00537C2C"/>
-    <w:rPr>
-      <w:rFonts w:asciiTheme="majorHAnsi" w:eastAsiaTheme="majorEastAsia" w:hAnsiTheme="majorHAnsi" w:cstheme="majorBidi"/>
-      <w:b/>
-      <w:bCs/>
-      <w:sz w:val="28"/>
-      <w:szCs w:val="28"/>
-    </w:rPr>
-  </w:style>
-  <w:style w:type="character" w:customStyle="1" w:styleId="Ttulo2Car">
-    <w:name w:val="Título 2 Car"/>
-    <w:basedOn w:val="Fuentedeprrafopredeter"/>
-    <w:link w:val="Ttulo2"/>
-    <w:uiPriority w:val="9"/>
-    <w:rsid w:val="0007194B"/>
-    <w:rPr>
-      <w:rFonts w:asciiTheme="majorHAnsi" w:eastAsiaTheme="majorEastAsia" w:hAnsiTheme="majorHAnsi" w:cstheme="majorBidi"/>
-      <w:b/>
-      <w:bCs/>
-      <w:sz w:val="26"/>
-      <w:szCs w:val="26"/>
-    </w:rPr>
-  </w:style>
-  <w:style w:type="character" w:customStyle="1" w:styleId="Ttulo3Car">
-    <w:name w:val="Título 3 Car"/>
-    <w:basedOn w:val="Fuentedeprrafopredeter"/>
-    <w:link w:val="Ttulo3"/>
-    <w:uiPriority w:val="9"/>
-    <w:rsid w:val="003A6C03"/>
-    <w:rPr>
-      <w:rFonts w:asciiTheme="majorHAnsi" w:eastAsiaTheme="majorEastAsia" w:hAnsiTheme="majorHAnsi" w:cstheme="majorBidi"/>
-      <w:b/>
-      <w:bCs/>
-    </w:rPr>
-  </w:style>
-  <w:style w:type="character" w:customStyle="1" w:styleId="Ttulo4Car">
-    <w:name w:val="Título 4 Car"/>
-    <w:basedOn w:val="Fuentedeprrafopredeter"/>
-    <w:link w:val="Ttulo4"/>
-    <w:uiPriority w:val="9"/>
-    <w:rsid w:val="00A75FB2"/>
-    <w:rPr>
-      <w:rFonts w:asciiTheme="majorHAnsi" w:eastAsiaTheme="majorEastAsia" w:hAnsiTheme="majorHAnsi" w:cstheme="majorBidi"/>
-      <w:b/>
-      <w:bCs/>
-      <w:i/>
-      <w:iCs/>
-      <w:color w:val="4F81BD" w:themeColor="accent1"/>
-    </w:rPr>
-  </w:style>
-  <w:style w:type="paragraph" w:styleId="Encabezado">
-    <w:name w:val="header"/>
-    <w:basedOn w:val="Normal"/>
-    <w:link w:val="EncabezadoCar"/>
-    <w:uiPriority w:val="99"/>
-    <w:unhideWhenUsed/>
-    <w:rsid w:val="00537C2C"/>
-    <w:pPr>
-      <w:tabs>
-        <w:tab w:val="center" w:pos="4252"/>
-        <w:tab w:val="right" w:pos="8504"/>
-      </w:tabs>
-      <w:spacing w:after="0" w:line="240" w:lineRule="auto"/>
-    </w:pPr>
-  </w:style>
-  <w:style w:type="character" w:customStyle="1" w:styleId="EncabezadoCar">
-    <w:name w:val="Encabezado Car"/>
-    <w:basedOn w:val="Fuentedeprrafopredeter"/>
-    <w:link w:val="Encabezado"/>
-    <w:uiPriority w:val="99"/>
-    <w:rsid w:val="00537C2C"/>
-  </w:style>
-  <w:style w:type="paragraph" w:styleId="Piedepgina">
-    <w:name w:val="footer"/>
-    <w:basedOn w:val="Normal"/>
-    <w:link w:val="PiedepginaCar"/>
-    <w:uiPriority w:val="99"/>
-    <w:unhideWhenUsed/>
-    <w:rsid w:val="00537C2C"/>
-    <w:pPr>
-      <w:tabs>
-        <w:tab w:val="center" w:pos="4252"/>
-        <w:tab w:val="right" w:pos="8504"/>
-      </w:tabs>
-      <w:spacing w:after="0" w:line="240" w:lineRule="auto"/>
-    </w:pPr>
-  </w:style>
-  <w:style w:type="character" w:customStyle="1" w:styleId="PiedepginaCar">
-    <w:name w:val="Pie de página Car"/>
-    <w:basedOn w:val="Fuentedeprrafopredeter"/>
-    <w:link w:val="Piedepgina"/>
-    <w:uiPriority w:val="99"/>
-    <w:rsid w:val="00537C2C"/>
-  </w:style>
-  <w:style w:type="paragraph" w:styleId="Sinespaciado">
-    <w:name w:val="No Spacing"/>
-    <w:link w:val="SinespaciadoCar"/>
-    <w:uiPriority w:val="1"/>
-    <w:qFormat/>
-    <w:rsid w:val="00537C2C"/>
-    <w:pPr>
-      <w:spacing w:after="0" w:line="240" w:lineRule="auto"/>
-    </w:pPr>
-    <w:rPr>
-      <w:rFonts w:eastAsiaTheme="minorEastAsia"/>
-      <w:lang w:eastAsia="es-ES"/>
-    </w:rPr>
-  </w:style>
-  <w:style w:type="character" w:customStyle="1" w:styleId="SinespaciadoCar">
-    <w:name w:val="Sin espaciado Car"/>
-    <w:basedOn w:val="Fuentedeprrafopredeter"/>
-    <w:link w:val="Sinespaciado"/>
-    <w:uiPriority w:val="1"/>
-    <w:rsid w:val="00537C2C"/>
-    <w:rPr>
-      <w:rFonts w:eastAsiaTheme="minorEastAsia"/>
-      <w:lang w:eastAsia="es-ES"/>
-    </w:rPr>
-  </w:style>
-  <w:style w:type="paragraph" w:styleId="Textodeglobo">
-    <w:name w:val="Balloon Text"/>
-    <w:basedOn w:val="Normal"/>
-    <w:link w:val="TextodegloboCar"/>
-    <w:uiPriority w:val="99"/>
-    <w:semiHidden/>
-    <w:unhideWhenUsed/>
-    <w:rsid w:val="00537C2C"/>
-    <w:pPr>
-      <w:spacing w:after="0" w:line="240" w:lineRule="auto"/>
-    </w:pPr>
-    <w:rPr>
-      <w:rFonts w:ascii="Tahoma" w:hAnsi="Tahoma" w:cs="Tahoma"/>
-      <w:sz w:val="16"/>
-      <w:szCs w:val="16"/>
-    </w:rPr>
-  </w:style>
-  <w:style w:type="character" w:customStyle="1" w:styleId="TextodegloboCar">
-    <w:name w:val="Texto de globo Car"/>
-    <w:basedOn w:val="Fuentedeprrafopredeter"/>
-    <w:link w:val="Textodeglobo"/>
-    <w:uiPriority w:val="99"/>
-    <w:semiHidden/>
-    <w:rsid w:val="00537C2C"/>
-    <w:rPr>
-      <w:rFonts w:ascii="Tahoma" w:hAnsi="Tahoma" w:cs="Tahoma"/>
-      <w:sz w:val="16"/>
-      <w:szCs w:val="16"/>
-    </w:rPr>
-  </w:style>
-  <w:style w:type="paragraph" w:styleId="Prrafodelista">
-    <w:name w:val="List Paragraph"/>
-    <w:basedOn w:val="Normal"/>
-    <w:uiPriority w:val="34"/>
-    <w:qFormat/>
-    <w:rsid w:val="0036282C"/>
-    <w:pPr>
-      <w:ind w:left="720"/>
-      <w:contextualSpacing/>
-    </w:pPr>
-  </w:style>
-  <w:style w:type="table" w:styleId="Tablaconcuadrcula">
-    <w:name w:val="Table Grid"/>
-    <w:basedOn w:val="Tablanormal"/>
-    <w:uiPriority w:val="59"/>
-    <w:rsid w:val="00296FD9"/>
-    <w:pPr>
-      <w:spacing w:after="0" w:line="240" w:lineRule="auto"/>
-    </w:pPr>
-    <w:tblPr>
-      <w:tblInd w:w="0" w:type="dxa"/>
-      <w:tblBorders>
-        <w:top w:val="single" w:sz="4" w:space="0" w:color="auto"/>
-        <w:left w:val="single" w:sz="4" w:space="0" w:color="auto"/>
-        <w:bottom w:val="single" w:sz="4" w:space="0" w:color="auto"/>
-        <w:right w:val="single" w:sz="4" w:space="0" w:color="auto"/>
-        <w:insideH w:val="single" w:sz="4" w:space="0" w:color="auto"/>
-        <w:insideV w:val="single" w:sz="4" w:space="0" w:color="auto"/>
-      </w:tblBorders>
-      <w:tblCellMar>
-        <w:top w:w="0" w:type="dxa"/>
-        <w:left w:w="108" w:type="dxa"/>
-        <w:bottom w:w="0" w:type="dxa"/>
-        <w:right w:w="108" w:type="dxa"/>
-      </w:tblCellMar>
-    </w:tblPr>
-  </w:style>
-  <w:style w:type="paragraph" w:styleId="TtulodeTDC">
-    <w:name w:val="TOC Heading"/>
-    <w:basedOn w:val="Ttulo1"/>
-    <w:next w:val="Normal"/>
-    <w:uiPriority w:val="39"/>
-    <w:semiHidden/>
-    <w:unhideWhenUsed/>
-    <w:qFormat/>
-    <w:rsid w:val="00EF5BD6"/>
-    <w:pPr>
-      <w:outlineLvl w:val="9"/>
-    </w:pPr>
-    <w:rPr>
-      <w:color w:val="365F91" w:themeColor="accent1" w:themeShade="BF"/>
-      <w:lang w:val="es-CL" w:eastAsia="es-CL"/>
-    </w:rPr>
-  </w:style>
-  <w:style w:type="paragraph" w:styleId="TDC1">
-    <w:name w:val="toc 1"/>
-    <w:basedOn w:val="Normal"/>
-    <w:next w:val="Normal"/>
-    <w:autoRedefine/>
-    <w:uiPriority w:val="39"/>
-    <w:unhideWhenUsed/>
-    <w:rsid w:val="00EF5BD6"/>
-    <w:pPr>
-      <w:spacing w:after="100"/>
-    </w:pPr>
-  </w:style>
-  <w:style w:type="paragraph" w:styleId="TDC2">
-    <w:name w:val="toc 2"/>
-    <w:basedOn w:val="Normal"/>
-    <w:next w:val="Normal"/>
-    <w:autoRedefine/>
-    <w:uiPriority w:val="39"/>
-    <w:unhideWhenUsed/>
-    <w:rsid w:val="00EF5BD6"/>
-    <w:pPr>
-      <w:spacing w:after="100"/>
-      <w:ind w:left="220"/>
-    </w:pPr>
-  </w:style>
-  <w:style w:type="paragraph" w:styleId="TDC3">
-    <w:name w:val="toc 3"/>
-    <w:basedOn w:val="Normal"/>
-    <w:next w:val="Normal"/>
-    <w:autoRedefine/>
-    <w:uiPriority w:val="39"/>
-    <w:unhideWhenUsed/>
-    <w:rsid w:val="00EF5BD6"/>
-    <w:pPr>
-      <w:spacing w:after="100"/>
-      <w:ind w:left="440"/>
-    </w:pPr>
-  </w:style>
-  <w:style w:type="character" w:styleId="Hipervnculo">
-    <w:name w:val="Hyperlink"/>
-    <w:basedOn w:val="Fuentedeprrafopredeter"/>
-    <w:uiPriority w:val="99"/>
-    <w:unhideWhenUsed/>
-    <w:rsid w:val="00EF5BD6"/>
-    <w:rPr>
-      <w:color w:val="0000FF" w:themeColor="hyperlink"/>
-      <w:u w:val="single"/>
-    </w:rPr>
-  </w:style>
-  <w:style w:type="character" w:styleId="Hipervnculovisitado">
-    <w:name w:val="FollowedHyperlink"/>
-    <w:basedOn w:val="Fuentedeprrafopredeter"/>
-    <w:uiPriority w:val="99"/>
-    <w:semiHidden/>
-    <w:unhideWhenUsed/>
-    <w:rsid w:val="00FF0B5D"/>
-    <w:rPr>
-      <w:color w:val="800080" w:themeColor="followedHyperlink"/>
-      <w:u w:val="single"/>
-    </w:rPr>
-  </w:style>
-  <w:style w:type="table" w:customStyle="1" w:styleId="PlainTable1">
-    <w:name w:val="Plain Table 1"/>
+  <w:style w:type="table" w:customStyle="1" w:styleId="Tablanormal11">
+    <w:name w:val="Tabla normal 11"/>
     <w:basedOn w:val="Tablanormal"/>
     <w:uiPriority w:val="41"/>
     <w:rsid w:val="00B71206"/>
@@ -9880,7 +11164,7 @@
 </file>
 
 <file path=customXml/itemProps2.xml><?xml version="1.0" encoding="utf-8"?>
-<ds:datastoreItem xmlns:ds="http://schemas.openxmlformats.org/officeDocument/2006/customXml" ds:itemID="{DE366297-1EDB-42B6-B472-987A947B8BFC}">
+<ds:datastoreItem xmlns:ds="http://schemas.openxmlformats.org/officeDocument/2006/customXml" ds:itemID="{1DC6A0E4-2B89-4788-8E1F-A7A864053EDD}">
   <ds:schemaRefs>
     <ds:schemaRef ds:uri="http://schemas.openxmlformats.org/officeDocument/2006/bibliography"/>
   </ds:schemaRefs>

</xml_diff>